<commit_message>
Added list of participants in session object
</commit_message>
<xml_diff>
--- a/Project Log.docx
+++ b/Project Log.docx
@@ -299,15 +299,27 @@
                 <w:lang w:val="en-HK" w:eastAsia="zh-CN" w:bidi="hi-IN"/>
               </w:rPr>
             </w:pPr>
-            <w:r>
-              <w:rPr>
-                <w:rFonts w:ascii="Verdana" w:eastAsia="Times New Roman" w:hAnsi="Verdana" w:cs="Times New Roman"/>
-                <w:color w:val="000000"/>
-                <w:sz w:val="17"/>
-                <w:szCs w:val="17"/>
-                <w:lang w:val="en-HK" w:eastAsia="zh-CN" w:bidi="hi-IN"/>
-              </w:rPr>
-              <w:t>Aaryam Srivastava: 2 hours</w:t>
+            <w:proofErr w:type="spellStart"/>
+            <w:r>
+              <w:rPr>
+                <w:rFonts w:ascii="Verdana" w:eastAsia="Times New Roman" w:hAnsi="Verdana" w:cs="Times New Roman"/>
+                <w:color w:val="000000"/>
+                <w:sz w:val="17"/>
+                <w:szCs w:val="17"/>
+                <w:lang w:val="en-HK" w:eastAsia="zh-CN" w:bidi="hi-IN"/>
+              </w:rPr>
+              <w:t>Aaryam</w:t>
+            </w:r>
+            <w:proofErr w:type="spellEnd"/>
+            <w:r>
+              <w:rPr>
+                <w:rFonts w:ascii="Verdana" w:eastAsia="Times New Roman" w:hAnsi="Verdana" w:cs="Times New Roman"/>
+                <w:color w:val="000000"/>
+                <w:sz w:val="17"/>
+                <w:szCs w:val="17"/>
+                <w:lang w:val="en-HK" w:eastAsia="zh-CN" w:bidi="hi-IN"/>
+              </w:rPr>
+              <w:t xml:space="preserve"> Srivastava: 2 hours</w:t>
             </w:r>
           </w:p>
           <w:p>
@@ -453,15 +465,27 @@
                 <w:lang w:val="en-HK" w:eastAsia="zh-CN" w:bidi="hi-IN"/>
               </w:rPr>
             </w:pPr>
-            <w:r>
-              <w:rPr>
-                <w:rFonts w:ascii="Verdana" w:eastAsia="Times New Roman" w:hAnsi="Verdana" w:cs="Times New Roman"/>
-                <w:color w:val="000000"/>
-                <w:sz w:val="17"/>
-                <w:szCs w:val="17"/>
-                <w:lang w:val="en-HK" w:eastAsia="zh-CN" w:bidi="hi-IN"/>
-              </w:rPr>
-              <w:t>Aaryam Srivastava: 7 hours</w:t>
+            <w:proofErr w:type="spellStart"/>
+            <w:r>
+              <w:rPr>
+                <w:rFonts w:ascii="Verdana" w:eastAsia="Times New Roman" w:hAnsi="Verdana" w:cs="Times New Roman"/>
+                <w:color w:val="000000"/>
+                <w:sz w:val="17"/>
+                <w:szCs w:val="17"/>
+                <w:lang w:val="en-HK" w:eastAsia="zh-CN" w:bidi="hi-IN"/>
+              </w:rPr>
+              <w:t>Aaryam</w:t>
+            </w:r>
+            <w:proofErr w:type="spellEnd"/>
+            <w:r>
+              <w:rPr>
+                <w:rFonts w:ascii="Verdana" w:eastAsia="Times New Roman" w:hAnsi="Verdana" w:cs="Times New Roman"/>
+                <w:color w:val="000000"/>
+                <w:sz w:val="17"/>
+                <w:szCs w:val="17"/>
+                <w:lang w:val="en-HK" w:eastAsia="zh-CN" w:bidi="hi-IN"/>
+              </w:rPr>
+              <w:t xml:space="preserve"> Srivastava: 7 hours</w:t>
             </w:r>
           </w:p>
           <w:p>
@@ -552,6 +576,7 @@
                 <w:lang w:val="en-HK" w:eastAsia="zh-CN" w:bidi="hi-IN"/>
               </w:rPr>
             </w:pPr>
+            <w:proofErr w:type="spellStart"/>
             <w:r>
               <w:rPr>
                 <w:rFonts w:ascii="Verdana" w:eastAsia="Times New Roman" w:hAnsi="Verdana" w:cs="Times New Roman"/>
@@ -562,7 +587,20 @@
                 <w:szCs w:val="17"/>
                 <w:lang w:val="en-HK" w:eastAsia="zh-CN" w:bidi="hi-IN"/>
               </w:rPr>
-              <w:t>Aaryam Srivastava:</w:t>
+              <w:t>Aaryam</w:t>
+            </w:r>
+            <w:proofErr w:type="spellEnd"/>
+            <w:r>
+              <w:rPr>
+                <w:rFonts w:ascii="Verdana" w:eastAsia="Times New Roman" w:hAnsi="Verdana" w:cs="Times New Roman"/>
+                <w:b/>
+                <w:bCs/>
+                <w:color w:val="000000"/>
+                <w:sz w:val="17"/>
+                <w:szCs w:val="17"/>
+                <w:lang w:val="en-HK" w:eastAsia="zh-CN" w:bidi="hi-IN"/>
+              </w:rPr>
+              <w:t xml:space="preserve"> Srivastava:</w:t>
             </w:r>
           </w:p>
           <w:p>
@@ -691,15 +729,27 @@
                 <w:lang w:val="en-HK" w:eastAsia="zh-CN" w:bidi="hi-IN"/>
               </w:rPr>
             </w:pPr>
-            <w:r>
-              <w:rPr>
-                <w:rFonts w:ascii="Verdana" w:eastAsia="Times New Roman" w:hAnsi="Verdana" w:cs="Times New Roman"/>
-                <w:color w:val="000000"/>
-                <w:sz w:val="17"/>
-                <w:szCs w:val="17"/>
-                <w:lang w:val="en-HK" w:eastAsia="zh-CN" w:bidi="hi-IN"/>
-              </w:rPr>
-              <w:t>Aaryam Srivastava: 10 hours</w:t>
+            <w:proofErr w:type="spellStart"/>
+            <w:r>
+              <w:rPr>
+                <w:rFonts w:ascii="Verdana" w:eastAsia="Times New Roman" w:hAnsi="Verdana" w:cs="Times New Roman"/>
+                <w:color w:val="000000"/>
+                <w:sz w:val="17"/>
+                <w:szCs w:val="17"/>
+                <w:lang w:val="en-HK" w:eastAsia="zh-CN" w:bidi="hi-IN"/>
+              </w:rPr>
+              <w:t>Aaryam</w:t>
+            </w:r>
+            <w:proofErr w:type="spellEnd"/>
+            <w:r>
+              <w:rPr>
+                <w:rFonts w:ascii="Verdana" w:eastAsia="Times New Roman" w:hAnsi="Verdana" w:cs="Times New Roman"/>
+                <w:color w:val="000000"/>
+                <w:sz w:val="17"/>
+                <w:szCs w:val="17"/>
+                <w:lang w:val="en-HK" w:eastAsia="zh-CN" w:bidi="hi-IN"/>
+              </w:rPr>
+              <w:t xml:space="preserve"> Srivastava: 10 hours</w:t>
             </w:r>
           </w:p>
           <w:p>
@@ -812,6 +862,7 @@
                 <w:lang w:val="en-HK" w:eastAsia="zh-CN" w:bidi="hi-IN"/>
               </w:rPr>
             </w:pPr>
+            <w:proofErr w:type="spellStart"/>
             <w:r>
               <w:rPr>
                 <w:rFonts w:ascii="Verdana" w:eastAsia="Times New Roman" w:hAnsi="Verdana" w:cs="Times New Roman"/>
@@ -822,7 +873,20 @@
                 <w:szCs w:val="17"/>
                 <w:lang w:val="en-HK" w:eastAsia="zh-CN" w:bidi="hi-IN"/>
               </w:rPr>
-              <w:t>Aaryam Srivastava:</w:t>
+              <w:t>Aaryam</w:t>
+            </w:r>
+            <w:proofErr w:type="spellEnd"/>
+            <w:r>
+              <w:rPr>
+                <w:rFonts w:ascii="Verdana" w:eastAsia="Times New Roman" w:hAnsi="Verdana" w:cs="Times New Roman"/>
+                <w:b/>
+                <w:bCs/>
+                <w:color w:val="000000"/>
+                <w:sz w:val="17"/>
+                <w:szCs w:val="17"/>
+                <w:lang w:val="en-HK" w:eastAsia="zh-CN" w:bidi="hi-IN"/>
+              </w:rPr>
+              <w:t xml:space="preserve"> Srivastava:</w:t>
             </w:r>
           </w:p>
           <w:p>
@@ -993,15 +1057,27 @@
                 <w:lang w:val="en-HK" w:eastAsia="zh-CN" w:bidi="hi-IN"/>
               </w:rPr>
             </w:pPr>
-            <w:r>
-              <w:rPr>
-                <w:rFonts w:ascii="Verdana" w:eastAsia="Times New Roman" w:hAnsi="Verdana" w:cs="Times New Roman"/>
-                <w:color w:val="000000"/>
-                <w:sz w:val="17"/>
-                <w:szCs w:val="17"/>
-                <w:lang w:val="en-HK" w:eastAsia="zh-CN" w:bidi="hi-IN"/>
-              </w:rPr>
-              <w:t>Aaryam Srivastava: 16 hours</w:t>
+            <w:proofErr w:type="spellStart"/>
+            <w:r>
+              <w:rPr>
+                <w:rFonts w:ascii="Verdana" w:eastAsia="Times New Roman" w:hAnsi="Verdana" w:cs="Times New Roman"/>
+                <w:color w:val="000000"/>
+                <w:sz w:val="17"/>
+                <w:szCs w:val="17"/>
+                <w:lang w:val="en-HK" w:eastAsia="zh-CN" w:bidi="hi-IN"/>
+              </w:rPr>
+              <w:t>Aaryam</w:t>
+            </w:r>
+            <w:proofErr w:type="spellEnd"/>
+            <w:r>
+              <w:rPr>
+                <w:rFonts w:ascii="Verdana" w:eastAsia="Times New Roman" w:hAnsi="Verdana" w:cs="Times New Roman"/>
+                <w:color w:val="000000"/>
+                <w:sz w:val="17"/>
+                <w:szCs w:val="17"/>
+                <w:lang w:val="en-HK" w:eastAsia="zh-CN" w:bidi="hi-IN"/>
+              </w:rPr>
+              <w:t xml:space="preserve"> Srivastava: 16 hours</w:t>
             </w:r>
           </w:p>
           <w:p>
@@ -1114,6 +1190,7 @@
                 <w:lang w:val="en-HK" w:eastAsia="zh-CN" w:bidi="hi-IN"/>
               </w:rPr>
             </w:pPr>
+            <w:proofErr w:type="spellStart"/>
             <w:r>
               <w:rPr>
                 <w:rFonts w:ascii="Verdana" w:eastAsia="Times New Roman" w:hAnsi="Verdana" w:cs="Times New Roman"/>
@@ -1124,7 +1201,20 @@
                 <w:szCs w:val="17"/>
                 <w:lang w:val="en-HK" w:eastAsia="zh-CN" w:bidi="hi-IN"/>
               </w:rPr>
-              <w:t>Aaryam Srivastava:</w:t>
+              <w:t>Aaryam</w:t>
+            </w:r>
+            <w:proofErr w:type="spellEnd"/>
+            <w:r>
+              <w:rPr>
+                <w:rFonts w:ascii="Verdana" w:eastAsia="Times New Roman" w:hAnsi="Verdana" w:cs="Times New Roman"/>
+                <w:b/>
+                <w:bCs/>
+                <w:color w:val="000000"/>
+                <w:sz w:val="17"/>
+                <w:szCs w:val="17"/>
+                <w:lang w:val="en-HK" w:eastAsia="zh-CN" w:bidi="hi-IN"/>
+              </w:rPr>
+              <w:t xml:space="preserve"> Srivastava:</w:t>
             </w:r>
           </w:p>
           <w:p>
@@ -1153,7 +1243,55 @@
                 <w:szCs w:val="17"/>
                 <w:lang w:val="en-HK" w:eastAsia="zh-CN" w:bidi="hi-IN"/>
               </w:rPr>
-              <w:t>Added in a ListView so students can see all of the modules currently available</w:t>
+              <w:t xml:space="preserve">Added in a </w:t>
+            </w:r>
+            <w:proofErr w:type="spellStart"/>
+            <w:r>
+              <w:rPr>
+                <w:rFonts w:ascii="Verdana" w:eastAsia="Times New Roman" w:hAnsi="Verdana" w:cs="Times New Roman"/>
+                <w:color w:val="000000"/>
+                <w:sz w:val="17"/>
+                <w:szCs w:val="17"/>
+                <w:lang w:val="en-HK" w:eastAsia="zh-CN" w:bidi="hi-IN"/>
+              </w:rPr>
+              <w:t>ListView</w:t>
+            </w:r>
+            <w:proofErr w:type="spellEnd"/>
+            <w:r>
+              <w:rPr>
+                <w:rFonts w:ascii="Verdana" w:eastAsia="Times New Roman" w:hAnsi="Verdana" w:cs="Times New Roman"/>
+                <w:color w:val="000000"/>
+                <w:sz w:val="17"/>
+                <w:szCs w:val="17"/>
+                <w:lang w:val="en-HK" w:eastAsia="zh-CN" w:bidi="hi-IN"/>
+              </w:rPr>
+              <w:t xml:space="preserve"> so students can see all of the modules currently available</w:t>
+            </w:r>
+          </w:p>
+          <w:p>
+            <w:pPr>
+              <w:spacing w:before="100" w:beforeAutospacing="1" w:after="100" w:afterAutospacing="1" w:line="240" w:lineRule="auto"/>
+              <w:rPr>
+                <w:rFonts w:ascii="Verdana" w:eastAsia="Times New Roman" w:hAnsi="Verdana" w:cs="Times New Roman"/>
+                <w:b/>
+                <w:bCs/>
+                <w:color w:val="000000"/>
+                <w:sz w:val="17"/>
+                <w:szCs w:val="17"/>
+                <w:lang w:val="en-HK" w:eastAsia="zh-CN" w:bidi="hi-IN"/>
+              </w:rPr>
+            </w:pPr>
+            <w:r>
+              <w:rPr>
+                <w:rFonts w:ascii="Verdana" w:eastAsia="Times New Roman" w:hAnsi="Verdana" w:cs="Times New Roman"/>
+                <w:b/>
+                <w:bCs/>
+                <w:color w:val="000000"/>
+                <w:sz w:val="17"/>
+                <w:szCs w:val="17"/>
+                <w:lang w:val="en-HK" w:eastAsia="zh-CN" w:bidi="hi-IN"/>
+              </w:rPr>
+              <w:t>Lim Ming Hong:</w:t>
             </w:r>
           </w:p>
           <w:p>
@@ -1161,89 +1299,32 @@
               <w:pStyle w:val="ListParagraph"/>
               <w:numPr>
                 <w:ilvl w:val="0"/>
-                <w:numId w:val="4"/>
+                <w:numId w:val="7"/>
               </w:numPr>
               <w:spacing w:before="100" w:beforeAutospacing="1" w:after="100" w:afterAutospacing="1" w:line="240" w:lineRule="auto"/>
               <w:rPr>
                 <w:rFonts w:ascii="Verdana" w:eastAsia="Times New Roman" w:hAnsi="Verdana" w:cs="Times New Roman"/>
-                <w:b/>
-                <w:bCs/>
-                <w:color w:val="000000"/>
-                <w:sz w:val="17"/>
-                <w:szCs w:val="17"/>
-                <w:lang w:val="en-HK" w:eastAsia="zh-CN" w:bidi="hi-IN"/>
-              </w:rPr>
-            </w:pPr>
-            <w:r>
-              <w:rPr>
-                <w:rFonts w:ascii="Verdana" w:eastAsia="Times New Roman" w:hAnsi="Verdana" w:cs="Times New Roman"/>
-                <w:color w:val="000000"/>
-                <w:sz w:val="17"/>
-                <w:szCs w:val="17"/>
-                <w:lang w:val="en-HK" w:eastAsia="zh-CN" w:bidi="hi-IN"/>
-              </w:rPr>
-              <w:t xml:space="preserve">Added in a ListView so students can see which modules they have hosted and which modules they have already joined </w:t>
-            </w:r>
-          </w:p>
-          <w:p>
-            <w:pPr>
-              <w:pStyle w:val="ListParagraph"/>
-              <w:numPr>
-                <w:ilvl w:val="0"/>
-                <w:numId w:val="4"/>
-              </w:numPr>
-              <w:spacing w:before="100" w:beforeAutospacing="1" w:after="100" w:afterAutospacing="1" w:line="240" w:lineRule="auto"/>
-              <w:rPr>
-                <w:rFonts w:ascii="Verdana" w:eastAsia="Times New Roman" w:hAnsi="Verdana" w:cs="Times New Roman"/>
-                <w:b/>
-                <w:bCs/>
-                <w:color w:val="000000"/>
-                <w:sz w:val="17"/>
-                <w:szCs w:val="17"/>
-                <w:lang w:val="en-HK" w:eastAsia="zh-CN" w:bidi="hi-IN"/>
-              </w:rPr>
-            </w:pPr>
-            <w:r>
-              <w:rPr>
-                <w:rFonts w:ascii="Verdana" w:eastAsia="Times New Roman" w:hAnsi="Verdana" w:cs="Times New Roman"/>
-                <w:color w:val="000000"/>
-                <w:sz w:val="17"/>
-                <w:szCs w:val="17"/>
-                <w:lang w:val="en-HK" w:eastAsia="zh-CN" w:bidi="hi-IN"/>
-              </w:rPr>
-              <w:t>Changed the user interface for Login screen, Signup screen and the Create Profile screen</w:t>
-            </w:r>
-          </w:p>
-          <w:p>
-            <w:pPr>
-              <w:spacing w:before="100" w:beforeAutospacing="1" w:after="100" w:afterAutospacing="1" w:line="240" w:lineRule="auto"/>
-              <w:rPr>
-                <w:rFonts w:ascii="Verdana" w:eastAsia="Times New Roman" w:hAnsi="Verdana" w:cs="Times New Roman"/>
-                <w:b/>
-                <w:bCs/>
-                <w:color w:val="000000"/>
-                <w:sz w:val="17"/>
-                <w:szCs w:val="17"/>
-                <w:lang w:val="en-HK" w:eastAsia="zh-CN" w:bidi="hi-IN"/>
-              </w:rPr>
-            </w:pPr>
-            <w:r>
-              <w:rPr>
-                <w:rFonts w:ascii="Verdana" w:eastAsia="Times New Roman" w:hAnsi="Verdana" w:cs="Times New Roman"/>
-                <w:b/>
-                <w:bCs/>
-                <w:color w:val="000000"/>
-                <w:sz w:val="17"/>
-                <w:szCs w:val="17"/>
-                <w:lang w:val="en-HK" w:eastAsia="zh-CN" w:bidi="hi-IN"/>
-              </w:rPr>
-              <w:t>Lim Ming Hong:</w:t>
-            </w:r>
-          </w:p>
-          <w:p>
-            <w:pPr>
-              <w:pStyle w:val="ListParagraph"/>
-              <w:spacing w:before="100" w:beforeAutospacing="1" w:after="100" w:afterAutospacing="1" w:line="240" w:lineRule="auto"/>
+                <w:color w:val="000000"/>
+                <w:sz w:val="17"/>
+                <w:szCs w:val="17"/>
+                <w:lang w:val="en-HK" w:eastAsia="zh-CN" w:bidi="hi-IN"/>
+              </w:rPr>
+            </w:pPr>
+            <w:r>
+              <w:rPr>
+                <w:rFonts w:ascii="Verdana" w:eastAsia="Times New Roman" w:hAnsi="Verdana" w:cs="Times New Roman"/>
+                <w:color w:val="000000"/>
+                <w:sz w:val="17"/>
+                <w:szCs w:val="17"/>
+                <w:lang w:val="en-HK" w:eastAsia="zh-CN" w:bidi="hi-IN"/>
+              </w:rPr>
+              <w:t>Added Time picker and Date Picker</w:t>
+            </w:r>
+          </w:p>
+          <w:p>
+            <w:pPr>
+              <w:spacing w:before="100" w:beforeAutospacing="1" w:after="100" w:afterAutospacing="1" w:line="240" w:lineRule="auto"/>
+              <w:ind w:left="360"/>
               <w:rPr>
                 <w:rFonts w:ascii="Verdana" w:eastAsia="Times New Roman" w:hAnsi="Verdana" w:cs="Times New Roman"/>
                 <w:color w:val="000000"/>
@@ -1276,18 +1357,809 @@
                 <w:lang w:val="en-HK" w:eastAsia="zh-CN" w:bidi="hi-IN"/>
               </w:rPr>
             </w:pPr>
-            <w:r>
-              <w:rPr>
-                <w:rFonts w:ascii="Verdana" w:eastAsia="Times New Roman" w:hAnsi="Verdana" w:cs="Times New Roman"/>
-                <w:color w:val="000000"/>
-                <w:sz w:val="17"/>
-                <w:szCs w:val="17"/>
-                <w:lang w:val="en-HK" w:eastAsia="zh-CN" w:bidi="hi-IN"/>
-              </w:rPr>
-              <w:t>Aaryam Srivastava: 23 hours</w:t>
-            </w:r>
+            <w:proofErr w:type="spellStart"/>
+            <w:r>
+              <w:rPr>
+                <w:rFonts w:ascii="Verdana" w:eastAsia="Times New Roman" w:hAnsi="Verdana" w:cs="Times New Roman"/>
+                <w:color w:val="000000"/>
+                <w:sz w:val="17"/>
+                <w:szCs w:val="17"/>
+                <w:lang w:val="en-HK" w:eastAsia="zh-CN" w:bidi="hi-IN"/>
+              </w:rPr>
+              <w:t>Aaryam</w:t>
+            </w:r>
+            <w:proofErr w:type="spellEnd"/>
+            <w:r>
+              <w:rPr>
+                <w:rFonts w:ascii="Verdana" w:eastAsia="Times New Roman" w:hAnsi="Verdana" w:cs="Times New Roman"/>
+                <w:color w:val="000000"/>
+                <w:sz w:val="17"/>
+                <w:szCs w:val="17"/>
+                <w:lang w:val="en-HK" w:eastAsia="zh-CN" w:bidi="hi-IN"/>
+              </w:rPr>
+              <w:t xml:space="preserve"> Srivastava: </w:t>
+            </w:r>
+            <w:r>
+              <w:rPr>
+                <w:rFonts w:ascii="Verdana" w:eastAsia="Times New Roman" w:hAnsi="Verdana" w:cs="Times New Roman"/>
+                <w:color w:val="000000"/>
+                <w:sz w:val="17"/>
+                <w:szCs w:val="17"/>
+                <w:lang w:val="en-HK" w:eastAsia="zh-CN" w:bidi="hi-IN"/>
+              </w:rPr>
+              <w:t>8</w:t>
+            </w:r>
+            <w:r>
+              <w:rPr>
+                <w:rFonts w:ascii="Verdana" w:eastAsia="Times New Roman" w:hAnsi="Verdana" w:cs="Times New Roman"/>
+                <w:color w:val="000000"/>
+                <w:sz w:val="17"/>
+                <w:szCs w:val="17"/>
+                <w:lang w:val="en-HK" w:eastAsia="zh-CN" w:bidi="hi-IN"/>
+              </w:rPr>
+              <w:t xml:space="preserve"> hours</w:t>
+            </w:r>
+          </w:p>
+          <w:p>
+            <w:pPr>
+              <w:spacing w:after="0" w:line="240" w:lineRule="auto"/>
+              <w:rPr>
+                <w:rFonts w:ascii="Verdana" w:eastAsia="Times New Roman" w:hAnsi="Verdana" w:cs="Times New Roman"/>
+                <w:color w:val="000000"/>
+                <w:sz w:val="17"/>
+                <w:szCs w:val="17"/>
+                <w:lang w:val="en-HK" w:eastAsia="zh-CN" w:bidi="hi-IN"/>
+              </w:rPr>
+            </w:pPr>
+          </w:p>
+          <w:p>
+            <w:pPr>
+              <w:spacing w:after="0" w:line="240" w:lineRule="auto"/>
+              <w:rPr>
+                <w:rFonts w:ascii="Verdana" w:eastAsia="Times New Roman" w:hAnsi="Verdana" w:cs="Times New Roman"/>
+                <w:color w:val="000000"/>
+                <w:sz w:val="17"/>
+                <w:szCs w:val="17"/>
+                <w:lang w:val="en-HK" w:eastAsia="zh-CN" w:bidi="hi-IN"/>
+              </w:rPr>
+            </w:pPr>
+            <w:r>
+              <w:rPr>
+                <w:rFonts w:ascii="Verdana" w:eastAsia="Times New Roman" w:hAnsi="Verdana" w:cs="Times New Roman"/>
+                <w:color w:val="000000"/>
+                <w:sz w:val="17"/>
+                <w:szCs w:val="17"/>
+                <w:lang w:val="en-HK" w:eastAsia="zh-CN" w:bidi="hi-IN"/>
+              </w:rPr>
+              <w:t xml:space="preserve">Lim Ming Hong: </w:t>
+            </w:r>
+            <w:r>
+              <w:rPr>
+                <w:rFonts w:ascii="Verdana" w:eastAsia="Times New Roman" w:hAnsi="Verdana" w:cs="Times New Roman"/>
+                <w:color w:val="000000"/>
+                <w:sz w:val="17"/>
+                <w:szCs w:val="17"/>
+                <w:lang w:val="en-HK" w:eastAsia="zh-CN" w:bidi="hi-IN"/>
+              </w:rPr>
+              <w:t>7</w:t>
+            </w:r>
+            <w:r>
+              <w:rPr>
+                <w:rFonts w:ascii="Verdana" w:eastAsia="Times New Roman" w:hAnsi="Verdana" w:cs="Times New Roman"/>
+                <w:color w:val="000000"/>
+                <w:sz w:val="17"/>
+                <w:szCs w:val="17"/>
+                <w:lang w:val="en-HK" w:eastAsia="zh-CN" w:bidi="hi-IN"/>
+              </w:rPr>
+              <w:t xml:space="preserve"> Hours</w:t>
+            </w:r>
+          </w:p>
+        </w:tc>
+      </w:tr>
+      <w:tr>
+        <w:trPr>
+          <w:tblCellSpacing w:w="15" w:type="dxa"/>
+        </w:trPr>
+        <w:tc>
+          <w:tcPr>
+            <w:tcW w:w="948" w:type="dxa"/>
+            <w:tcBorders>
+              <w:top w:val="dashed" w:sz="6" w:space="0" w:color="BBBBBB"/>
+              <w:left w:val="dashed" w:sz="6" w:space="0" w:color="BBBBBB"/>
+              <w:bottom w:val="dashed" w:sz="6" w:space="0" w:color="BBBBBB"/>
+              <w:right w:val="dashed" w:sz="6" w:space="0" w:color="BBBBBB"/>
+            </w:tcBorders>
+            <w:vAlign w:val="center"/>
+          </w:tcPr>
+          <w:p>
+            <w:pPr>
+              <w:spacing w:before="100" w:beforeAutospacing="1" w:after="100" w:afterAutospacing="1" w:line="240" w:lineRule="auto"/>
+              <w:rPr>
+                <w:rFonts w:ascii="Verdana" w:eastAsia="Times New Roman" w:hAnsi="Verdana" w:cs="Times New Roman"/>
+                <w:color w:val="000000"/>
+                <w:sz w:val="17"/>
+                <w:szCs w:val="17"/>
+                <w:lang w:val="en-HK" w:eastAsia="zh-CN" w:bidi="hi-IN"/>
+              </w:rPr>
+            </w:pPr>
+            <w:r>
+              <w:rPr>
+                <w:rFonts w:ascii="Verdana" w:eastAsia="Times New Roman" w:hAnsi="Verdana" w:cs="Times New Roman"/>
+                <w:color w:val="000000"/>
+                <w:sz w:val="17"/>
+                <w:szCs w:val="17"/>
+                <w:lang w:val="en-HK" w:eastAsia="zh-CN" w:bidi="hi-IN"/>
+              </w:rPr>
+              <w:t>6</w:t>
+            </w:r>
+          </w:p>
+        </w:tc>
+        <w:tc>
+          <w:tcPr>
+            <w:tcW w:w="5640" w:type="dxa"/>
+            <w:tcBorders>
+              <w:top w:val="dashed" w:sz="6" w:space="0" w:color="BBBBBB"/>
+              <w:left w:val="dashed" w:sz="6" w:space="0" w:color="BBBBBB"/>
+              <w:bottom w:val="dashed" w:sz="6" w:space="0" w:color="BBBBBB"/>
+              <w:right w:val="dashed" w:sz="6" w:space="0" w:color="BBBBBB"/>
+            </w:tcBorders>
+            <w:vAlign w:val="center"/>
+          </w:tcPr>
+          <w:p>
+            <w:pPr>
+              <w:spacing w:before="100" w:beforeAutospacing="1" w:after="100" w:afterAutospacing="1" w:line="240" w:lineRule="auto"/>
+              <w:rPr>
+                <w:rFonts w:ascii="Verdana" w:eastAsia="Times New Roman" w:hAnsi="Verdana" w:cs="Times New Roman"/>
+                <w:b/>
+                <w:bCs/>
+                <w:color w:val="000000"/>
+                <w:sz w:val="17"/>
+                <w:szCs w:val="17"/>
+                <w:lang w:val="en-HK" w:eastAsia="zh-CN" w:bidi="hi-IN"/>
+              </w:rPr>
+            </w:pPr>
+            <w:proofErr w:type="spellStart"/>
+            <w:r>
+              <w:rPr>
+                <w:rFonts w:ascii="Verdana" w:eastAsia="Times New Roman" w:hAnsi="Verdana" w:cs="Times New Roman"/>
+                <w:b/>
+                <w:bCs/>
+                <w:color w:val="000000"/>
+                <w:sz w:val="17"/>
+                <w:szCs w:val="17"/>
+                <w:lang w:val="en-HK" w:eastAsia="zh-CN" w:bidi="hi-IN"/>
+              </w:rPr>
+              <w:t>Aaryam</w:t>
+            </w:r>
+            <w:proofErr w:type="spellEnd"/>
+            <w:r>
+              <w:rPr>
+                <w:rFonts w:ascii="Verdana" w:eastAsia="Times New Roman" w:hAnsi="Verdana" w:cs="Times New Roman"/>
+                <w:b/>
+                <w:bCs/>
+                <w:color w:val="000000"/>
+                <w:sz w:val="17"/>
+                <w:szCs w:val="17"/>
+                <w:lang w:val="en-HK" w:eastAsia="zh-CN" w:bidi="hi-IN"/>
+              </w:rPr>
+              <w:t xml:space="preserve"> Srivastava</w:t>
+            </w:r>
+            <w:r>
+              <w:rPr>
+                <w:rFonts w:ascii="Verdana" w:eastAsia="Times New Roman" w:hAnsi="Verdana" w:cs="Times New Roman"/>
+                <w:b/>
+                <w:bCs/>
+                <w:color w:val="000000"/>
+                <w:sz w:val="17"/>
+                <w:szCs w:val="17"/>
+                <w:lang w:val="en-HK" w:eastAsia="zh-CN" w:bidi="hi-IN"/>
+              </w:rPr>
+              <w:t>:</w:t>
+            </w:r>
+          </w:p>
+          <w:p>
+            <w:pPr>
+              <w:pStyle w:val="ListParagraph"/>
+              <w:numPr>
+                <w:ilvl w:val="0"/>
+                <w:numId w:val="7"/>
+              </w:numPr>
+              <w:spacing w:before="100" w:beforeAutospacing="1" w:after="100" w:afterAutospacing="1" w:line="240" w:lineRule="auto"/>
+              <w:rPr>
+                <w:rFonts w:ascii="Verdana" w:eastAsia="Times New Roman" w:hAnsi="Verdana" w:cs="Times New Roman"/>
+                <w:b/>
+                <w:bCs/>
+                <w:color w:val="000000"/>
+                <w:sz w:val="17"/>
+                <w:szCs w:val="17"/>
+                <w:lang w:val="en-HK" w:eastAsia="zh-CN" w:bidi="hi-IN"/>
+              </w:rPr>
+            </w:pPr>
+            <w:r>
+              <w:rPr>
+                <w:rFonts w:ascii="Verdana" w:eastAsia="Times New Roman" w:hAnsi="Verdana" w:cs="Times New Roman"/>
+                <w:color w:val="000000"/>
+                <w:sz w:val="17"/>
+                <w:szCs w:val="17"/>
+                <w:lang w:val="en-HK" w:eastAsia="zh-CN" w:bidi="hi-IN"/>
+              </w:rPr>
+              <w:t xml:space="preserve">Added in a </w:t>
+            </w:r>
+            <w:proofErr w:type="spellStart"/>
+            <w:r>
+              <w:rPr>
+                <w:rFonts w:ascii="Verdana" w:eastAsia="Times New Roman" w:hAnsi="Verdana" w:cs="Times New Roman"/>
+                <w:color w:val="000000"/>
+                <w:sz w:val="17"/>
+                <w:szCs w:val="17"/>
+                <w:lang w:val="en-HK" w:eastAsia="zh-CN" w:bidi="hi-IN"/>
+              </w:rPr>
+              <w:t>ListView</w:t>
+            </w:r>
+            <w:proofErr w:type="spellEnd"/>
+            <w:r>
+              <w:rPr>
+                <w:rFonts w:ascii="Verdana" w:eastAsia="Times New Roman" w:hAnsi="Verdana" w:cs="Times New Roman"/>
+                <w:color w:val="000000"/>
+                <w:sz w:val="17"/>
+                <w:szCs w:val="17"/>
+                <w:lang w:val="en-HK" w:eastAsia="zh-CN" w:bidi="hi-IN"/>
+              </w:rPr>
+              <w:t xml:space="preserve"> so students can see which modules they have hosted and which modules they have already joined </w:t>
+            </w:r>
+          </w:p>
+          <w:p>
+            <w:pPr>
+              <w:pStyle w:val="ListParagraph"/>
+              <w:spacing w:before="100" w:beforeAutospacing="1" w:after="100" w:afterAutospacing="1" w:line="240" w:lineRule="auto"/>
+              <w:rPr>
+                <w:rFonts w:ascii="Verdana" w:eastAsia="Times New Roman" w:hAnsi="Verdana" w:cs="Times New Roman"/>
+                <w:b/>
+                <w:bCs/>
+                <w:color w:val="000000"/>
+                <w:sz w:val="17"/>
+                <w:szCs w:val="17"/>
+                <w:lang w:val="en-HK" w:eastAsia="zh-CN" w:bidi="hi-IN"/>
+              </w:rPr>
+            </w:pPr>
+          </w:p>
+          <w:p>
+            <w:pPr>
+              <w:spacing w:before="100" w:beforeAutospacing="1" w:after="100" w:afterAutospacing="1" w:line="240" w:lineRule="auto"/>
+              <w:rPr>
+                <w:rFonts w:ascii="Verdana" w:eastAsia="Times New Roman" w:hAnsi="Verdana" w:cs="Times New Roman"/>
+                <w:b/>
+                <w:bCs/>
+                <w:color w:val="000000"/>
+                <w:sz w:val="17"/>
+                <w:szCs w:val="17"/>
+                <w:lang w:val="en-HK" w:eastAsia="zh-CN" w:bidi="hi-IN"/>
+              </w:rPr>
+            </w:pPr>
+            <w:r>
+              <w:rPr>
+                <w:rFonts w:ascii="Verdana" w:eastAsia="Times New Roman" w:hAnsi="Verdana" w:cs="Times New Roman"/>
+                <w:b/>
+                <w:bCs/>
+                <w:color w:val="000000"/>
+                <w:sz w:val="17"/>
+                <w:szCs w:val="17"/>
+                <w:lang w:val="en-HK" w:eastAsia="zh-CN" w:bidi="hi-IN"/>
+              </w:rPr>
+              <w:t>Lim Ming Hong:</w:t>
+            </w:r>
+          </w:p>
+          <w:p>
+            <w:pPr>
+              <w:pStyle w:val="ListParagraph"/>
+              <w:numPr>
+                <w:ilvl w:val="0"/>
+                <w:numId w:val="7"/>
+              </w:numPr>
+              <w:spacing w:before="100" w:beforeAutospacing="1" w:after="100" w:afterAutospacing="1" w:line="240" w:lineRule="auto"/>
+              <w:rPr>
+                <w:rFonts w:ascii="Verdana" w:eastAsia="Times New Roman" w:hAnsi="Verdana" w:cs="Times New Roman"/>
+                <w:b/>
+                <w:bCs/>
+                <w:color w:val="000000"/>
+                <w:sz w:val="17"/>
+                <w:szCs w:val="17"/>
+                <w:lang w:val="en-HK" w:eastAsia="zh-CN" w:bidi="hi-IN"/>
+              </w:rPr>
+            </w:pPr>
+            <w:r>
+              <w:rPr>
+                <w:rFonts w:ascii="Verdana" w:eastAsia="Times New Roman" w:hAnsi="Verdana" w:cs="Times New Roman"/>
+                <w:bCs/>
+                <w:color w:val="000000"/>
+                <w:sz w:val="17"/>
+                <w:szCs w:val="17"/>
+                <w:lang w:val="en-HK" w:eastAsia="zh-CN" w:bidi="hi-IN"/>
+              </w:rPr>
+              <w:t>Added a spinner to choose modules</w:t>
+            </w:r>
+          </w:p>
+        </w:tc>
+        <w:tc>
+          <w:tcPr>
+            <w:tcW w:w="4208" w:type="dxa"/>
+            <w:tcBorders>
+              <w:top w:val="dashed" w:sz="6" w:space="0" w:color="BBBBBB"/>
+              <w:left w:val="dashed" w:sz="6" w:space="0" w:color="BBBBBB"/>
+              <w:bottom w:val="dashed" w:sz="6" w:space="0" w:color="BBBBBB"/>
+              <w:right w:val="dashed" w:sz="6" w:space="0" w:color="BBBBBB"/>
+            </w:tcBorders>
+            <w:vAlign w:val="center"/>
+          </w:tcPr>
+          <w:p>
+            <w:pPr>
+              <w:spacing w:after="0" w:line="240" w:lineRule="auto"/>
+              <w:rPr>
+                <w:rFonts w:ascii="Verdana" w:eastAsia="Times New Roman" w:hAnsi="Verdana" w:cs="Times New Roman"/>
+                <w:color w:val="000000"/>
+                <w:sz w:val="17"/>
+                <w:szCs w:val="17"/>
+                <w:lang w:val="en-HK" w:eastAsia="zh-CN" w:bidi="hi-IN"/>
+              </w:rPr>
+            </w:pPr>
+          </w:p>
+          <w:p>
+            <w:pPr>
+              <w:spacing w:after="0" w:line="240" w:lineRule="auto"/>
+              <w:rPr>
+                <w:rFonts w:ascii="Verdana" w:eastAsia="Times New Roman" w:hAnsi="Verdana" w:cs="Times New Roman"/>
+                <w:color w:val="000000"/>
+                <w:sz w:val="17"/>
+                <w:szCs w:val="17"/>
+                <w:lang w:val="en-HK" w:eastAsia="zh-CN" w:bidi="hi-IN"/>
+              </w:rPr>
+            </w:pPr>
+          </w:p>
+          <w:p>
+            <w:pPr>
+              <w:spacing w:after="0" w:line="240" w:lineRule="auto"/>
+              <w:rPr>
+                <w:rFonts w:ascii="Verdana" w:eastAsia="Times New Roman" w:hAnsi="Verdana" w:cs="Times New Roman"/>
+                <w:color w:val="000000"/>
+                <w:sz w:val="17"/>
+                <w:szCs w:val="17"/>
+                <w:lang w:val="en-HK" w:eastAsia="zh-CN" w:bidi="hi-IN"/>
+              </w:rPr>
+            </w:pPr>
+          </w:p>
+          <w:p>
+            <w:pPr>
+              <w:spacing w:after="0" w:line="240" w:lineRule="auto"/>
+              <w:rPr>
+                <w:rFonts w:ascii="Verdana" w:eastAsia="Times New Roman" w:hAnsi="Verdana" w:cs="Times New Roman"/>
+                <w:color w:val="000000"/>
+                <w:sz w:val="17"/>
+                <w:szCs w:val="17"/>
+                <w:lang w:val="en-HK" w:eastAsia="zh-CN" w:bidi="hi-IN"/>
+              </w:rPr>
+            </w:pPr>
+          </w:p>
+          <w:p>
+            <w:pPr>
+              <w:spacing w:after="0" w:line="240" w:lineRule="auto"/>
+              <w:rPr>
+                <w:rFonts w:ascii="Verdana" w:eastAsia="Times New Roman" w:hAnsi="Verdana" w:cs="Times New Roman"/>
+                <w:color w:val="000000"/>
+                <w:sz w:val="17"/>
+                <w:szCs w:val="17"/>
+                <w:lang w:val="en-HK" w:eastAsia="zh-CN" w:bidi="hi-IN"/>
+              </w:rPr>
+            </w:pPr>
+            <w:proofErr w:type="spellStart"/>
+            <w:r>
+              <w:rPr>
+                <w:rFonts w:ascii="Verdana" w:eastAsia="Times New Roman" w:hAnsi="Verdana" w:cs="Times New Roman"/>
+                <w:color w:val="000000"/>
+                <w:sz w:val="17"/>
+                <w:szCs w:val="17"/>
+                <w:lang w:val="en-HK" w:eastAsia="zh-CN" w:bidi="hi-IN"/>
+              </w:rPr>
+              <w:t>Aaryam</w:t>
+            </w:r>
+            <w:proofErr w:type="spellEnd"/>
+            <w:r>
+              <w:rPr>
+                <w:rFonts w:ascii="Verdana" w:eastAsia="Times New Roman" w:hAnsi="Verdana" w:cs="Times New Roman"/>
+                <w:color w:val="000000"/>
+                <w:sz w:val="17"/>
+                <w:szCs w:val="17"/>
+                <w:lang w:val="en-HK" w:eastAsia="zh-CN" w:bidi="hi-IN"/>
+              </w:rPr>
+              <w:t xml:space="preserve"> Srivastava: </w:t>
+            </w:r>
+            <w:r>
+              <w:rPr>
+                <w:rFonts w:ascii="Verdana" w:eastAsia="Times New Roman" w:hAnsi="Verdana" w:cs="Times New Roman"/>
+                <w:color w:val="000000"/>
+                <w:sz w:val="17"/>
+                <w:szCs w:val="17"/>
+                <w:lang w:val="en-HK" w:eastAsia="zh-CN" w:bidi="hi-IN"/>
+              </w:rPr>
+              <w:t>7</w:t>
+            </w:r>
+            <w:r>
+              <w:rPr>
+                <w:rFonts w:ascii="Verdana" w:eastAsia="Times New Roman" w:hAnsi="Verdana" w:cs="Times New Roman"/>
+                <w:color w:val="000000"/>
+                <w:sz w:val="17"/>
+                <w:szCs w:val="17"/>
+                <w:lang w:val="en-HK" w:eastAsia="zh-CN" w:bidi="hi-IN"/>
+              </w:rPr>
+              <w:t xml:space="preserve"> hours</w:t>
+            </w:r>
+          </w:p>
+          <w:p>
+            <w:pPr>
+              <w:spacing w:after="0" w:line="240" w:lineRule="auto"/>
+              <w:rPr>
+                <w:rFonts w:ascii="Verdana" w:eastAsia="Times New Roman" w:hAnsi="Verdana" w:cs="Times New Roman"/>
+                <w:color w:val="000000"/>
+                <w:sz w:val="17"/>
+                <w:szCs w:val="17"/>
+                <w:lang w:val="en-HK" w:eastAsia="zh-CN" w:bidi="hi-IN"/>
+              </w:rPr>
+            </w:pPr>
+          </w:p>
+          <w:p>
+            <w:pPr>
+              <w:spacing w:after="0" w:line="240" w:lineRule="auto"/>
+              <w:rPr>
+                <w:rFonts w:ascii="Verdana" w:eastAsia="Times New Roman" w:hAnsi="Verdana" w:cs="Times New Roman"/>
+                <w:color w:val="000000"/>
+                <w:sz w:val="17"/>
+                <w:szCs w:val="17"/>
+                <w:lang w:val="en-HK" w:eastAsia="zh-CN" w:bidi="hi-IN"/>
+              </w:rPr>
+            </w:pPr>
+            <w:r>
+              <w:rPr>
+                <w:rFonts w:ascii="Verdana" w:eastAsia="Times New Roman" w:hAnsi="Verdana" w:cs="Times New Roman"/>
+                <w:color w:val="000000"/>
+                <w:sz w:val="17"/>
+                <w:szCs w:val="17"/>
+                <w:lang w:val="en-HK" w:eastAsia="zh-CN" w:bidi="hi-IN"/>
+              </w:rPr>
+              <w:lastRenderedPageBreak/>
+              <w:t xml:space="preserve">Lim Ming Hong: </w:t>
+            </w:r>
+            <w:r>
+              <w:rPr>
+                <w:rFonts w:ascii="Verdana" w:eastAsia="Times New Roman" w:hAnsi="Verdana" w:cs="Times New Roman"/>
+                <w:color w:val="000000"/>
+                <w:sz w:val="17"/>
+                <w:szCs w:val="17"/>
+                <w:lang w:val="en-HK" w:eastAsia="zh-CN" w:bidi="hi-IN"/>
+              </w:rPr>
+              <w:t>8</w:t>
+            </w:r>
+            <w:r>
+              <w:rPr>
+                <w:rFonts w:ascii="Verdana" w:eastAsia="Times New Roman" w:hAnsi="Verdana" w:cs="Times New Roman"/>
+                <w:color w:val="000000"/>
+                <w:sz w:val="17"/>
+                <w:szCs w:val="17"/>
+                <w:lang w:val="en-HK" w:eastAsia="zh-CN" w:bidi="hi-IN"/>
+              </w:rPr>
+              <w:t xml:space="preserve"> Hours</w:t>
+            </w:r>
+          </w:p>
+        </w:tc>
+      </w:tr>
+      <w:tr>
+        <w:trPr>
+          <w:tblCellSpacing w:w="15" w:type="dxa"/>
+        </w:trPr>
+        <w:tc>
+          <w:tcPr>
+            <w:tcW w:w="948" w:type="dxa"/>
+            <w:tcBorders>
+              <w:top w:val="dashed" w:sz="6" w:space="0" w:color="BBBBBB"/>
+              <w:left w:val="dashed" w:sz="6" w:space="0" w:color="BBBBBB"/>
+              <w:bottom w:val="dashed" w:sz="6" w:space="0" w:color="BBBBBB"/>
+              <w:right w:val="dashed" w:sz="6" w:space="0" w:color="BBBBBB"/>
+            </w:tcBorders>
+            <w:vAlign w:val="center"/>
+          </w:tcPr>
+          <w:p>
+            <w:pPr>
+              <w:spacing w:before="100" w:beforeAutospacing="1" w:after="100" w:afterAutospacing="1" w:line="240" w:lineRule="auto"/>
+              <w:rPr>
+                <w:rFonts w:ascii="Verdana" w:eastAsia="Times New Roman" w:hAnsi="Verdana" w:cs="Times New Roman"/>
+                <w:color w:val="000000"/>
+                <w:sz w:val="17"/>
+                <w:szCs w:val="17"/>
+                <w:lang w:val="en-HK" w:eastAsia="zh-CN" w:bidi="hi-IN"/>
+              </w:rPr>
+            </w:pPr>
+            <w:r>
+              <w:rPr>
+                <w:rFonts w:ascii="Verdana" w:eastAsia="Times New Roman" w:hAnsi="Verdana" w:cs="Times New Roman"/>
+                <w:color w:val="000000"/>
+                <w:sz w:val="17"/>
+                <w:szCs w:val="17"/>
+                <w:lang w:val="en-HK" w:eastAsia="zh-CN" w:bidi="hi-IN"/>
+              </w:rPr>
+              <w:t>7</w:t>
+            </w:r>
+          </w:p>
+        </w:tc>
+        <w:tc>
+          <w:tcPr>
+            <w:tcW w:w="5640" w:type="dxa"/>
+            <w:tcBorders>
+              <w:top w:val="dashed" w:sz="6" w:space="0" w:color="BBBBBB"/>
+              <w:left w:val="dashed" w:sz="6" w:space="0" w:color="BBBBBB"/>
+              <w:bottom w:val="dashed" w:sz="6" w:space="0" w:color="BBBBBB"/>
+              <w:right w:val="dashed" w:sz="6" w:space="0" w:color="BBBBBB"/>
+            </w:tcBorders>
+            <w:vAlign w:val="center"/>
+          </w:tcPr>
+          <w:p>
+            <w:pPr>
+              <w:spacing w:before="100" w:beforeAutospacing="1" w:after="100" w:afterAutospacing="1" w:line="240" w:lineRule="auto"/>
+              <w:rPr>
+                <w:rFonts w:ascii="Verdana" w:eastAsia="Times New Roman" w:hAnsi="Verdana" w:cs="Times New Roman"/>
+                <w:b/>
+                <w:bCs/>
+                <w:color w:val="000000"/>
+                <w:sz w:val="17"/>
+                <w:szCs w:val="17"/>
+                <w:lang w:val="en-HK" w:eastAsia="zh-CN" w:bidi="hi-IN"/>
+              </w:rPr>
+            </w:pPr>
+            <w:proofErr w:type="spellStart"/>
+            <w:r>
+              <w:rPr>
+                <w:rFonts w:ascii="Verdana" w:eastAsia="Times New Roman" w:hAnsi="Verdana" w:cs="Times New Roman"/>
+                <w:b/>
+                <w:bCs/>
+                <w:color w:val="000000"/>
+                <w:sz w:val="17"/>
+                <w:szCs w:val="17"/>
+                <w:lang w:val="en-HK" w:eastAsia="zh-CN" w:bidi="hi-IN"/>
+              </w:rPr>
+              <w:t>Aaryam</w:t>
+            </w:r>
+            <w:proofErr w:type="spellEnd"/>
+            <w:r>
+              <w:rPr>
+                <w:rFonts w:ascii="Verdana" w:eastAsia="Times New Roman" w:hAnsi="Verdana" w:cs="Times New Roman"/>
+                <w:b/>
+                <w:bCs/>
+                <w:color w:val="000000"/>
+                <w:sz w:val="17"/>
+                <w:szCs w:val="17"/>
+                <w:lang w:val="en-HK" w:eastAsia="zh-CN" w:bidi="hi-IN"/>
+              </w:rPr>
+              <w:t xml:space="preserve"> Srivastava:</w:t>
+            </w:r>
+          </w:p>
+          <w:p>
+            <w:pPr>
+              <w:pStyle w:val="ListParagraph"/>
+              <w:numPr>
+                <w:ilvl w:val="0"/>
+                <w:numId w:val="7"/>
+              </w:numPr>
+              <w:spacing w:before="100" w:beforeAutospacing="1" w:after="100" w:afterAutospacing="1" w:line="240" w:lineRule="auto"/>
+              <w:rPr>
+                <w:rFonts w:ascii="Verdana" w:eastAsia="Times New Roman" w:hAnsi="Verdana" w:cs="Times New Roman"/>
+                <w:b/>
+                <w:bCs/>
+                <w:color w:val="000000"/>
+                <w:sz w:val="17"/>
+                <w:szCs w:val="17"/>
+                <w:lang w:val="en-HK" w:eastAsia="zh-CN" w:bidi="hi-IN"/>
+              </w:rPr>
+            </w:pPr>
+            <w:r>
+              <w:rPr>
+                <w:rFonts w:ascii="Verdana" w:eastAsia="Times New Roman" w:hAnsi="Verdana" w:cs="Times New Roman"/>
+                <w:color w:val="000000"/>
+                <w:sz w:val="17"/>
+                <w:szCs w:val="17"/>
+                <w:lang w:val="en-HK" w:eastAsia="zh-CN" w:bidi="hi-IN"/>
+              </w:rPr>
+              <w:t>Changed the user interface for Login screen, Signup screen and the Create Profile screen</w:t>
+            </w:r>
+          </w:p>
+          <w:p>
+            <w:pPr>
+              <w:pStyle w:val="ListParagraph"/>
+              <w:spacing w:before="100" w:beforeAutospacing="1" w:after="100" w:afterAutospacing="1" w:line="240" w:lineRule="auto"/>
+              <w:rPr>
+                <w:rFonts w:ascii="Verdana" w:eastAsia="Times New Roman" w:hAnsi="Verdana" w:cs="Times New Roman"/>
+                <w:b/>
+                <w:bCs/>
+                <w:color w:val="000000"/>
+                <w:sz w:val="17"/>
+                <w:szCs w:val="17"/>
+                <w:lang w:val="en-HK" w:eastAsia="zh-CN" w:bidi="hi-IN"/>
+              </w:rPr>
+            </w:pPr>
             <w:bookmarkStart w:id="0" w:name="_GoBack"/>
             <w:bookmarkEnd w:id="0"/>
+          </w:p>
+          <w:p>
+            <w:pPr>
+              <w:spacing w:before="100" w:beforeAutospacing="1" w:after="100" w:afterAutospacing="1" w:line="240" w:lineRule="auto"/>
+              <w:rPr>
+                <w:rFonts w:ascii="Verdana" w:eastAsia="Times New Roman" w:hAnsi="Verdana" w:cs="Times New Roman"/>
+                <w:b/>
+                <w:bCs/>
+                <w:color w:val="000000"/>
+                <w:sz w:val="17"/>
+                <w:szCs w:val="17"/>
+                <w:lang w:val="en-HK" w:eastAsia="zh-CN" w:bidi="hi-IN"/>
+              </w:rPr>
+            </w:pPr>
+            <w:r>
+              <w:rPr>
+                <w:rFonts w:ascii="Verdana" w:eastAsia="Times New Roman" w:hAnsi="Verdana" w:cs="Times New Roman"/>
+                <w:b/>
+                <w:bCs/>
+                <w:color w:val="000000"/>
+                <w:sz w:val="17"/>
+                <w:szCs w:val="17"/>
+                <w:lang w:val="en-HK" w:eastAsia="zh-CN" w:bidi="hi-IN"/>
+              </w:rPr>
+              <w:t>Lim Ming Hong:</w:t>
+            </w:r>
+          </w:p>
+          <w:p>
+            <w:pPr>
+              <w:pStyle w:val="ListParagraph"/>
+              <w:numPr>
+                <w:ilvl w:val="0"/>
+                <w:numId w:val="7"/>
+              </w:numPr>
+              <w:spacing w:before="100" w:beforeAutospacing="1" w:after="100" w:afterAutospacing="1" w:line="240" w:lineRule="auto"/>
+              <w:rPr>
+                <w:rFonts w:ascii="Verdana" w:eastAsia="Times New Roman" w:hAnsi="Verdana" w:cs="Times New Roman"/>
+                <w:b/>
+                <w:bCs/>
+                <w:color w:val="000000"/>
+                <w:sz w:val="17"/>
+                <w:szCs w:val="17"/>
+                <w:lang w:val="en-HK" w:eastAsia="zh-CN" w:bidi="hi-IN"/>
+              </w:rPr>
+            </w:pPr>
+            <w:r>
+              <w:rPr>
+                <w:rFonts w:ascii="Verdana" w:eastAsia="Times New Roman" w:hAnsi="Verdana" w:cs="Times New Roman"/>
+                <w:bCs/>
+                <w:color w:val="000000"/>
+                <w:sz w:val="17"/>
+                <w:szCs w:val="17"/>
+                <w:lang w:val="en-HK" w:eastAsia="zh-CN" w:bidi="hi-IN"/>
+              </w:rPr>
+              <w:t>Added a way to save participants in each session</w:t>
+            </w:r>
+          </w:p>
+        </w:tc>
+        <w:tc>
+          <w:tcPr>
+            <w:tcW w:w="4208" w:type="dxa"/>
+            <w:tcBorders>
+              <w:top w:val="dashed" w:sz="6" w:space="0" w:color="BBBBBB"/>
+              <w:left w:val="dashed" w:sz="6" w:space="0" w:color="BBBBBB"/>
+              <w:bottom w:val="dashed" w:sz="6" w:space="0" w:color="BBBBBB"/>
+              <w:right w:val="dashed" w:sz="6" w:space="0" w:color="BBBBBB"/>
+            </w:tcBorders>
+            <w:vAlign w:val="center"/>
+          </w:tcPr>
+          <w:p>
+            <w:pPr>
+              <w:spacing w:after="0" w:line="240" w:lineRule="auto"/>
+              <w:rPr>
+                <w:rFonts w:ascii="Verdana" w:eastAsia="Times New Roman" w:hAnsi="Verdana" w:cs="Times New Roman"/>
+                <w:color w:val="000000"/>
+                <w:sz w:val="17"/>
+                <w:szCs w:val="17"/>
+                <w:lang w:val="en-HK" w:eastAsia="zh-CN" w:bidi="hi-IN"/>
+              </w:rPr>
+            </w:pPr>
+            <w:proofErr w:type="spellStart"/>
+            <w:r>
+              <w:rPr>
+                <w:rFonts w:ascii="Verdana" w:eastAsia="Times New Roman" w:hAnsi="Verdana" w:cs="Times New Roman"/>
+                <w:color w:val="000000"/>
+                <w:sz w:val="17"/>
+                <w:szCs w:val="17"/>
+                <w:lang w:val="en-HK" w:eastAsia="zh-CN" w:bidi="hi-IN"/>
+              </w:rPr>
+              <w:t>Aaryam</w:t>
+            </w:r>
+            <w:proofErr w:type="spellEnd"/>
+            <w:r>
+              <w:rPr>
+                <w:rFonts w:ascii="Verdana" w:eastAsia="Times New Roman" w:hAnsi="Verdana" w:cs="Times New Roman"/>
+                <w:color w:val="000000"/>
+                <w:sz w:val="17"/>
+                <w:szCs w:val="17"/>
+                <w:lang w:val="en-HK" w:eastAsia="zh-CN" w:bidi="hi-IN"/>
+              </w:rPr>
+              <w:t xml:space="preserve"> Srivastava: </w:t>
+            </w:r>
+            <w:r>
+              <w:rPr>
+                <w:rFonts w:ascii="Verdana" w:eastAsia="Times New Roman" w:hAnsi="Verdana" w:cs="Times New Roman"/>
+                <w:color w:val="000000"/>
+                <w:sz w:val="17"/>
+                <w:szCs w:val="17"/>
+                <w:lang w:val="en-HK" w:eastAsia="zh-CN" w:bidi="hi-IN"/>
+              </w:rPr>
+              <w:t>18</w:t>
+            </w:r>
+            <w:r>
+              <w:rPr>
+                <w:rFonts w:ascii="Verdana" w:eastAsia="Times New Roman" w:hAnsi="Verdana" w:cs="Times New Roman"/>
+                <w:color w:val="000000"/>
+                <w:sz w:val="17"/>
+                <w:szCs w:val="17"/>
+                <w:lang w:val="en-HK" w:eastAsia="zh-CN" w:bidi="hi-IN"/>
+              </w:rPr>
+              <w:t xml:space="preserve"> hours</w:t>
+            </w:r>
+          </w:p>
+          <w:p>
+            <w:pPr>
+              <w:spacing w:after="0" w:line="240" w:lineRule="auto"/>
+              <w:rPr>
+                <w:rFonts w:ascii="Verdana" w:eastAsia="Times New Roman" w:hAnsi="Verdana" w:cs="Times New Roman"/>
+                <w:color w:val="000000"/>
+                <w:sz w:val="17"/>
+                <w:szCs w:val="17"/>
+                <w:lang w:val="en-HK" w:eastAsia="zh-CN" w:bidi="hi-IN"/>
+              </w:rPr>
+            </w:pPr>
+          </w:p>
+          <w:p>
+            <w:pPr>
+              <w:spacing w:after="0" w:line="240" w:lineRule="auto"/>
+              <w:rPr>
+                <w:rFonts w:ascii="Verdana" w:eastAsia="Times New Roman" w:hAnsi="Verdana" w:cs="Times New Roman"/>
+                <w:color w:val="000000"/>
+                <w:sz w:val="17"/>
+                <w:szCs w:val="17"/>
+                <w:lang w:val="en-HK" w:eastAsia="zh-CN" w:bidi="hi-IN"/>
+              </w:rPr>
+            </w:pPr>
+            <w:r>
+              <w:rPr>
+                <w:rFonts w:ascii="Verdana" w:eastAsia="Times New Roman" w:hAnsi="Verdana" w:cs="Times New Roman"/>
+                <w:color w:val="000000"/>
+                <w:sz w:val="17"/>
+                <w:szCs w:val="17"/>
+                <w:lang w:val="en-HK" w:eastAsia="zh-CN" w:bidi="hi-IN"/>
+              </w:rPr>
+              <w:t xml:space="preserve">Lim Ming Hong: </w:t>
+            </w:r>
+            <w:r>
+              <w:rPr>
+                <w:rFonts w:ascii="Verdana" w:eastAsia="Times New Roman" w:hAnsi="Verdana" w:cs="Times New Roman"/>
+                <w:color w:val="000000"/>
+                <w:sz w:val="17"/>
+                <w:szCs w:val="17"/>
+                <w:lang w:val="en-HK" w:eastAsia="zh-CN" w:bidi="hi-IN"/>
+              </w:rPr>
+              <w:t>15</w:t>
+            </w:r>
+            <w:r>
+              <w:rPr>
+                <w:rFonts w:ascii="Verdana" w:eastAsia="Times New Roman" w:hAnsi="Verdana" w:cs="Times New Roman"/>
+                <w:color w:val="000000"/>
+                <w:sz w:val="17"/>
+                <w:szCs w:val="17"/>
+                <w:lang w:val="en-HK" w:eastAsia="zh-CN" w:bidi="hi-IN"/>
+              </w:rPr>
+              <w:t xml:space="preserve"> Hours</w:t>
+            </w:r>
           </w:p>
         </w:tc>
       </w:tr>
@@ -1313,6 +2185,119 @@
 <file path=word/numbering.xml><?xml version="1.0" encoding="utf-8"?>
 <w:numbering xmlns:wpc="http://schemas.microsoft.com/office/word/2010/wordprocessingCanvas" xmlns:cx="http://schemas.microsoft.com/office/drawing/2014/chartex" xmlns:cx1="http://schemas.microsoft.com/office/drawing/2015/9/8/chartex" xmlns:cx2="http://schemas.microsoft.com/office/drawing/2015/10/21/chartex" xmlns:cx3="http://schemas.microsoft.com/office/drawing/2016/5/9/chartex" xmlns:cx4="http://schemas.microsoft.com/office/drawing/2016/5/10/chartex" xmlns:cx5="http://schemas.microsoft.com/office/drawing/2016/5/11/chartex" xmlns:cx6="http://schemas.microsoft.com/office/drawing/2016/5/12/chartex" xmlns:cx7="http://schemas.microsoft.com/office/drawing/2016/5/13/chartex" xmlns:cx8="http://schemas.microsoft.com/office/drawing/2016/5/14/chartex" xmlns:mc="http://schemas.openxmlformats.org/markup-compatibility/2006" xmlns:aink="http://schemas.microsoft.com/office/drawing/2016/ink" xmlns:am3d="http://schemas.microsoft.com/office/drawing/2017/model3d" xmlns:o="urn:schemas-microsoft-com:office:office" xmlns:r="http://schemas.openxmlformats.org/officeDocument/2006/relationships" xmlns:m="http://schemas.openxmlformats.org/officeDocument/2006/math" xmlns:v="urn:schemas-microsoft-com:vml" xmlns:wp14="http://schemas.microsoft.com/office/word/2010/wordprocessingDrawing" xmlns:wp="http://schemas.openxmlformats.org/drawingml/2006/wordprocessingDrawing" xmlns:w10="urn:schemas-microsoft-com:office:word" xmlns:w="http://schemas.openxmlformats.org/wordprocessingml/2006/main" xmlns:w14="http://schemas.microsoft.com/office/word/2010/wordml" xmlns:w15="http://schemas.microsoft.com/office/word/2012/wordml" xmlns:w16cid="http://schemas.microsoft.com/office/word/2016/wordml/cid" xmlns:w16se="http://schemas.microsoft.com/office/word/2015/wordml/symex" xmlns:wpg="http://schemas.microsoft.com/office/word/2010/wordprocessingGroup" xmlns:wpi="http://schemas.microsoft.com/office/word/2010/wordprocessingInk" xmlns:wne="http://schemas.microsoft.com/office/word/2006/wordml" xmlns:wps="http://schemas.microsoft.com/office/word/2010/wordprocessingShape" mc:Ignorable="w14 w15 w16se w16cid wp14">
   <w:abstractNum w:abstractNumId="0" w15:restartNumberingAfterBreak="0">
+    <w:nsid w:val="05640BFE"/>
+    <w:multiLevelType w:val="hybridMultilevel"/>
+    <w:tmpl w:val="5D12ED04"/>
+    <w:lvl w:ilvl="0" w:tplc="48090001">
+      <w:start w:val="1"/>
+      <w:numFmt w:val="bullet"/>
+      <w:lvlText w:val=""/>
+      <w:lvlJc w:val="left"/>
+      <w:pPr>
+        <w:ind w:left="1440" w:hanging="360"/>
+      </w:pPr>
+      <w:rPr>
+        <w:rFonts w:ascii="Symbol" w:hAnsi="Symbol" w:hint="default"/>
+      </w:rPr>
+    </w:lvl>
+    <w:lvl w:ilvl="1" w:tplc="48090003" w:tentative="1">
+      <w:start w:val="1"/>
+      <w:numFmt w:val="bullet"/>
+      <w:lvlText w:val="o"/>
+      <w:lvlJc w:val="left"/>
+      <w:pPr>
+        <w:ind w:left="2160" w:hanging="360"/>
+      </w:pPr>
+      <w:rPr>
+        <w:rFonts w:ascii="Courier New" w:hAnsi="Courier New" w:cs="Courier New" w:hint="default"/>
+      </w:rPr>
+    </w:lvl>
+    <w:lvl w:ilvl="2" w:tplc="48090005" w:tentative="1">
+      <w:start w:val="1"/>
+      <w:numFmt w:val="bullet"/>
+      <w:lvlText w:val=""/>
+      <w:lvlJc w:val="left"/>
+      <w:pPr>
+        <w:ind w:left="2880" w:hanging="360"/>
+      </w:pPr>
+      <w:rPr>
+        <w:rFonts w:ascii="Wingdings" w:hAnsi="Wingdings" w:hint="default"/>
+      </w:rPr>
+    </w:lvl>
+    <w:lvl w:ilvl="3" w:tplc="48090001" w:tentative="1">
+      <w:start w:val="1"/>
+      <w:numFmt w:val="bullet"/>
+      <w:lvlText w:val=""/>
+      <w:lvlJc w:val="left"/>
+      <w:pPr>
+        <w:ind w:left="3600" w:hanging="360"/>
+      </w:pPr>
+      <w:rPr>
+        <w:rFonts w:ascii="Symbol" w:hAnsi="Symbol" w:hint="default"/>
+      </w:rPr>
+    </w:lvl>
+    <w:lvl w:ilvl="4" w:tplc="48090003" w:tentative="1">
+      <w:start w:val="1"/>
+      <w:numFmt w:val="bullet"/>
+      <w:lvlText w:val="o"/>
+      <w:lvlJc w:val="left"/>
+      <w:pPr>
+        <w:ind w:left="4320" w:hanging="360"/>
+      </w:pPr>
+      <w:rPr>
+        <w:rFonts w:ascii="Courier New" w:hAnsi="Courier New" w:cs="Courier New" w:hint="default"/>
+      </w:rPr>
+    </w:lvl>
+    <w:lvl w:ilvl="5" w:tplc="48090005" w:tentative="1">
+      <w:start w:val="1"/>
+      <w:numFmt w:val="bullet"/>
+      <w:lvlText w:val=""/>
+      <w:lvlJc w:val="left"/>
+      <w:pPr>
+        <w:ind w:left="5040" w:hanging="360"/>
+      </w:pPr>
+      <w:rPr>
+        <w:rFonts w:ascii="Wingdings" w:hAnsi="Wingdings" w:hint="default"/>
+      </w:rPr>
+    </w:lvl>
+    <w:lvl w:ilvl="6" w:tplc="48090001" w:tentative="1">
+      <w:start w:val="1"/>
+      <w:numFmt w:val="bullet"/>
+      <w:lvlText w:val=""/>
+      <w:lvlJc w:val="left"/>
+      <w:pPr>
+        <w:ind w:left="5760" w:hanging="360"/>
+      </w:pPr>
+      <w:rPr>
+        <w:rFonts w:ascii="Symbol" w:hAnsi="Symbol" w:hint="default"/>
+      </w:rPr>
+    </w:lvl>
+    <w:lvl w:ilvl="7" w:tplc="48090003" w:tentative="1">
+      <w:start w:val="1"/>
+      <w:numFmt w:val="bullet"/>
+      <w:lvlText w:val="o"/>
+      <w:lvlJc w:val="left"/>
+      <w:pPr>
+        <w:ind w:left="6480" w:hanging="360"/>
+      </w:pPr>
+      <w:rPr>
+        <w:rFonts w:ascii="Courier New" w:hAnsi="Courier New" w:cs="Courier New" w:hint="default"/>
+      </w:rPr>
+    </w:lvl>
+    <w:lvl w:ilvl="8" w:tplc="48090005" w:tentative="1">
+      <w:start w:val="1"/>
+      <w:numFmt w:val="bullet"/>
+      <w:lvlText w:val=""/>
+      <w:lvlJc w:val="left"/>
+      <w:pPr>
+        <w:ind w:left="7200" w:hanging="360"/>
+      </w:pPr>
+      <w:rPr>
+        <w:rFonts w:ascii="Wingdings" w:hAnsi="Wingdings" w:hint="default"/>
+      </w:rPr>
+    </w:lvl>
+  </w:abstractNum>
+  <w:abstractNum w:abstractNumId="1" w15:restartNumberingAfterBreak="0">
     <w:nsid w:val="07AA2465"/>
     <w:multiLevelType w:val="hybridMultilevel"/>
     <w:tmpl w:val="C5E80DB2"/>
@@ -1424,7 +2409,7 @@
       </w:rPr>
     </w:lvl>
   </w:abstractNum>
-  <w:abstractNum w:abstractNumId="1" w15:restartNumberingAfterBreak="0">
+  <w:abstractNum w:abstractNumId="2" w15:restartNumberingAfterBreak="0">
     <w:nsid w:val="0FB41AFF"/>
     <w:multiLevelType w:val="hybridMultilevel"/>
     <w:tmpl w:val="586A6D10"/>
@@ -1536,7 +2521,7 @@
       </w:rPr>
     </w:lvl>
   </w:abstractNum>
-  <w:abstractNum w:abstractNumId="2" w15:restartNumberingAfterBreak="0">
+  <w:abstractNum w:abstractNumId="3" w15:restartNumberingAfterBreak="0">
     <w:nsid w:val="39BE5CC4"/>
     <w:multiLevelType w:val="hybridMultilevel"/>
     <w:tmpl w:val="195C3290"/>
@@ -1648,7 +2633,7 @@
       </w:rPr>
     </w:lvl>
   </w:abstractNum>
-  <w:abstractNum w:abstractNumId="3" w15:restartNumberingAfterBreak="0">
+  <w:abstractNum w:abstractNumId="4" w15:restartNumberingAfterBreak="0">
     <w:nsid w:val="3CB35276"/>
     <w:multiLevelType w:val="hybridMultilevel"/>
     <w:tmpl w:val="E1CA869E"/>
@@ -1737,7 +2722,119 @@
       </w:pPr>
     </w:lvl>
   </w:abstractNum>
-  <w:abstractNum w:abstractNumId="4" w15:restartNumberingAfterBreak="0">
+  <w:abstractNum w:abstractNumId="5" w15:restartNumberingAfterBreak="0">
+    <w:nsid w:val="68D323A8"/>
+    <w:multiLevelType w:val="hybridMultilevel"/>
+    <w:tmpl w:val="2F02EA54"/>
+    <w:lvl w:ilvl="0" w:tplc="9C5E6B10">
+      <w:numFmt w:val="bullet"/>
+      <w:lvlText w:val="-"/>
+      <w:lvlJc w:val="left"/>
+      <w:pPr>
+        <w:ind w:left="720" w:hanging="360"/>
+      </w:pPr>
+      <w:rPr>
+        <w:rFonts w:ascii="Verdana" w:eastAsia="Times New Roman" w:hAnsi="Verdana" w:cs="Times New Roman" w:hint="default"/>
+      </w:rPr>
+    </w:lvl>
+    <w:lvl w:ilvl="1" w:tplc="48090003" w:tentative="1">
+      <w:start w:val="1"/>
+      <w:numFmt w:val="bullet"/>
+      <w:lvlText w:val="o"/>
+      <w:lvlJc w:val="left"/>
+      <w:pPr>
+        <w:ind w:left="1440" w:hanging="360"/>
+      </w:pPr>
+      <w:rPr>
+        <w:rFonts w:ascii="Courier New" w:hAnsi="Courier New" w:cs="Courier New" w:hint="default"/>
+      </w:rPr>
+    </w:lvl>
+    <w:lvl w:ilvl="2" w:tplc="48090005" w:tentative="1">
+      <w:start w:val="1"/>
+      <w:numFmt w:val="bullet"/>
+      <w:lvlText w:val=""/>
+      <w:lvlJc w:val="left"/>
+      <w:pPr>
+        <w:ind w:left="2160" w:hanging="360"/>
+      </w:pPr>
+      <w:rPr>
+        <w:rFonts w:ascii="Wingdings" w:hAnsi="Wingdings" w:hint="default"/>
+      </w:rPr>
+    </w:lvl>
+    <w:lvl w:ilvl="3" w:tplc="48090001" w:tentative="1">
+      <w:start w:val="1"/>
+      <w:numFmt w:val="bullet"/>
+      <w:lvlText w:val=""/>
+      <w:lvlJc w:val="left"/>
+      <w:pPr>
+        <w:ind w:left="2880" w:hanging="360"/>
+      </w:pPr>
+      <w:rPr>
+        <w:rFonts w:ascii="Symbol" w:hAnsi="Symbol" w:hint="default"/>
+      </w:rPr>
+    </w:lvl>
+    <w:lvl w:ilvl="4" w:tplc="48090003" w:tentative="1">
+      <w:start w:val="1"/>
+      <w:numFmt w:val="bullet"/>
+      <w:lvlText w:val="o"/>
+      <w:lvlJc w:val="left"/>
+      <w:pPr>
+        <w:ind w:left="3600" w:hanging="360"/>
+      </w:pPr>
+      <w:rPr>
+        <w:rFonts w:ascii="Courier New" w:hAnsi="Courier New" w:cs="Courier New" w:hint="default"/>
+      </w:rPr>
+    </w:lvl>
+    <w:lvl w:ilvl="5" w:tplc="48090005" w:tentative="1">
+      <w:start w:val="1"/>
+      <w:numFmt w:val="bullet"/>
+      <w:lvlText w:val=""/>
+      <w:lvlJc w:val="left"/>
+      <w:pPr>
+        <w:ind w:left="4320" w:hanging="360"/>
+      </w:pPr>
+      <w:rPr>
+        <w:rFonts w:ascii="Wingdings" w:hAnsi="Wingdings" w:hint="default"/>
+      </w:rPr>
+    </w:lvl>
+    <w:lvl w:ilvl="6" w:tplc="48090001" w:tentative="1">
+      <w:start w:val="1"/>
+      <w:numFmt w:val="bullet"/>
+      <w:lvlText w:val=""/>
+      <w:lvlJc w:val="left"/>
+      <w:pPr>
+        <w:ind w:left="5040" w:hanging="360"/>
+      </w:pPr>
+      <w:rPr>
+        <w:rFonts w:ascii="Symbol" w:hAnsi="Symbol" w:hint="default"/>
+      </w:rPr>
+    </w:lvl>
+    <w:lvl w:ilvl="7" w:tplc="48090003" w:tentative="1">
+      <w:start w:val="1"/>
+      <w:numFmt w:val="bullet"/>
+      <w:lvlText w:val="o"/>
+      <w:lvlJc w:val="left"/>
+      <w:pPr>
+        <w:ind w:left="5760" w:hanging="360"/>
+      </w:pPr>
+      <w:rPr>
+        <w:rFonts w:ascii="Courier New" w:hAnsi="Courier New" w:cs="Courier New" w:hint="default"/>
+      </w:rPr>
+    </w:lvl>
+    <w:lvl w:ilvl="8" w:tplc="48090005" w:tentative="1">
+      <w:start w:val="1"/>
+      <w:numFmt w:val="bullet"/>
+      <w:lvlText w:val=""/>
+      <w:lvlJc w:val="left"/>
+      <w:pPr>
+        <w:ind w:left="6480" w:hanging="360"/>
+      </w:pPr>
+      <w:rPr>
+        <w:rFonts w:ascii="Wingdings" w:hAnsi="Wingdings" w:hint="default"/>
+      </w:rPr>
+    </w:lvl>
+  </w:abstractNum>
+  <w:abstractNum w:abstractNumId="6" w15:restartNumberingAfterBreak="0">
     <w:nsid w:val="6B1A228B"/>
     <w:multiLevelType w:val="hybridMultilevel"/>
     <w:tmpl w:val="7528F44A"/>
@@ -1850,19 +2947,25 @@
     </w:lvl>
   </w:abstractNum>
   <w:num w:numId="1">
+    <w:abstractNumId w:val="2"/>
+  </w:num>
+  <w:num w:numId="2">
+    <w:abstractNumId w:val="3"/>
+  </w:num>
+  <w:num w:numId="3">
+    <w:abstractNumId w:val="4"/>
+  </w:num>
+  <w:num w:numId="4">
     <w:abstractNumId w:val="1"/>
   </w:num>
-  <w:num w:numId="2">
-    <w:abstractNumId w:val="2"/>
+  <w:num w:numId="5">
+    <w:abstractNumId w:val="6"/>
   </w:num>
-  <w:num w:numId="3">
-    <w:abstractNumId w:val="3"/>
-  </w:num>
-  <w:num w:numId="4">
+  <w:num w:numId="6">
     <w:abstractNumId w:val="0"/>
   </w:num>
-  <w:num w:numId="5">
-    <w:abstractNumId w:val="4"/>
+  <w:num w:numId="7">
+    <w:abstractNumId w:val="5"/>
   </w:num>
 </w:numbering>
 </file>

</xml_diff>

<commit_message>
Changed format of project log
</commit_message>
<xml_diff>
--- a/Project Log.docx
+++ b/Project Log.docx
@@ -58,8 +58,8 @@
         <w:tblLook w:val="04A0" w:firstRow="1" w:lastRow="0" w:firstColumn="1" w:lastColumn="0" w:noHBand="0" w:noVBand="1"/>
       </w:tblPr>
       <w:tblGrid>
-        <w:gridCol w:w="993"/>
-        <w:gridCol w:w="5670"/>
+        <w:gridCol w:w="1702"/>
+        <w:gridCol w:w="4961"/>
         <w:gridCol w:w="4253"/>
       </w:tblGrid>
       <w:tr>
@@ -68,7 +68,7 @@
         </w:trPr>
         <w:tc>
           <w:tcPr>
-            <w:tcW w:w="948" w:type="dxa"/>
+            <w:tcW w:w="1657" w:type="dxa"/>
             <w:tcBorders>
               <w:top w:val="dashed" w:sz="6" w:space="0" w:color="BBBBBB"/>
               <w:left w:val="dashed" w:sz="6" w:space="0" w:color="BBBBBB"/>
@@ -106,7 +106,7 @@
         </w:tc>
         <w:tc>
           <w:tcPr>
-            <w:tcW w:w="5640" w:type="dxa"/>
+            <w:tcW w:w="4931" w:type="dxa"/>
             <w:tcBorders>
               <w:top w:val="dashed" w:sz="6" w:space="0" w:color="BBBBBB"/>
               <w:left w:val="dashed" w:sz="6" w:space="0" w:color="BBBBBB"/>
@@ -186,7 +186,7 @@
         </w:trPr>
         <w:tc>
           <w:tcPr>
-            <w:tcW w:w="948" w:type="dxa"/>
+            <w:tcW w:w="1657" w:type="dxa"/>
             <w:tcBorders>
               <w:top w:val="dashed" w:sz="6" w:space="0" w:color="BBBBBB"/>
               <w:left w:val="dashed" w:sz="6" w:space="0" w:color="BBBBBB"/>
@@ -199,6 +199,7 @@
           <w:p>
             <w:pPr>
               <w:spacing w:before="100" w:beforeAutospacing="1" w:after="100" w:afterAutospacing="1" w:line="240" w:lineRule="auto"/>
+              <w:jc w:val="center"/>
               <w:rPr>
                 <w:rFonts w:ascii="Verdana" w:eastAsia="Times New Roman" w:hAnsi="Verdana" w:cs="Times New Roman"/>
                 <w:color w:val="000000"/>
@@ -216,12 +217,35 @@
                 <w:lang w:val="en-HK" w:eastAsia="zh-CN" w:bidi="hi-IN"/>
               </w:rPr>
               <w:t>1</w:t>
+            </w:r>
+          </w:p>
+          <w:p>
+            <w:pPr>
+              <w:spacing w:before="100" w:beforeAutospacing="1" w:after="100" w:afterAutospacing="1" w:line="240" w:lineRule="auto"/>
+              <w:jc w:val="center"/>
+              <w:rPr>
+                <w:rFonts w:ascii="Verdana" w:eastAsia="Times New Roman" w:hAnsi="Verdana" w:cs="Times New Roman"/>
+                <w:color w:val="000000"/>
+                <w:sz w:val="17"/>
+                <w:szCs w:val="17"/>
+                <w:lang w:val="en-HK" w:eastAsia="zh-CN" w:bidi="hi-IN"/>
+              </w:rPr>
+            </w:pPr>
+            <w:r>
+              <w:rPr>
+                <w:rFonts w:ascii="Verdana" w:eastAsia="Times New Roman" w:hAnsi="Verdana" w:cs="Times New Roman"/>
+                <w:color w:val="000000"/>
+                <w:sz w:val="17"/>
+                <w:szCs w:val="17"/>
+                <w:lang w:val="en-HK" w:eastAsia="zh-CN" w:bidi="hi-IN"/>
+              </w:rPr>
+              <w:t>(14 May-20 May)</w:t>
             </w:r>
           </w:p>
         </w:tc>
         <w:tc>
           <w:tcPr>
-            <w:tcW w:w="5640" w:type="dxa"/>
+            <w:tcW w:w="4931" w:type="dxa"/>
             <w:tcBorders>
               <w:top w:val="dashed" w:sz="6" w:space="0" w:color="BBBBBB"/>
               <w:left w:val="dashed" w:sz="6" w:space="0" w:color="BBBBBB"/>
@@ -352,7 +376,7 @@
         </w:trPr>
         <w:tc>
           <w:tcPr>
-            <w:tcW w:w="948" w:type="dxa"/>
+            <w:tcW w:w="1657" w:type="dxa"/>
             <w:tcBorders>
               <w:top w:val="dashed" w:sz="6" w:space="0" w:color="BBBBBB"/>
               <w:left w:val="dashed" w:sz="6" w:space="0" w:color="BBBBBB"/>
@@ -365,6 +389,7 @@
           <w:p>
             <w:pPr>
               <w:spacing w:before="100" w:beforeAutospacing="1" w:after="100" w:afterAutospacing="1" w:line="240" w:lineRule="auto"/>
+              <w:jc w:val="center"/>
               <w:rPr>
                 <w:rFonts w:ascii="Verdana" w:eastAsia="Times New Roman" w:hAnsi="Verdana" w:cs="Times New Roman"/>
                 <w:color w:val="000000"/>
@@ -382,12 +407,35 @@
                 <w:lang w:val="en-HK" w:eastAsia="zh-CN" w:bidi="hi-IN"/>
               </w:rPr>
               <w:t>2</w:t>
+            </w:r>
+          </w:p>
+          <w:p>
+            <w:pPr>
+              <w:spacing w:before="100" w:beforeAutospacing="1" w:after="100" w:afterAutospacing="1" w:line="240" w:lineRule="auto"/>
+              <w:jc w:val="center"/>
+              <w:rPr>
+                <w:rFonts w:ascii="Verdana" w:eastAsia="Times New Roman" w:hAnsi="Verdana" w:cs="Times New Roman"/>
+                <w:color w:val="000000"/>
+                <w:sz w:val="17"/>
+                <w:szCs w:val="17"/>
+                <w:lang w:val="en-HK" w:eastAsia="zh-CN" w:bidi="hi-IN"/>
+              </w:rPr>
+            </w:pPr>
+            <w:r>
+              <w:rPr>
+                <w:rFonts w:ascii="Verdana" w:eastAsia="Times New Roman" w:hAnsi="Verdana" w:cs="Times New Roman"/>
+                <w:color w:val="000000"/>
+                <w:sz w:val="17"/>
+                <w:szCs w:val="17"/>
+                <w:lang w:val="en-HK" w:eastAsia="zh-CN" w:bidi="hi-IN"/>
+              </w:rPr>
+              <w:t>(21 May-27 May)</w:t>
             </w:r>
           </w:p>
         </w:tc>
         <w:tc>
           <w:tcPr>
-            <w:tcW w:w="5640" w:type="dxa"/>
+            <w:tcW w:w="4931" w:type="dxa"/>
             <w:tcBorders>
               <w:top w:val="dashed" w:sz="6" w:space="0" w:color="BBBBBB"/>
               <w:left w:val="dashed" w:sz="6" w:space="0" w:color="BBBBBB"/>
@@ -518,7 +566,7 @@
         </w:trPr>
         <w:tc>
           <w:tcPr>
-            <w:tcW w:w="948" w:type="dxa"/>
+            <w:tcW w:w="1657" w:type="dxa"/>
             <w:tcBorders>
               <w:top w:val="dashed" w:sz="6" w:space="0" w:color="BBBBBB"/>
               <w:left w:val="dashed" w:sz="6" w:space="0" w:color="BBBBBB"/>
@@ -531,6 +579,7 @@
           <w:p>
             <w:pPr>
               <w:spacing w:before="100" w:beforeAutospacing="1" w:after="100" w:afterAutospacing="1" w:line="240" w:lineRule="auto"/>
+              <w:jc w:val="center"/>
               <w:rPr>
                 <w:rFonts w:ascii="Verdana" w:eastAsia="Times New Roman" w:hAnsi="Verdana" w:cs="Times New Roman"/>
                 <w:color w:val="000000"/>
@@ -548,12 +597,35 @@
                 <w:lang w:val="en-HK" w:eastAsia="zh-CN" w:bidi="hi-IN"/>
               </w:rPr>
               <w:t>3</w:t>
+            </w:r>
+          </w:p>
+          <w:p>
+            <w:pPr>
+              <w:spacing w:before="100" w:beforeAutospacing="1" w:after="100" w:afterAutospacing="1" w:line="240" w:lineRule="auto"/>
+              <w:jc w:val="center"/>
+              <w:rPr>
+                <w:rFonts w:ascii="Verdana" w:eastAsia="Times New Roman" w:hAnsi="Verdana" w:cs="Times New Roman"/>
+                <w:color w:val="000000"/>
+                <w:sz w:val="17"/>
+                <w:szCs w:val="17"/>
+                <w:lang w:val="en-HK" w:eastAsia="zh-CN" w:bidi="hi-IN"/>
+              </w:rPr>
+            </w:pPr>
+            <w:r>
+              <w:rPr>
+                <w:rFonts w:ascii="Verdana" w:eastAsia="Times New Roman" w:hAnsi="Verdana" w:cs="Times New Roman"/>
+                <w:color w:val="000000"/>
+                <w:sz w:val="17"/>
+                <w:szCs w:val="17"/>
+                <w:lang w:val="en-HK" w:eastAsia="zh-CN" w:bidi="hi-IN"/>
+              </w:rPr>
+              <w:t>(28 May-3 June)</w:t>
             </w:r>
           </w:p>
         </w:tc>
         <w:tc>
           <w:tcPr>
-            <w:tcW w:w="5640" w:type="dxa"/>
+            <w:tcW w:w="4931" w:type="dxa"/>
             <w:tcBorders>
               <w:top w:val="dashed" w:sz="6" w:space="0" w:color="BBBBBB"/>
               <w:left w:val="dashed" w:sz="6" w:space="0" w:color="BBBBBB"/>
@@ -804,7 +876,7 @@
         </w:trPr>
         <w:tc>
           <w:tcPr>
-            <w:tcW w:w="948" w:type="dxa"/>
+            <w:tcW w:w="1657" w:type="dxa"/>
             <w:tcBorders>
               <w:top w:val="dashed" w:sz="6" w:space="0" w:color="BBBBBB"/>
               <w:left w:val="dashed" w:sz="6" w:space="0" w:color="BBBBBB"/>
@@ -817,6 +889,7 @@
           <w:p>
             <w:pPr>
               <w:spacing w:before="100" w:beforeAutospacing="1" w:after="100" w:afterAutospacing="1" w:line="240" w:lineRule="auto"/>
+              <w:jc w:val="center"/>
               <w:rPr>
                 <w:rFonts w:ascii="Verdana" w:eastAsia="Times New Roman" w:hAnsi="Verdana" w:cs="Times New Roman"/>
                 <w:color w:val="000000"/>
@@ -834,12 +907,35 @@
                 <w:lang w:val="en-HK" w:eastAsia="zh-CN" w:bidi="hi-IN"/>
               </w:rPr>
               <w:t>4</w:t>
+            </w:r>
+          </w:p>
+          <w:p>
+            <w:pPr>
+              <w:spacing w:before="100" w:beforeAutospacing="1" w:after="100" w:afterAutospacing="1" w:line="240" w:lineRule="auto"/>
+              <w:jc w:val="center"/>
+              <w:rPr>
+                <w:rFonts w:ascii="Verdana" w:eastAsia="Times New Roman" w:hAnsi="Verdana" w:cs="Times New Roman"/>
+                <w:color w:val="000000"/>
+                <w:sz w:val="17"/>
+                <w:szCs w:val="17"/>
+                <w:lang w:val="en-HK" w:eastAsia="zh-CN" w:bidi="hi-IN"/>
+              </w:rPr>
+            </w:pPr>
+            <w:r>
+              <w:rPr>
+                <w:rFonts w:ascii="Verdana" w:eastAsia="Times New Roman" w:hAnsi="Verdana" w:cs="Times New Roman"/>
+                <w:color w:val="000000"/>
+                <w:sz w:val="17"/>
+                <w:szCs w:val="17"/>
+                <w:lang w:val="en-HK" w:eastAsia="zh-CN" w:bidi="hi-IN"/>
+              </w:rPr>
+              <w:t>(4 June-10 June)</w:t>
             </w:r>
           </w:p>
         </w:tc>
         <w:tc>
           <w:tcPr>
-            <w:tcW w:w="5640" w:type="dxa"/>
+            <w:tcW w:w="4931" w:type="dxa"/>
             <w:tcBorders>
               <w:top w:val="dashed" w:sz="6" w:space="0" w:color="BBBBBB"/>
               <w:left w:val="dashed" w:sz="6" w:space="0" w:color="BBBBBB"/>
@@ -1110,7 +1206,7 @@
         </w:trPr>
         <w:tc>
           <w:tcPr>
-            <w:tcW w:w="948" w:type="dxa"/>
+            <w:tcW w:w="1657" w:type="dxa"/>
             <w:tcBorders>
               <w:top w:val="dashed" w:sz="6" w:space="0" w:color="BBBBBB"/>
               <w:left w:val="dashed" w:sz="6" w:space="0" w:color="BBBBBB"/>
@@ -1134,6 +1230,7 @@
           <w:p>
             <w:pPr>
               <w:spacing w:before="100" w:beforeAutospacing="1" w:after="100" w:afterAutospacing="1" w:line="240" w:lineRule="auto"/>
+              <w:jc w:val="center"/>
               <w:rPr>
                 <w:rFonts w:ascii="Verdana" w:eastAsia="Times New Roman" w:hAnsi="Verdana" w:cs="Times New Roman"/>
                 <w:color w:val="000000"/>
@@ -1151,6 +1248,29 @@
                 <w:lang w:val="en-HK" w:eastAsia="zh-CN" w:bidi="hi-IN"/>
               </w:rPr>
               <w:t>5</w:t>
+            </w:r>
+          </w:p>
+          <w:p>
+            <w:pPr>
+              <w:spacing w:before="100" w:beforeAutospacing="1" w:after="100" w:afterAutospacing="1" w:line="240" w:lineRule="auto"/>
+              <w:jc w:val="center"/>
+              <w:rPr>
+                <w:rFonts w:ascii="Verdana" w:eastAsia="Times New Roman" w:hAnsi="Verdana" w:cs="Times New Roman"/>
+                <w:color w:val="000000"/>
+                <w:sz w:val="17"/>
+                <w:szCs w:val="17"/>
+                <w:lang w:val="en-HK" w:eastAsia="zh-CN" w:bidi="hi-IN"/>
+              </w:rPr>
+            </w:pPr>
+            <w:r>
+              <w:rPr>
+                <w:rFonts w:ascii="Verdana" w:eastAsia="Times New Roman" w:hAnsi="Verdana" w:cs="Times New Roman"/>
+                <w:color w:val="000000"/>
+                <w:sz w:val="17"/>
+                <w:szCs w:val="17"/>
+                <w:lang w:val="en-HK" w:eastAsia="zh-CN" w:bidi="hi-IN"/>
+              </w:rPr>
+              <w:t>(11 June-17 June)</w:t>
             </w:r>
           </w:p>
           <w:p>
@@ -1168,7 +1288,7 @@
         </w:tc>
         <w:tc>
           <w:tcPr>
-            <w:tcW w:w="5640" w:type="dxa"/>
+            <w:tcW w:w="4931" w:type="dxa"/>
             <w:tcBorders>
               <w:top w:val="dashed" w:sz="6" w:space="0" w:color="BBBBBB"/>
               <w:left w:val="dashed" w:sz="6" w:space="0" w:color="BBBBBB"/>
@@ -1462,7 +1582,7 @@
         </w:trPr>
         <w:tc>
           <w:tcPr>
-            <w:tcW w:w="948" w:type="dxa"/>
+            <w:tcW w:w="1657" w:type="dxa"/>
             <w:tcBorders>
               <w:top w:val="dashed" w:sz="6" w:space="0" w:color="BBBBBB"/>
               <w:left w:val="dashed" w:sz="6" w:space="0" w:color="BBBBBB"/>
@@ -1474,6 +1594,33 @@
           <w:p>
             <w:pPr>
               <w:spacing w:before="100" w:beforeAutospacing="1" w:after="100" w:afterAutospacing="1" w:line="240" w:lineRule="auto"/>
+              <w:jc w:val="center"/>
+              <w:rPr>
+                <w:rFonts w:ascii="Verdana" w:eastAsia="Times New Roman" w:hAnsi="Verdana" w:cs="Times New Roman"/>
+                <w:color w:val="000000"/>
+                <w:sz w:val="17"/>
+                <w:szCs w:val="17"/>
+                <w:lang w:val="en-HK" w:eastAsia="zh-CN" w:bidi="hi-IN"/>
+              </w:rPr>
+            </w:pPr>
+          </w:p>
+          <w:p>
+            <w:pPr>
+              <w:spacing w:before="100" w:beforeAutospacing="1" w:after="100" w:afterAutospacing="1" w:line="240" w:lineRule="auto"/>
+              <w:jc w:val="center"/>
+              <w:rPr>
+                <w:rFonts w:ascii="Verdana" w:eastAsia="Times New Roman" w:hAnsi="Verdana" w:cs="Times New Roman"/>
+                <w:color w:val="000000"/>
+                <w:sz w:val="17"/>
+                <w:szCs w:val="17"/>
+                <w:lang w:val="en-HK" w:eastAsia="zh-CN" w:bidi="hi-IN"/>
+              </w:rPr>
+            </w:pPr>
+          </w:p>
+          <w:p>
+            <w:pPr>
+              <w:spacing w:before="100" w:beforeAutospacing="1" w:after="100" w:afterAutospacing="1" w:line="240" w:lineRule="auto"/>
+              <w:jc w:val="center"/>
               <w:rPr>
                 <w:rFonts w:ascii="Verdana" w:eastAsia="Times New Roman" w:hAnsi="Verdana" w:cs="Times New Roman"/>
                 <w:color w:val="000000"/>
@@ -1491,12 +1638,35 @@
                 <w:lang w:val="en-HK" w:eastAsia="zh-CN" w:bidi="hi-IN"/>
               </w:rPr>
               <w:t>6</w:t>
+            </w:r>
+          </w:p>
+          <w:p>
+            <w:pPr>
+              <w:spacing w:before="100" w:beforeAutospacing="1" w:after="100" w:afterAutospacing="1" w:line="240" w:lineRule="auto"/>
+              <w:jc w:val="center"/>
+              <w:rPr>
+                <w:rFonts w:ascii="Verdana" w:eastAsia="Times New Roman" w:hAnsi="Verdana" w:cs="Times New Roman"/>
+                <w:color w:val="000000"/>
+                <w:sz w:val="17"/>
+                <w:szCs w:val="17"/>
+                <w:lang w:val="en-HK" w:eastAsia="zh-CN" w:bidi="hi-IN"/>
+              </w:rPr>
+            </w:pPr>
+            <w:r>
+              <w:rPr>
+                <w:rFonts w:ascii="Verdana" w:eastAsia="Times New Roman" w:hAnsi="Verdana" w:cs="Times New Roman"/>
+                <w:color w:val="000000"/>
+                <w:sz w:val="17"/>
+                <w:szCs w:val="17"/>
+                <w:lang w:val="en-HK" w:eastAsia="zh-CN" w:bidi="hi-IN"/>
+              </w:rPr>
+              <w:t>(18 June-24 June)</w:t>
             </w:r>
           </w:p>
         </w:tc>
         <w:tc>
           <w:tcPr>
-            <w:tcW w:w="5640" w:type="dxa"/>
+            <w:tcW w:w="4931" w:type="dxa"/>
             <w:tcBorders>
               <w:top w:val="dashed" w:sz="6" w:space="0" w:color="BBBBBB"/>
               <w:left w:val="dashed" w:sz="6" w:space="0" w:color="BBBBBB"/>
@@ -1529,6 +1699,7 @@
                 <w:szCs w:val="17"/>
                 <w:lang w:val="en-HK" w:eastAsia="zh-CN" w:bidi="hi-IN"/>
               </w:rPr>
+              <w:lastRenderedPageBreak/>
               <w:t>Aaryam</w:t>
             </w:r>
             <w:proofErr w:type="spellEnd"/>
@@ -1583,6 +1754,7 @@
                 <w:szCs w:val="17"/>
                 <w:lang w:val="en-HK" w:eastAsia="zh-CN" w:bidi="hi-IN"/>
               </w:rPr>
+              <w:lastRenderedPageBreak/>
               <w:t xml:space="preserve">Added in a </w:t>
             </w:r>
             <w:proofErr w:type="spellStart"/>
@@ -1622,6 +1794,8 @@
                 <w:lang w:val="en-HK" w:eastAsia="zh-CN" w:bidi="hi-IN"/>
               </w:rPr>
             </w:pPr>
+            <w:bookmarkStart w:id="0" w:name="_GoBack"/>
+            <w:bookmarkEnd w:id="0"/>
           </w:p>
           <w:p>
             <w:pPr>
@@ -1770,27 +1944,7 @@
                 <w:szCs w:val="17"/>
                 <w:lang w:val="en-HK" w:eastAsia="zh-CN" w:bidi="hi-IN"/>
               </w:rPr>
-              <w:t xml:space="preserve"> Srivastava: </w:t>
-            </w:r>
-            <w:r>
-              <w:rPr>
-                <w:rFonts w:ascii="Verdana" w:eastAsia="Times New Roman" w:hAnsi="Verdana" w:cs="Times New Roman"/>
-                <w:color w:val="000000"/>
-                <w:sz w:val="17"/>
-                <w:szCs w:val="17"/>
-                <w:lang w:val="en-HK" w:eastAsia="zh-CN" w:bidi="hi-IN"/>
-              </w:rPr>
-              <w:t>7</w:t>
-            </w:r>
-            <w:r>
-              <w:rPr>
-                <w:rFonts w:ascii="Verdana" w:eastAsia="Times New Roman" w:hAnsi="Verdana" w:cs="Times New Roman"/>
-                <w:color w:val="000000"/>
-                <w:sz w:val="17"/>
-                <w:szCs w:val="17"/>
-                <w:lang w:val="en-HK" w:eastAsia="zh-CN" w:bidi="hi-IN"/>
-              </w:rPr>
-              <w:t xml:space="preserve"> hours</w:t>
+              <w:t xml:space="preserve"> Srivastava: 7 hours</w:t>
             </w:r>
           </w:p>
           <w:p>
@@ -1824,28 +1978,7 @@
                 <w:szCs w:val="17"/>
                 <w:lang w:val="en-HK" w:eastAsia="zh-CN" w:bidi="hi-IN"/>
               </w:rPr>
-              <w:lastRenderedPageBreak/>
-              <w:t xml:space="preserve">Lim Ming Hong: </w:t>
-            </w:r>
-            <w:r>
-              <w:rPr>
-                <w:rFonts w:ascii="Verdana" w:eastAsia="Times New Roman" w:hAnsi="Verdana" w:cs="Times New Roman"/>
-                <w:color w:val="000000"/>
-                <w:sz w:val="17"/>
-                <w:szCs w:val="17"/>
-                <w:lang w:val="en-HK" w:eastAsia="zh-CN" w:bidi="hi-IN"/>
-              </w:rPr>
-              <w:t>8</w:t>
-            </w:r>
-            <w:r>
-              <w:rPr>
-                <w:rFonts w:ascii="Verdana" w:eastAsia="Times New Roman" w:hAnsi="Verdana" w:cs="Times New Roman"/>
-                <w:color w:val="000000"/>
-                <w:sz w:val="17"/>
-                <w:szCs w:val="17"/>
-                <w:lang w:val="en-HK" w:eastAsia="zh-CN" w:bidi="hi-IN"/>
-              </w:rPr>
-              <w:t xml:space="preserve"> Hours</w:t>
+              <w:t>Lim Ming Hong: 8 Hours</w:t>
             </w:r>
           </w:p>
         </w:tc>
@@ -1856,7 +1989,7 @@
         </w:trPr>
         <w:tc>
           <w:tcPr>
-            <w:tcW w:w="948" w:type="dxa"/>
+            <w:tcW w:w="1657" w:type="dxa"/>
             <w:tcBorders>
               <w:top w:val="dashed" w:sz="6" w:space="0" w:color="BBBBBB"/>
               <w:left w:val="dashed" w:sz="6" w:space="0" w:color="BBBBBB"/>
@@ -1868,29 +2001,54 @@
           <w:p>
             <w:pPr>
               <w:spacing w:before="100" w:beforeAutospacing="1" w:after="100" w:afterAutospacing="1" w:line="240" w:lineRule="auto"/>
-              <w:rPr>
-                <w:rFonts w:ascii="Verdana" w:eastAsia="Times New Roman" w:hAnsi="Verdana" w:cs="Times New Roman"/>
-                <w:color w:val="000000"/>
-                <w:sz w:val="17"/>
-                <w:szCs w:val="17"/>
-                <w:lang w:val="en-HK" w:eastAsia="zh-CN" w:bidi="hi-IN"/>
-              </w:rPr>
-            </w:pPr>
-            <w:r>
-              <w:rPr>
-                <w:rFonts w:ascii="Verdana" w:eastAsia="Times New Roman" w:hAnsi="Verdana" w:cs="Times New Roman"/>
-                <w:color w:val="000000"/>
-                <w:sz w:val="17"/>
-                <w:szCs w:val="17"/>
-                <w:lang w:val="en-HK" w:eastAsia="zh-CN" w:bidi="hi-IN"/>
-              </w:rPr>
+              <w:jc w:val="center"/>
+              <w:rPr>
+                <w:rFonts w:ascii="Verdana" w:eastAsia="Times New Roman" w:hAnsi="Verdana" w:cs="Times New Roman"/>
+                <w:color w:val="000000"/>
+                <w:sz w:val="17"/>
+                <w:szCs w:val="17"/>
+                <w:lang w:val="en-HK" w:eastAsia="zh-CN" w:bidi="hi-IN"/>
+              </w:rPr>
+            </w:pPr>
+            <w:r>
+              <w:rPr>
+                <w:rFonts w:ascii="Verdana" w:eastAsia="Times New Roman" w:hAnsi="Verdana" w:cs="Times New Roman"/>
+                <w:color w:val="000000"/>
+                <w:sz w:val="17"/>
+                <w:szCs w:val="17"/>
+                <w:lang w:val="en-HK" w:eastAsia="zh-CN" w:bidi="hi-IN"/>
+              </w:rPr>
+              <w:lastRenderedPageBreak/>
               <w:t>7</w:t>
+            </w:r>
+          </w:p>
+          <w:p>
+            <w:pPr>
+              <w:spacing w:before="100" w:beforeAutospacing="1" w:after="100" w:afterAutospacing="1" w:line="240" w:lineRule="auto"/>
+              <w:jc w:val="center"/>
+              <w:rPr>
+                <w:rFonts w:ascii="Verdana" w:eastAsia="Times New Roman" w:hAnsi="Verdana" w:cs="Times New Roman"/>
+                <w:color w:val="000000"/>
+                <w:sz w:val="17"/>
+                <w:szCs w:val="17"/>
+                <w:lang w:val="en-HK" w:eastAsia="zh-CN" w:bidi="hi-IN"/>
+              </w:rPr>
+            </w:pPr>
+            <w:r>
+              <w:rPr>
+                <w:rFonts w:ascii="Verdana" w:eastAsia="Times New Roman" w:hAnsi="Verdana" w:cs="Times New Roman"/>
+                <w:color w:val="000000"/>
+                <w:sz w:val="17"/>
+                <w:szCs w:val="17"/>
+                <w:lang w:val="en-HK" w:eastAsia="zh-CN" w:bidi="hi-IN"/>
+              </w:rPr>
+              <w:t>(25 June – 1 July)</w:t>
             </w:r>
           </w:p>
         </w:tc>
         <w:tc>
           <w:tcPr>
-            <w:tcW w:w="5640" w:type="dxa"/>
+            <w:tcW w:w="4931" w:type="dxa"/>
             <w:tcBorders>
               <w:top w:val="dashed" w:sz="6" w:space="0" w:color="BBBBBB"/>
               <w:left w:val="dashed" w:sz="6" w:space="0" w:color="BBBBBB"/>
@@ -1982,8 +2140,6 @@
                 <w:lang w:val="en-HK" w:eastAsia="zh-CN" w:bidi="hi-IN"/>
               </w:rPr>
             </w:pPr>
-            <w:bookmarkStart w:id="0" w:name="_GoBack"/>
-            <w:bookmarkEnd w:id="0"/>
           </w:p>
           <w:p>
             <w:pPr>
@@ -2084,27 +2240,7 @@
                 <w:szCs w:val="17"/>
                 <w:lang w:val="en-HK" w:eastAsia="zh-CN" w:bidi="hi-IN"/>
               </w:rPr>
-              <w:t xml:space="preserve"> Srivastava: </w:t>
-            </w:r>
-            <w:r>
-              <w:rPr>
-                <w:rFonts w:ascii="Verdana" w:eastAsia="Times New Roman" w:hAnsi="Verdana" w:cs="Times New Roman"/>
-                <w:color w:val="000000"/>
-                <w:sz w:val="17"/>
-                <w:szCs w:val="17"/>
-                <w:lang w:val="en-HK" w:eastAsia="zh-CN" w:bidi="hi-IN"/>
-              </w:rPr>
-              <w:t>18</w:t>
-            </w:r>
-            <w:r>
-              <w:rPr>
-                <w:rFonts w:ascii="Verdana" w:eastAsia="Times New Roman" w:hAnsi="Verdana" w:cs="Times New Roman"/>
-                <w:color w:val="000000"/>
-                <w:sz w:val="17"/>
-                <w:szCs w:val="17"/>
-                <w:lang w:val="en-HK" w:eastAsia="zh-CN" w:bidi="hi-IN"/>
-              </w:rPr>
-              <w:t xml:space="preserve"> hours</w:t>
+              <w:t xml:space="preserve"> Srivastava: 18 hours</w:t>
             </w:r>
           </w:p>
           <w:p>
@@ -2138,27 +2274,7 @@
                 <w:szCs w:val="17"/>
                 <w:lang w:val="en-HK" w:eastAsia="zh-CN" w:bidi="hi-IN"/>
               </w:rPr>
-              <w:t xml:space="preserve">Lim Ming Hong: </w:t>
-            </w:r>
-            <w:r>
-              <w:rPr>
-                <w:rFonts w:ascii="Verdana" w:eastAsia="Times New Roman" w:hAnsi="Verdana" w:cs="Times New Roman"/>
-                <w:color w:val="000000"/>
-                <w:sz w:val="17"/>
-                <w:szCs w:val="17"/>
-                <w:lang w:val="en-HK" w:eastAsia="zh-CN" w:bidi="hi-IN"/>
-              </w:rPr>
-              <w:t>15</w:t>
-            </w:r>
-            <w:r>
-              <w:rPr>
-                <w:rFonts w:ascii="Verdana" w:eastAsia="Times New Roman" w:hAnsi="Verdana" w:cs="Times New Roman"/>
-                <w:color w:val="000000"/>
-                <w:sz w:val="17"/>
-                <w:szCs w:val="17"/>
-                <w:lang w:val="en-HK" w:eastAsia="zh-CN" w:bidi="hi-IN"/>
-              </w:rPr>
-              <w:t xml:space="preserve"> Hours</w:t>
+              <w:t>Lim Ming Hong: 15 Hours</w:t>
             </w:r>
           </w:p>
         </w:tc>

</xml_diff>

<commit_message>
Added Milestone 2 changes
</commit_message>
<xml_diff>
--- a/Project Log.docx
+++ b/Project Log.docx
@@ -323,27 +323,15 @@
                 <w:lang w:val="en-HK" w:eastAsia="zh-CN" w:bidi="hi-IN"/>
               </w:rPr>
             </w:pPr>
-            <w:proofErr w:type="spellStart"/>
-            <w:r>
-              <w:rPr>
-                <w:rFonts w:ascii="Verdana" w:eastAsia="Times New Roman" w:hAnsi="Verdana" w:cs="Times New Roman"/>
-                <w:color w:val="000000"/>
-                <w:sz w:val="17"/>
-                <w:szCs w:val="17"/>
-                <w:lang w:val="en-HK" w:eastAsia="zh-CN" w:bidi="hi-IN"/>
-              </w:rPr>
-              <w:t>Aaryam</w:t>
-            </w:r>
-            <w:proofErr w:type="spellEnd"/>
-            <w:r>
-              <w:rPr>
-                <w:rFonts w:ascii="Verdana" w:eastAsia="Times New Roman" w:hAnsi="Verdana" w:cs="Times New Roman"/>
-                <w:color w:val="000000"/>
-                <w:sz w:val="17"/>
-                <w:szCs w:val="17"/>
-                <w:lang w:val="en-HK" w:eastAsia="zh-CN" w:bidi="hi-IN"/>
-              </w:rPr>
-              <w:t xml:space="preserve"> Srivastava: 2 hours</w:t>
+            <w:r>
+              <w:rPr>
+                <w:rFonts w:ascii="Verdana" w:eastAsia="Times New Roman" w:hAnsi="Verdana" w:cs="Times New Roman"/>
+                <w:color w:val="000000"/>
+                <w:sz w:val="17"/>
+                <w:szCs w:val="17"/>
+                <w:lang w:val="en-HK" w:eastAsia="zh-CN" w:bidi="hi-IN"/>
+              </w:rPr>
+              <w:t>Aaryam Srivastava: 2 hours</w:t>
             </w:r>
           </w:p>
           <w:p>
@@ -513,27 +501,15 @@
                 <w:lang w:val="en-HK" w:eastAsia="zh-CN" w:bidi="hi-IN"/>
               </w:rPr>
             </w:pPr>
-            <w:proofErr w:type="spellStart"/>
-            <w:r>
-              <w:rPr>
-                <w:rFonts w:ascii="Verdana" w:eastAsia="Times New Roman" w:hAnsi="Verdana" w:cs="Times New Roman"/>
-                <w:color w:val="000000"/>
-                <w:sz w:val="17"/>
-                <w:szCs w:val="17"/>
-                <w:lang w:val="en-HK" w:eastAsia="zh-CN" w:bidi="hi-IN"/>
-              </w:rPr>
-              <w:t>Aaryam</w:t>
-            </w:r>
-            <w:proofErr w:type="spellEnd"/>
-            <w:r>
-              <w:rPr>
-                <w:rFonts w:ascii="Verdana" w:eastAsia="Times New Roman" w:hAnsi="Verdana" w:cs="Times New Roman"/>
-                <w:color w:val="000000"/>
-                <w:sz w:val="17"/>
-                <w:szCs w:val="17"/>
-                <w:lang w:val="en-HK" w:eastAsia="zh-CN" w:bidi="hi-IN"/>
-              </w:rPr>
-              <w:t xml:space="preserve"> Srivastava: 7 hours</w:t>
+            <w:r>
+              <w:rPr>
+                <w:rFonts w:ascii="Verdana" w:eastAsia="Times New Roman" w:hAnsi="Verdana" w:cs="Times New Roman"/>
+                <w:color w:val="000000"/>
+                <w:sz w:val="17"/>
+                <w:szCs w:val="17"/>
+                <w:lang w:val="en-HK" w:eastAsia="zh-CN" w:bidi="hi-IN"/>
+              </w:rPr>
+              <w:t>Aaryam Srivastava: 7 hours</w:t>
             </w:r>
           </w:p>
           <w:p>
@@ -648,7 +624,6 @@
                 <w:lang w:val="en-HK" w:eastAsia="zh-CN" w:bidi="hi-IN"/>
               </w:rPr>
             </w:pPr>
-            <w:proofErr w:type="spellStart"/>
             <w:r>
               <w:rPr>
                 <w:rFonts w:ascii="Verdana" w:eastAsia="Times New Roman" w:hAnsi="Verdana" w:cs="Times New Roman"/>
@@ -659,20 +634,7 @@
                 <w:szCs w:val="17"/>
                 <w:lang w:val="en-HK" w:eastAsia="zh-CN" w:bidi="hi-IN"/>
               </w:rPr>
-              <w:t>Aaryam</w:t>
-            </w:r>
-            <w:proofErr w:type="spellEnd"/>
-            <w:r>
-              <w:rPr>
-                <w:rFonts w:ascii="Verdana" w:eastAsia="Times New Roman" w:hAnsi="Verdana" w:cs="Times New Roman"/>
-                <w:b/>
-                <w:bCs/>
-                <w:color w:val="000000"/>
-                <w:sz w:val="17"/>
-                <w:szCs w:val="17"/>
-                <w:lang w:val="en-HK" w:eastAsia="zh-CN" w:bidi="hi-IN"/>
-              </w:rPr>
-              <w:t xml:space="preserve"> Srivastava:</w:t>
+              <w:t>Aaryam Srivastava:</w:t>
             </w:r>
           </w:p>
           <w:p>
@@ -801,27 +763,15 @@
                 <w:lang w:val="en-HK" w:eastAsia="zh-CN" w:bidi="hi-IN"/>
               </w:rPr>
             </w:pPr>
-            <w:proofErr w:type="spellStart"/>
-            <w:r>
-              <w:rPr>
-                <w:rFonts w:ascii="Verdana" w:eastAsia="Times New Roman" w:hAnsi="Verdana" w:cs="Times New Roman"/>
-                <w:color w:val="000000"/>
-                <w:sz w:val="17"/>
-                <w:szCs w:val="17"/>
-                <w:lang w:val="en-HK" w:eastAsia="zh-CN" w:bidi="hi-IN"/>
-              </w:rPr>
-              <w:t>Aaryam</w:t>
-            </w:r>
-            <w:proofErr w:type="spellEnd"/>
-            <w:r>
-              <w:rPr>
-                <w:rFonts w:ascii="Verdana" w:eastAsia="Times New Roman" w:hAnsi="Verdana" w:cs="Times New Roman"/>
-                <w:color w:val="000000"/>
-                <w:sz w:val="17"/>
-                <w:szCs w:val="17"/>
-                <w:lang w:val="en-HK" w:eastAsia="zh-CN" w:bidi="hi-IN"/>
-              </w:rPr>
-              <w:t xml:space="preserve"> Srivastava: 10 hours</w:t>
+            <w:r>
+              <w:rPr>
+                <w:rFonts w:ascii="Verdana" w:eastAsia="Times New Roman" w:hAnsi="Verdana" w:cs="Times New Roman"/>
+                <w:color w:val="000000"/>
+                <w:sz w:val="17"/>
+                <w:szCs w:val="17"/>
+                <w:lang w:val="en-HK" w:eastAsia="zh-CN" w:bidi="hi-IN"/>
+              </w:rPr>
+              <w:t>Aaryam Srivastava: 10 hours</w:t>
             </w:r>
           </w:p>
           <w:p>
@@ -958,7 +908,6 @@
                 <w:lang w:val="en-HK" w:eastAsia="zh-CN" w:bidi="hi-IN"/>
               </w:rPr>
             </w:pPr>
-            <w:proofErr w:type="spellStart"/>
             <w:r>
               <w:rPr>
                 <w:rFonts w:ascii="Verdana" w:eastAsia="Times New Roman" w:hAnsi="Verdana" w:cs="Times New Roman"/>
@@ -969,20 +918,7 @@
                 <w:szCs w:val="17"/>
                 <w:lang w:val="en-HK" w:eastAsia="zh-CN" w:bidi="hi-IN"/>
               </w:rPr>
-              <w:t>Aaryam</w:t>
-            </w:r>
-            <w:proofErr w:type="spellEnd"/>
-            <w:r>
-              <w:rPr>
-                <w:rFonts w:ascii="Verdana" w:eastAsia="Times New Roman" w:hAnsi="Verdana" w:cs="Times New Roman"/>
-                <w:b/>
-                <w:bCs/>
-                <w:color w:val="000000"/>
-                <w:sz w:val="17"/>
-                <w:szCs w:val="17"/>
-                <w:lang w:val="en-HK" w:eastAsia="zh-CN" w:bidi="hi-IN"/>
-              </w:rPr>
-              <w:t xml:space="preserve"> Srivastava:</w:t>
+              <w:t>Aaryam Srivastava:</w:t>
             </w:r>
           </w:p>
           <w:p>
@@ -1153,27 +1089,15 @@
                 <w:lang w:val="en-HK" w:eastAsia="zh-CN" w:bidi="hi-IN"/>
               </w:rPr>
             </w:pPr>
-            <w:proofErr w:type="spellStart"/>
-            <w:r>
-              <w:rPr>
-                <w:rFonts w:ascii="Verdana" w:eastAsia="Times New Roman" w:hAnsi="Verdana" w:cs="Times New Roman"/>
-                <w:color w:val="000000"/>
-                <w:sz w:val="17"/>
-                <w:szCs w:val="17"/>
-                <w:lang w:val="en-HK" w:eastAsia="zh-CN" w:bidi="hi-IN"/>
-              </w:rPr>
-              <w:t>Aaryam</w:t>
-            </w:r>
-            <w:proofErr w:type="spellEnd"/>
-            <w:r>
-              <w:rPr>
-                <w:rFonts w:ascii="Verdana" w:eastAsia="Times New Roman" w:hAnsi="Verdana" w:cs="Times New Roman"/>
-                <w:color w:val="000000"/>
-                <w:sz w:val="17"/>
-                <w:szCs w:val="17"/>
-                <w:lang w:val="en-HK" w:eastAsia="zh-CN" w:bidi="hi-IN"/>
-              </w:rPr>
-              <w:t xml:space="preserve"> Srivastava: 16 hours</w:t>
+            <w:r>
+              <w:rPr>
+                <w:rFonts w:ascii="Verdana" w:eastAsia="Times New Roman" w:hAnsi="Verdana" w:cs="Times New Roman"/>
+                <w:color w:val="000000"/>
+                <w:sz w:val="17"/>
+                <w:szCs w:val="17"/>
+                <w:lang w:val="en-HK" w:eastAsia="zh-CN" w:bidi="hi-IN"/>
+              </w:rPr>
+              <w:t>Aaryam Srivastava: 16 hours</w:t>
             </w:r>
           </w:p>
           <w:p>
@@ -1310,7 +1234,6 @@
                 <w:lang w:val="en-HK" w:eastAsia="zh-CN" w:bidi="hi-IN"/>
               </w:rPr>
             </w:pPr>
-            <w:proofErr w:type="spellStart"/>
             <w:r>
               <w:rPr>
                 <w:rFonts w:ascii="Verdana" w:eastAsia="Times New Roman" w:hAnsi="Verdana" w:cs="Times New Roman"/>
@@ -1321,20 +1244,7 @@
                 <w:szCs w:val="17"/>
                 <w:lang w:val="en-HK" w:eastAsia="zh-CN" w:bidi="hi-IN"/>
               </w:rPr>
-              <w:t>Aaryam</w:t>
-            </w:r>
-            <w:proofErr w:type="spellEnd"/>
-            <w:r>
-              <w:rPr>
-                <w:rFonts w:ascii="Verdana" w:eastAsia="Times New Roman" w:hAnsi="Verdana" w:cs="Times New Roman"/>
-                <w:b/>
-                <w:bCs/>
-                <w:color w:val="000000"/>
-                <w:sz w:val="17"/>
-                <w:szCs w:val="17"/>
-                <w:lang w:val="en-HK" w:eastAsia="zh-CN" w:bidi="hi-IN"/>
-              </w:rPr>
-              <w:t xml:space="preserve"> Srivastava:</w:t>
+              <w:t>Aaryam Srivastava:</w:t>
             </w:r>
           </w:p>
           <w:p>
@@ -1363,29 +1273,7 @@
                 <w:szCs w:val="17"/>
                 <w:lang w:val="en-HK" w:eastAsia="zh-CN" w:bidi="hi-IN"/>
               </w:rPr>
-              <w:t xml:space="preserve">Added in a </w:t>
-            </w:r>
-            <w:proofErr w:type="spellStart"/>
-            <w:r>
-              <w:rPr>
-                <w:rFonts w:ascii="Verdana" w:eastAsia="Times New Roman" w:hAnsi="Verdana" w:cs="Times New Roman"/>
-                <w:color w:val="000000"/>
-                <w:sz w:val="17"/>
-                <w:szCs w:val="17"/>
-                <w:lang w:val="en-HK" w:eastAsia="zh-CN" w:bidi="hi-IN"/>
-              </w:rPr>
-              <w:t>ListView</w:t>
-            </w:r>
-            <w:proofErr w:type="spellEnd"/>
-            <w:r>
-              <w:rPr>
-                <w:rFonts w:ascii="Verdana" w:eastAsia="Times New Roman" w:hAnsi="Verdana" w:cs="Times New Roman"/>
-                <w:color w:val="000000"/>
-                <w:sz w:val="17"/>
-                <w:szCs w:val="17"/>
-                <w:lang w:val="en-HK" w:eastAsia="zh-CN" w:bidi="hi-IN"/>
-              </w:rPr>
-              <w:t xml:space="preserve"> so students can see all of the modules currently available</w:t>
+              <w:t>Added in a ListView so students can see all of the modules currently available</w:t>
             </w:r>
           </w:p>
           <w:p>
@@ -1477,27 +1365,15 @@
                 <w:lang w:val="en-HK" w:eastAsia="zh-CN" w:bidi="hi-IN"/>
               </w:rPr>
             </w:pPr>
-            <w:proofErr w:type="spellStart"/>
-            <w:r>
-              <w:rPr>
-                <w:rFonts w:ascii="Verdana" w:eastAsia="Times New Roman" w:hAnsi="Verdana" w:cs="Times New Roman"/>
-                <w:color w:val="000000"/>
-                <w:sz w:val="17"/>
-                <w:szCs w:val="17"/>
-                <w:lang w:val="en-HK" w:eastAsia="zh-CN" w:bidi="hi-IN"/>
-              </w:rPr>
-              <w:t>Aaryam</w:t>
-            </w:r>
-            <w:proofErr w:type="spellEnd"/>
-            <w:r>
-              <w:rPr>
-                <w:rFonts w:ascii="Verdana" w:eastAsia="Times New Roman" w:hAnsi="Verdana" w:cs="Times New Roman"/>
-                <w:color w:val="000000"/>
-                <w:sz w:val="17"/>
-                <w:szCs w:val="17"/>
-                <w:lang w:val="en-HK" w:eastAsia="zh-CN" w:bidi="hi-IN"/>
-              </w:rPr>
-              <w:t xml:space="preserve"> Srivastava: </w:t>
+            <w:r>
+              <w:rPr>
+                <w:rFonts w:ascii="Verdana" w:eastAsia="Times New Roman" w:hAnsi="Verdana" w:cs="Times New Roman"/>
+                <w:color w:val="000000"/>
+                <w:sz w:val="17"/>
+                <w:szCs w:val="17"/>
+                <w:lang w:val="en-HK" w:eastAsia="zh-CN" w:bidi="hi-IN"/>
+              </w:rPr>
+              <w:t xml:space="preserve">Aaryam Srivastava: </w:t>
             </w:r>
             <w:r>
               <w:rPr>
@@ -1688,7 +1564,6 @@
                 <w:lang w:val="en-HK" w:eastAsia="zh-CN" w:bidi="hi-IN"/>
               </w:rPr>
             </w:pPr>
-            <w:proofErr w:type="spellStart"/>
             <w:r>
               <w:rPr>
                 <w:rFonts w:ascii="Verdana" w:eastAsia="Times New Roman" w:hAnsi="Verdana" w:cs="Times New Roman"/>
@@ -1700,20 +1575,7 @@
                 <w:lang w:val="en-HK" w:eastAsia="zh-CN" w:bidi="hi-IN"/>
               </w:rPr>
               <w:lastRenderedPageBreak/>
-              <w:t>Aaryam</w:t>
-            </w:r>
-            <w:proofErr w:type="spellEnd"/>
-            <w:r>
-              <w:rPr>
-                <w:rFonts w:ascii="Verdana" w:eastAsia="Times New Roman" w:hAnsi="Verdana" w:cs="Times New Roman"/>
-                <w:b/>
-                <w:bCs/>
-                <w:color w:val="000000"/>
-                <w:sz w:val="17"/>
-                <w:szCs w:val="17"/>
-                <w:lang w:val="en-HK" w:eastAsia="zh-CN" w:bidi="hi-IN"/>
-              </w:rPr>
-              <w:t xml:space="preserve"> Srivastava</w:t>
+              <w:t>Aaryam Srivastava</w:t>
             </w:r>
             <w:r>
               <w:rPr>
@@ -1755,29 +1617,7 @@
                 <w:lang w:val="en-HK" w:eastAsia="zh-CN" w:bidi="hi-IN"/>
               </w:rPr>
               <w:lastRenderedPageBreak/>
-              <w:t xml:space="preserve">Added in a </w:t>
-            </w:r>
-            <w:proofErr w:type="spellStart"/>
-            <w:r>
-              <w:rPr>
-                <w:rFonts w:ascii="Verdana" w:eastAsia="Times New Roman" w:hAnsi="Verdana" w:cs="Times New Roman"/>
-                <w:color w:val="000000"/>
-                <w:sz w:val="17"/>
-                <w:szCs w:val="17"/>
-                <w:lang w:val="en-HK" w:eastAsia="zh-CN" w:bidi="hi-IN"/>
-              </w:rPr>
-              <w:t>ListView</w:t>
-            </w:r>
-            <w:proofErr w:type="spellEnd"/>
-            <w:r>
-              <w:rPr>
-                <w:rFonts w:ascii="Verdana" w:eastAsia="Times New Roman" w:hAnsi="Verdana" w:cs="Times New Roman"/>
-                <w:color w:val="000000"/>
-                <w:sz w:val="17"/>
-                <w:szCs w:val="17"/>
-                <w:lang w:val="en-HK" w:eastAsia="zh-CN" w:bidi="hi-IN"/>
-              </w:rPr>
-              <w:t xml:space="preserve"> so students can see which modules they have hosted and which modules they have already joined </w:t>
+              <w:t xml:space="preserve">Added in a ListView so students can see which modules they have hosted and which modules they have already joined </w:t>
             </w:r>
           </w:p>
           <w:p>
@@ -1794,8 +1634,6 @@
                 <w:lang w:val="en-HK" w:eastAsia="zh-CN" w:bidi="hi-IN"/>
               </w:rPr>
             </w:pPr>
-            <w:bookmarkStart w:id="0" w:name="_GoBack"/>
-            <w:bookmarkEnd w:id="0"/>
           </w:p>
           <w:p>
             <w:pPr>
@@ -1924,27 +1762,15 @@
                 <w:lang w:val="en-HK" w:eastAsia="zh-CN" w:bidi="hi-IN"/>
               </w:rPr>
             </w:pPr>
-            <w:proofErr w:type="spellStart"/>
-            <w:r>
-              <w:rPr>
-                <w:rFonts w:ascii="Verdana" w:eastAsia="Times New Roman" w:hAnsi="Verdana" w:cs="Times New Roman"/>
-                <w:color w:val="000000"/>
-                <w:sz w:val="17"/>
-                <w:szCs w:val="17"/>
-                <w:lang w:val="en-HK" w:eastAsia="zh-CN" w:bidi="hi-IN"/>
-              </w:rPr>
-              <w:t>Aaryam</w:t>
-            </w:r>
-            <w:proofErr w:type="spellEnd"/>
-            <w:r>
-              <w:rPr>
-                <w:rFonts w:ascii="Verdana" w:eastAsia="Times New Roman" w:hAnsi="Verdana" w:cs="Times New Roman"/>
-                <w:color w:val="000000"/>
-                <w:sz w:val="17"/>
-                <w:szCs w:val="17"/>
-                <w:lang w:val="en-HK" w:eastAsia="zh-CN" w:bidi="hi-IN"/>
-              </w:rPr>
-              <w:t xml:space="preserve"> Srivastava: 7 hours</w:t>
+            <w:r>
+              <w:rPr>
+                <w:rFonts w:ascii="Verdana" w:eastAsia="Times New Roman" w:hAnsi="Verdana" w:cs="Times New Roman"/>
+                <w:color w:val="000000"/>
+                <w:sz w:val="17"/>
+                <w:szCs w:val="17"/>
+                <w:lang w:val="en-HK" w:eastAsia="zh-CN" w:bidi="hi-IN"/>
+              </w:rPr>
+              <w:t>Aaryam Srivastava: 7 hours</w:t>
             </w:r>
           </w:p>
           <w:p>
@@ -2070,7 +1896,6 @@
                 <w:lang w:val="en-HK" w:eastAsia="zh-CN" w:bidi="hi-IN"/>
               </w:rPr>
             </w:pPr>
-            <w:proofErr w:type="spellStart"/>
             <w:r>
               <w:rPr>
                 <w:rFonts w:ascii="Verdana" w:eastAsia="Times New Roman" w:hAnsi="Verdana" w:cs="Times New Roman"/>
@@ -2081,20 +1906,7 @@
                 <w:szCs w:val="17"/>
                 <w:lang w:val="en-HK" w:eastAsia="zh-CN" w:bidi="hi-IN"/>
               </w:rPr>
-              <w:t>Aaryam</w:t>
-            </w:r>
-            <w:proofErr w:type="spellEnd"/>
-            <w:r>
-              <w:rPr>
-                <w:rFonts w:ascii="Verdana" w:eastAsia="Times New Roman" w:hAnsi="Verdana" w:cs="Times New Roman"/>
-                <w:b/>
-                <w:bCs/>
-                <w:color w:val="000000"/>
-                <w:sz w:val="17"/>
-                <w:szCs w:val="17"/>
-                <w:lang w:val="en-HK" w:eastAsia="zh-CN" w:bidi="hi-IN"/>
-              </w:rPr>
-              <w:t xml:space="preserve"> Srivastava:</w:t>
+              <w:t>Aaryam Srivastava:</w:t>
             </w:r>
           </w:p>
           <w:p>
@@ -2124,6 +1936,55 @@
                 <w:lang w:val="en-HK" w:eastAsia="zh-CN" w:bidi="hi-IN"/>
               </w:rPr>
               <w:t>Changed the user interface for Login screen, Signup screen and the Create Profile screen</w:t>
+            </w:r>
+            <w:r>
+              <w:rPr>
+                <w:rFonts w:ascii="Verdana" w:eastAsia="Times New Roman" w:hAnsi="Verdana" w:cs="Times New Roman"/>
+                <w:color w:val="000000"/>
+                <w:sz w:val="17"/>
+                <w:szCs w:val="17"/>
+                <w:lang w:val="en-HK" w:eastAsia="zh-CN" w:bidi="hi-IN"/>
+              </w:rPr>
+              <w:t xml:space="preserve">. </w:t>
+            </w:r>
+          </w:p>
+          <w:p>
+            <w:pPr>
+              <w:pStyle w:val="ListParagraph"/>
+              <w:numPr>
+                <w:ilvl w:val="0"/>
+                <w:numId w:val="7"/>
+              </w:numPr>
+              <w:spacing w:before="100" w:beforeAutospacing="1" w:after="100" w:afterAutospacing="1" w:line="240" w:lineRule="auto"/>
+              <w:rPr>
+                <w:rFonts w:ascii="Verdana" w:eastAsia="Times New Roman" w:hAnsi="Verdana" w:cs="Times New Roman"/>
+                <w:b/>
+                <w:bCs/>
+                <w:color w:val="000000"/>
+                <w:sz w:val="17"/>
+                <w:szCs w:val="17"/>
+                <w:lang w:val="en-HK" w:eastAsia="zh-CN" w:bidi="hi-IN"/>
+              </w:rPr>
+            </w:pPr>
+            <w:r>
+              <w:rPr>
+                <w:rFonts w:ascii="Verdana" w:eastAsia="Times New Roman" w:hAnsi="Verdana" w:cs="Times New Roman"/>
+                <w:color w:val="000000"/>
+                <w:sz w:val="17"/>
+                <w:szCs w:val="17"/>
+                <w:lang w:val="en-HK" w:eastAsia="zh-CN" w:bidi="hi-IN"/>
+              </w:rPr>
+              <w:t>Experimented</w:t>
+            </w:r>
+            <w:r>
+              <w:rPr>
+                <w:rFonts w:ascii="Verdana" w:eastAsia="Times New Roman" w:hAnsi="Verdana" w:cs="Times New Roman"/>
+                <w:color w:val="000000"/>
+                <w:sz w:val="17"/>
+                <w:szCs w:val="17"/>
+                <w:lang w:val="en-HK" w:eastAsia="zh-CN" w:bidi="hi-IN"/>
+              </w:rPr>
+              <w:t xml:space="preserve"> with a Navigation Draw Viewer to make the application more user friendly, but faced problems in doing so and decided to not implement it</w:t>
             </w:r>
           </w:p>
           <w:p>
@@ -2220,27 +2081,15 @@
                 <w:lang w:val="en-HK" w:eastAsia="zh-CN" w:bidi="hi-IN"/>
               </w:rPr>
             </w:pPr>
-            <w:proofErr w:type="spellStart"/>
-            <w:r>
-              <w:rPr>
-                <w:rFonts w:ascii="Verdana" w:eastAsia="Times New Roman" w:hAnsi="Verdana" w:cs="Times New Roman"/>
-                <w:color w:val="000000"/>
-                <w:sz w:val="17"/>
-                <w:szCs w:val="17"/>
-                <w:lang w:val="en-HK" w:eastAsia="zh-CN" w:bidi="hi-IN"/>
-              </w:rPr>
-              <w:t>Aaryam</w:t>
-            </w:r>
-            <w:proofErr w:type="spellEnd"/>
-            <w:r>
-              <w:rPr>
-                <w:rFonts w:ascii="Verdana" w:eastAsia="Times New Roman" w:hAnsi="Verdana" w:cs="Times New Roman"/>
-                <w:color w:val="000000"/>
-                <w:sz w:val="17"/>
-                <w:szCs w:val="17"/>
-                <w:lang w:val="en-HK" w:eastAsia="zh-CN" w:bidi="hi-IN"/>
-              </w:rPr>
-              <w:t xml:space="preserve"> Srivastava: 18 hours</w:t>
+            <w:r>
+              <w:rPr>
+                <w:rFonts w:ascii="Verdana" w:eastAsia="Times New Roman" w:hAnsi="Verdana" w:cs="Times New Roman"/>
+                <w:color w:val="000000"/>
+                <w:sz w:val="17"/>
+                <w:szCs w:val="17"/>
+                <w:lang w:val="en-HK" w:eastAsia="zh-CN" w:bidi="hi-IN"/>
+              </w:rPr>
+              <w:t>Aaryam Srivastava: 18 hours</w:t>
             </w:r>
           </w:p>
           <w:p>
@@ -2287,6 +2136,62 @@
           <w:lang w:val="en-HK"/>
         </w:rPr>
       </w:pPr>
+    </w:p>
+    <w:p>
+      <w:pPr>
+        <w:spacing w:line="276" w:lineRule="auto"/>
+        <w:rPr>
+          <w:rFonts w:ascii="Times" w:hAnsi="Times"/>
+          <w:b/>
+          <w:bCs/>
+          <w:u w:val="single"/>
+          <w:lang w:val="en-HK"/>
+        </w:rPr>
+      </w:pPr>
+      <w:r>
+        <w:rPr>
+          <w:rFonts w:ascii="Times" w:hAnsi="Times"/>
+          <w:b/>
+          <w:bCs/>
+          <w:u w:val="single"/>
+          <w:lang w:val="en-HK"/>
+        </w:rPr>
+        <w:t>Total hours spent:</w:t>
+      </w:r>
+    </w:p>
+    <w:p>
+      <w:pPr>
+        <w:spacing w:line="276" w:lineRule="auto"/>
+        <w:rPr>
+          <w:rFonts w:ascii="Times" w:hAnsi="Times"/>
+          <w:lang w:val="en-HK"/>
+        </w:rPr>
+      </w:pPr>
+      <w:r>
+        <w:rPr>
+          <w:rFonts w:ascii="Times" w:hAnsi="Times"/>
+          <w:lang w:val="en-HK"/>
+        </w:rPr>
+        <w:t>Aaryam Srivastava – 68 hours</w:t>
+      </w:r>
+    </w:p>
+    <w:p>
+      <w:pPr>
+        <w:spacing w:line="276" w:lineRule="auto"/>
+        <w:rPr>
+          <w:rFonts w:ascii="Times" w:hAnsi="Times"/>
+          <w:lang w:val="en-HK"/>
+        </w:rPr>
+      </w:pPr>
+      <w:r>
+        <w:rPr>
+          <w:rFonts w:ascii="Times" w:hAnsi="Times"/>
+          <w:lang w:val="en-HK"/>
+        </w:rPr>
+        <w:t>Lim Ming Hong – 72 hours</w:t>
+      </w:r>
+      <w:bookmarkStart w:id="0" w:name="_GoBack"/>
+      <w:bookmarkEnd w:id="0"/>
     </w:p>
     <w:sectPr>
       <w:pgSz w:w="11906" w:h="16838"/>

</xml_diff>

<commit_message>
Changed project log and stuff
</commit_message>
<xml_diff>
--- a/Project Log.docx
+++ b/Project Log.docx
@@ -58,8 +58,8 @@
         <w:tblLook w:val="04A0" w:firstRow="1" w:lastRow="0" w:firstColumn="1" w:lastColumn="0" w:noHBand="0" w:noVBand="1"/>
       </w:tblPr>
       <w:tblGrid>
-        <w:gridCol w:w="1702"/>
-        <w:gridCol w:w="4961"/>
+        <w:gridCol w:w="1844"/>
+        <w:gridCol w:w="4819"/>
         <w:gridCol w:w="4253"/>
       </w:tblGrid>
       <w:tr>
@@ -68,7 +68,7 @@
         </w:trPr>
         <w:tc>
           <w:tcPr>
-            <w:tcW w:w="1657" w:type="dxa"/>
+            <w:tcW w:w="1799" w:type="dxa"/>
             <w:tcBorders>
               <w:top w:val="dashed" w:sz="6" w:space="0" w:color="BBBBBB"/>
               <w:left w:val="dashed" w:sz="6" w:space="0" w:color="BBBBBB"/>
@@ -106,7 +106,7 @@
         </w:tc>
         <w:tc>
           <w:tcPr>
-            <w:tcW w:w="4931" w:type="dxa"/>
+            <w:tcW w:w="4789" w:type="dxa"/>
             <w:tcBorders>
               <w:top w:val="dashed" w:sz="6" w:space="0" w:color="BBBBBB"/>
               <w:left w:val="dashed" w:sz="6" w:space="0" w:color="BBBBBB"/>
@@ -138,7 +138,35 @@
                 <w:u w:val="single"/>
                 <w:lang w:val="en-HK" w:eastAsia="zh-CN" w:bidi="hi-IN"/>
               </w:rPr>
-              <w:t>Task achieved and hours spent</w:t>
+              <w:t xml:space="preserve">Task </w:t>
+            </w:r>
+            <w:proofErr w:type="gramStart"/>
+            <w:r>
+              <w:rPr>
+                <w:rFonts w:ascii="Verdana" w:eastAsia="Times New Roman" w:hAnsi="Verdana" w:cs="Times New Roman"/>
+                <w:b/>
+                <w:bCs/>
+                <w:color w:val="000000"/>
+                <w:sz w:val="17"/>
+                <w:szCs w:val="17"/>
+                <w:u w:val="single"/>
+                <w:lang w:val="en-HK" w:eastAsia="zh-CN" w:bidi="hi-IN"/>
+              </w:rPr>
+              <w:t>achieved</w:t>
+            </w:r>
+            <w:proofErr w:type="gramEnd"/>
+            <w:r>
+              <w:rPr>
+                <w:rFonts w:ascii="Verdana" w:eastAsia="Times New Roman" w:hAnsi="Verdana" w:cs="Times New Roman"/>
+                <w:b/>
+                <w:bCs/>
+                <w:color w:val="000000"/>
+                <w:sz w:val="17"/>
+                <w:szCs w:val="17"/>
+                <w:u w:val="single"/>
+                <w:lang w:val="en-HK" w:eastAsia="zh-CN" w:bidi="hi-IN"/>
+              </w:rPr>
+              <w:t xml:space="preserve"> and hours spent</w:t>
             </w:r>
           </w:p>
         </w:tc>
@@ -186,7 +214,7 @@
         </w:trPr>
         <w:tc>
           <w:tcPr>
-            <w:tcW w:w="1657" w:type="dxa"/>
+            <w:tcW w:w="1799" w:type="dxa"/>
             <w:tcBorders>
               <w:top w:val="dashed" w:sz="6" w:space="0" w:color="BBBBBB"/>
               <w:left w:val="dashed" w:sz="6" w:space="0" w:color="BBBBBB"/>
@@ -245,7 +273,7 @@
         </w:tc>
         <w:tc>
           <w:tcPr>
-            <w:tcW w:w="4931" w:type="dxa"/>
+            <w:tcW w:w="4789" w:type="dxa"/>
             <w:tcBorders>
               <w:top w:val="dashed" w:sz="6" w:space="0" w:color="BBBBBB"/>
               <w:left w:val="dashed" w:sz="6" w:space="0" w:color="BBBBBB"/>
@@ -364,7 +392,7 @@
         </w:trPr>
         <w:tc>
           <w:tcPr>
-            <w:tcW w:w="1657" w:type="dxa"/>
+            <w:tcW w:w="1799" w:type="dxa"/>
             <w:tcBorders>
               <w:top w:val="dashed" w:sz="6" w:space="0" w:color="BBBBBB"/>
               <w:left w:val="dashed" w:sz="6" w:space="0" w:color="BBBBBB"/>
@@ -423,7 +451,7 @@
         </w:tc>
         <w:tc>
           <w:tcPr>
-            <w:tcW w:w="4931" w:type="dxa"/>
+            <w:tcW w:w="4789" w:type="dxa"/>
             <w:tcBorders>
               <w:top w:val="dashed" w:sz="6" w:space="0" w:color="BBBBBB"/>
               <w:left w:val="dashed" w:sz="6" w:space="0" w:color="BBBBBB"/>
@@ -542,7 +570,7 @@
         </w:trPr>
         <w:tc>
           <w:tcPr>
-            <w:tcW w:w="1657" w:type="dxa"/>
+            <w:tcW w:w="1799" w:type="dxa"/>
             <w:tcBorders>
               <w:top w:val="dashed" w:sz="6" w:space="0" w:color="BBBBBB"/>
               <w:left w:val="dashed" w:sz="6" w:space="0" w:color="BBBBBB"/>
@@ -601,7 +629,7 @@
         </w:tc>
         <w:tc>
           <w:tcPr>
-            <w:tcW w:w="4931" w:type="dxa"/>
+            <w:tcW w:w="4789" w:type="dxa"/>
             <w:tcBorders>
               <w:top w:val="dashed" w:sz="6" w:space="0" w:color="BBBBBB"/>
               <w:left w:val="dashed" w:sz="6" w:space="0" w:color="BBBBBB"/>
@@ -826,7 +854,7 @@
         </w:trPr>
         <w:tc>
           <w:tcPr>
-            <w:tcW w:w="1657" w:type="dxa"/>
+            <w:tcW w:w="1799" w:type="dxa"/>
             <w:tcBorders>
               <w:top w:val="dashed" w:sz="6" w:space="0" w:color="BBBBBB"/>
               <w:left w:val="dashed" w:sz="6" w:space="0" w:color="BBBBBB"/>
@@ -885,7 +913,7 @@
         </w:tc>
         <w:tc>
           <w:tcPr>
-            <w:tcW w:w="4931" w:type="dxa"/>
+            <w:tcW w:w="4789" w:type="dxa"/>
             <w:tcBorders>
               <w:top w:val="dashed" w:sz="6" w:space="0" w:color="BBBBBB"/>
               <w:left w:val="dashed" w:sz="6" w:space="0" w:color="BBBBBB"/>
@@ -1130,7 +1158,7 @@
         </w:trPr>
         <w:tc>
           <w:tcPr>
-            <w:tcW w:w="1657" w:type="dxa"/>
+            <w:tcW w:w="1799" w:type="dxa"/>
             <w:tcBorders>
               <w:top w:val="dashed" w:sz="6" w:space="0" w:color="BBBBBB"/>
               <w:left w:val="dashed" w:sz="6" w:space="0" w:color="BBBBBB"/>
@@ -1212,7 +1240,7 @@
         </w:tc>
         <w:tc>
           <w:tcPr>
-            <w:tcW w:w="4931" w:type="dxa"/>
+            <w:tcW w:w="4789" w:type="dxa"/>
             <w:tcBorders>
               <w:top w:val="dashed" w:sz="6" w:space="0" w:color="BBBBBB"/>
               <w:left w:val="dashed" w:sz="6" w:space="0" w:color="BBBBBB"/>
@@ -1273,7 +1301,51 @@
                 <w:szCs w:val="17"/>
                 <w:lang w:val="en-HK" w:eastAsia="zh-CN" w:bidi="hi-IN"/>
               </w:rPr>
-              <w:t>Added in a ListView so students can see all of the modules currently available</w:t>
+              <w:t xml:space="preserve">Added in a </w:t>
+            </w:r>
+            <w:proofErr w:type="spellStart"/>
+            <w:r>
+              <w:rPr>
+                <w:rFonts w:ascii="Verdana" w:eastAsia="Times New Roman" w:hAnsi="Verdana" w:cs="Times New Roman"/>
+                <w:color w:val="000000"/>
+                <w:sz w:val="17"/>
+                <w:szCs w:val="17"/>
+                <w:lang w:val="en-HK" w:eastAsia="zh-CN" w:bidi="hi-IN"/>
+              </w:rPr>
+              <w:t>ListView</w:t>
+            </w:r>
+            <w:proofErr w:type="spellEnd"/>
+            <w:r>
+              <w:rPr>
+                <w:rFonts w:ascii="Verdana" w:eastAsia="Times New Roman" w:hAnsi="Verdana" w:cs="Times New Roman"/>
+                <w:color w:val="000000"/>
+                <w:sz w:val="17"/>
+                <w:szCs w:val="17"/>
+                <w:lang w:val="en-HK" w:eastAsia="zh-CN" w:bidi="hi-IN"/>
+              </w:rPr>
+              <w:t xml:space="preserve"> so students can see </w:t>
+            </w:r>
+            <w:proofErr w:type="gramStart"/>
+            <w:r>
+              <w:rPr>
+                <w:rFonts w:ascii="Verdana" w:eastAsia="Times New Roman" w:hAnsi="Verdana" w:cs="Times New Roman"/>
+                <w:color w:val="000000"/>
+                <w:sz w:val="17"/>
+                <w:szCs w:val="17"/>
+                <w:lang w:val="en-HK" w:eastAsia="zh-CN" w:bidi="hi-IN"/>
+              </w:rPr>
+              <w:t>all of</w:t>
+            </w:r>
+            <w:proofErr w:type="gramEnd"/>
+            <w:r>
+              <w:rPr>
+                <w:rFonts w:ascii="Verdana" w:eastAsia="Times New Roman" w:hAnsi="Verdana" w:cs="Times New Roman"/>
+                <w:color w:val="000000"/>
+                <w:sz w:val="17"/>
+                <w:szCs w:val="17"/>
+                <w:lang w:val="en-HK" w:eastAsia="zh-CN" w:bidi="hi-IN"/>
+              </w:rPr>
+              <w:t xml:space="preserve"> the modules currently available</w:t>
             </w:r>
           </w:p>
           <w:p>
@@ -1458,7 +1530,7 @@
         </w:trPr>
         <w:tc>
           <w:tcPr>
-            <w:tcW w:w="1657" w:type="dxa"/>
+            <w:tcW w:w="1799" w:type="dxa"/>
             <w:tcBorders>
               <w:top w:val="dashed" w:sz="6" w:space="0" w:color="BBBBBB"/>
               <w:left w:val="dashed" w:sz="6" w:space="0" w:color="BBBBBB"/>
@@ -1542,7 +1614,7 @@
         </w:tc>
         <w:tc>
           <w:tcPr>
-            <w:tcW w:w="4931" w:type="dxa"/>
+            <w:tcW w:w="4789" w:type="dxa"/>
             <w:tcBorders>
               <w:top w:val="dashed" w:sz="6" w:space="0" w:color="BBBBBB"/>
               <w:left w:val="dashed" w:sz="6" w:space="0" w:color="BBBBBB"/>
@@ -1617,7 +1689,29 @@
                 <w:lang w:val="en-HK" w:eastAsia="zh-CN" w:bidi="hi-IN"/>
               </w:rPr>
               <w:lastRenderedPageBreak/>
-              <w:t xml:space="preserve">Added in a ListView so students can see which modules they have hosted and which modules they have already joined </w:t>
+              <w:t xml:space="preserve">Added in a </w:t>
+            </w:r>
+            <w:proofErr w:type="spellStart"/>
+            <w:r>
+              <w:rPr>
+                <w:rFonts w:ascii="Verdana" w:eastAsia="Times New Roman" w:hAnsi="Verdana" w:cs="Times New Roman"/>
+                <w:color w:val="000000"/>
+                <w:sz w:val="17"/>
+                <w:szCs w:val="17"/>
+                <w:lang w:val="en-HK" w:eastAsia="zh-CN" w:bidi="hi-IN"/>
+              </w:rPr>
+              <w:t>ListView</w:t>
+            </w:r>
+            <w:proofErr w:type="spellEnd"/>
+            <w:r>
+              <w:rPr>
+                <w:rFonts w:ascii="Verdana" w:eastAsia="Times New Roman" w:hAnsi="Verdana" w:cs="Times New Roman"/>
+                <w:color w:val="000000"/>
+                <w:sz w:val="17"/>
+                <w:szCs w:val="17"/>
+                <w:lang w:val="en-HK" w:eastAsia="zh-CN" w:bidi="hi-IN"/>
+              </w:rPr>
+              <w:t xml:space="preserve"> so students can see which modules they have hosted and which modules they have already joined </w:t>
             </w:r>
           </w:p>
           <w:p>
@@ -1815,7 +1909,7 @@
         </w:trPr>
         <w:tc>
           <w:tcPr>
-            <w:tcW w:w="1657" w:type="dxa"/>
+            <w:tcW w:w="1799" w:type="dxa"/>
             <w:tcBorders>
               <w:top w:val="dashed" w:sz="6" w:space="0" w:color="BBBBBB"/>
               <w:left w:val="dashed" w:sz="6" w:space="0" w:color="BBBBBB"/>
@@ -1874,7 +1968,7 @@
         </w:tc>
         <w:tc>
           <w:tcPr>
-            <w:tcW w:w="4931" w:type="dxa"/>
+            <w:tcW w:w="4789" w:type="dxa"/>
             <w:tcBorders>
               <w:top w:val="dashed" w:sz="6" w:space="0" w:color="BBBBBB"/>
               <w:left w:val="dashed" w:sz="6" w:space="0" w:color="BBBBBB"/>
@@ -2128,6 +2222,1521 @@
           </w:p>
         </w:tc>
       </w:tr>
+      <w:tr>
+        <w:trPr>
+          <w:tblCellSpacing w:w="15" w:type="dxa"/>
+        </w:trPr>
+        <w:tc>
+          <w:tcPr>
+            <w:tcW w:w="1799" w:type="dxa"/>
+            <w:tcBorders>
+              <w:top w:val="dashed" w:sz="6" w:space="0" w:color="BBBBBB"/>
+              <w:left w:val="dashed" w:sz="6" w:space="0" w:color="BBBBBB"/>
+              <w:bottom w:val="dashed" w:sz="6" w:space="0" w:color="BBBBBB"/>
+              <w:right w:val="dashed" w:sz="6" w:space="0" w:color="BBBBBB"/>
+            </w:tcBorders>
+            <w:vAlign w:val="center"/>
+          </w:tcPr>
+          <w:p>
+            <w:pPr>
+              <w:spacing w:before="100" w:beforeAutospacing="1" w:after="100" w:afterAutospacing="1" w:line="240" w:lineRule="auto"/>
+              <w:jc w:val="center"/>
+              <w:rPr>
+                <w:rFonts w:ascii="Verdana" w:eastAsia="Times New Roman" w:hAnsi="Verdana" w:cs="Times New Roman"/>
+                <w:color w:val="000000"/>
+                <w:sz w:val="17"/>
+                <w:szCs w:val="17"/>
+                <w:lang w:val="en-HK" w:eastAsia="zh-CN" w:bidi="hi-IN"/>
+              </w:rPr>
+            </w:pPr>
+            <w:r>
+              <w:rPr>
+                <w:rFonts w:ascii="Verdana" w:eastAsia="Times New Roman" w:hAnsi="Verdana" w:cs="Times New Roman"/>
+                <w:color w:val="000000"/>
+                <w:sz w:val="17"/>
+                <w:szCs w:val="17"/>
+                <w:lang w:val="en-HK" w:eastAsia="zh-CN" w:bidi="hi-IN"/>
+              </w:rPr>
+              <w:t>8</w:t>
+            </w:r>
+          </w:p>
+          <w:p>
+            <w:pPr>
+              <w:spacing w:before="100" w:beforeAutospacing="1" w:after="100" w:afterAutospacing="1" w:line="240" w:lineRule="auto"/>
+              <w:jc w:val="center"/>
+              <w:rPr>
+                <w:rFonts w:ascii="Verdana" w:eastAsia="Times New Roman" w:hAnsi="Verdana" w:cs="Times New Roman"/>
+                <w:color w:val="000000"/>
+                <w:sz w:val="17"/>
+                <w:szCs w:val="17"/>
+                <w:lang w:val="en-HK" w:eastAsia="zh-CN" w:bidi="hi-IN"/>
+              </w:rPr>
+            </w:pPr>
+            <w:r>
+              <w:rPr>
+                <w:rFonts w:ascii="Verdana" w:eastAsia="Times New Roman" w:hAnsi="Verdana" w:cs="Times New Roman"/>
+                <w:color w:val="000000"/>
+                <w:sz w:val="17"/>
+                <w:szCs w:val="17"/>
+                <w:lang w:val="en-HK" w:eastAsia="zh-CN" w:bidi="hi-IN"/>
+              </w:rPr>
+              <w:t>(2 July – 8 July)</w:t>
+            </w:r>
+          </w:p>
+        </w:tc>
+        <w:tc>
+          <w:tcPr>
+            <w:tcW w:w="4789" w:type="dxa"/>
+            <w:tcBorders>
+              <w:top w:val="dashed" w:sz="6" w:space="0" w:color="BBBBBB"/>
+              <w:left w:val="dashed" w:sz="6" w:space="0" w:color="BBBBBB"/>
+              <w:bottom w:val="dashed" w:sz="6" w:space="0" w:color="BBBBBB"/>
+              <w:right w:val="dashed" w:sz="6" w:space="0" w:color="BBBBBB"/>
+            </w:tcBorders>
+            <w:vAlign w:val="center"/>
+          </w:tcPr>
+          <w:p>
+            <w:pPr>
+              <w:spacing w:before="100" w:beforeAutospacing="1" w:after="100" w:afterAutospacing="1" w:line="240" w:lineRule="auto"/>
+              <w:rPr>
+                <w:rFonts w:ascii="Verdana" w:eastAsia="Times New Roman" w:hAnsi="Verdana" w:cs="Times New Roman"/>
+                <w:b/>
+                <w:bCs/>
+                <w:color w:val="000000"/>
+                <w:sz w:val="17"/>
+                <w:szCs w:val="17"/>
+                <w:lang w:val="en-HK" w:eastAsia="zh-CN" w:bidi="hi-IN"/>
+              </w:rPr>
+            </w:pPr>
+            <w:r>
+              <w:rPr>
+                <w:rFonts w:ascii="Verdana" w:eastAsia="Times New Roman" w:hAnsi="Verdana" w:cs="Times New Roman"/>
+                <w:b/>
+                <w:bCs/>
+                <w:color w:val="000000"/>
+                <w:sz w:val="17"/>
+                <w:szCs w:val="17"/>
+                <w:lang w:val="en-HK" w:eastAsia="zh-CN" w:bidi="hi-IN"/>
+              </w:rPr>
+              <w:t>Aaryam Srivastava:</w:t>
+            </w:r>
+          </w:p>
+          <w:p>
+            <w:pPr>
+              <w:pStyle w:val="ListParagraph"/>
+              <w:numPr>
+                <w:ilvl w:val="0"/>
+                <w:numId w:val="7"/>
+              </w:numPr>
+              <w:spacing w:before="100" w:beforeAutospacing="1" w:after="100" w:afterAutospacing="1" w:line="240" w:lineRule="auto"/>
+              <w:rPr>
+                <w:rFonts w:ascii="Verdana" w:eastAsia="Times New Roman" w:hAnsi="Verdana" w:cs="Times New Roman"/>
+                <w:b/>
+                <w:bCs/>
+                <w:color w:val="000000"/>
+                <w:sz w:val="17"/>
+                <w:szCs w:val="17"/>
+                <w:lang w:val="en-HK" w:eastAsia="zh-CN" w:bidi="hi-IN"/>
+              </w:rPr>
+            </w:pPr>
+            <w:r>
+              <w:rPr>
+                <w:rFonts w:ascii="Verdana" w:eastAsia="Times New Roman" w:hAnsi="Verdana" w:cs="Times New Roman"/>
+                <w:bCs/>
+                <w:color w:val="000000"/>
+                <w:sz w:val="17"/>
+                <w:szCs w:val="17"/>
+                <w:lang w:val="en-HK" w:eastAsia="zh-CN" w:bidi="hi-IN"/>
+              </w:rPr>
+              <w:t>Simplified and improved the UI for easier viewing</w:t>
+            </w:r>
+          </w:p>
+          <w:p>
+            <w:pPr>
+              <w:spacing w:before="100" w:beforeAutospacing="1" w:after="100" w:afterAutospacing="1" w:line="240" w:lineRule="auto"/>
+              <w:rPr>
+                <w:rFonts w:ascii="Verdana" w:eastAsia="Times New Roman" w:hAnsi="Verdana" w:cs="Times New Roman"/>
+                <w:b/>
+                <w:bCs/>
+                <w:color w:val="000000"/>
+                <w:sz w:val="17"/>
+                <w:szCs w:val="17"/>
+                <w:lang w:val="en-HK" w:eastAsia="zh-CN" w:bidi="hi-IN"/>
+              </w:rPr>
+            </w:pPr>
+            <w:r>
+              <w:rPr>
+                <w:rFonts w:ascii="Verdana" w:eastAsia="Times New Roman" w:hAnsi="Verdana" w:cs="Times New Roman"/>
+                <w:b/>
+                <w:bCs/>
+                <w:color w:val="000000"/>
+                <w:sz w:val="17"/>
+                <w:szCs w:val="17"/>
+                <w:lang w:val="en-HK" w:eastAsia="zh-CN" w:bidi="hi-IN"/>
+              </w:rPr>
+              <w:t>Lim Ming Hong:</w:t>
+            </w:r>
+          </w:p>
+          <w:p>
+            <w:pPr>
+              <w:pStyle w:val="ListParagraph"/>
+              <w:numPr>
+                <w:ilvl w:val="0"/>
+                <w:numId w:val="7"/>
+              </w:numPr>
+              <w:spacing w:before="100" w:beforeAutospacing="1" w:after="100" w:afterAutospacing="1" w:line="240" w:lineRule="auto"/>
+              <w:rPr>
+                <w:rFonts w:ascii="Verdana" w:eastAsia="Times New Roman" w:hAnsi="Verdana" w:cs="Times New Roman"/>
+                <w:b/>
+                <w:bCs/>
+                <w:color w:val="000000"/>
+                <w:sz w:val="17"/>
+                <w:szCs w:val="17"/>
+                <w:lang w:val="en-HK" w:eastAsia="zh-CN" w:bidi="hi-IN"/>
+              </w:rPr>
+            </w:pPr>
+            <w:r>
+              <w:rPr>
+                <w:rFonts w:ascii="Verdana" w:eastAsia="Times New Roman" w:hAnsi="Verdana" w:cs="Times New Roman"/>
+                <w:bCs/>
+                <w:color w:val="000000"/>
+                <w:sz w:val="17"/>
+                <w:szCs w:val="17"/>
+                <w:lang w:val="en-HK" w:eastAsia="zh-CN" w:bidi="hi-IN"/>
+              </w:rPr>
+              <w:t>Included the feature to edit or delete created sessions</w:t>
+            </w:r>
+          </w:p>
+          <w:p>
+            <w:pPr>
+              <w:pStyle w:val="ListParagraph"/>
+              <w:spacing w:before="100" w:beforeAutospacing="1" w:after="100" w:afterAutospacing="1" w:line="240" w:lineRule="auto"/>
+              <w:rPr>
+                <w:rFonts w:ascii="Verdana" w:eastAsia="Times New Roman" w:hAnsi="Verdana" w:cs="Times New Roman"/>
+                <w:b/>
+                <w:bCs/>
+                <w:color w:val="000000"/>
+                <w:sz w:val="17"/>
+                <w:szCs w:val="17"/>
+                <w:lang w:val="en-HK" w:eastAsia="zh-CN" w:bidi="hi-IN"/>
+              </w:rPr>
+            </w:pPr>
+          </w:p>
+        </w:tc>
+        <w:tc>
+          <w:tcPr>
+            <w:tcW w:w="4208" w:type="dxa"/>
+            <w:tcBorders>
+              <w:top w:val="dashed" w:sz="6" w:space="0" w:color="BBBBBB"/>
+              <w:left w:val="dashed" w:sz="6" w:space="0" w:color="BBBBBB"/>
+              <w:bottom w:val="dashed" w:sz="6" w:space="0" w:color="BBBBBB"/>
+              <w:right w:val="dashed" w:sz="6" w:space="0" w:color="BBBBBB"/>
+            </w:tcBorders>
+            <w:vAlign w:val="center"/>
+          </w:tcPr>
+          <w:p>
+            <w:pPr>
+              <w:spacing w:after="0" w:line="240" w:lineRule="auto"/>
+              <w:rPr>
+                <w:rFonts w:ascii="Verdana" w:eastAsia="Times New Roman" w:hAnsi="Verdana" w:cs="Times New Roman"/>
+                <w:color w:val="000000"/>
+                <w:sz w:val="17"/>
+                <w:szCs w:val="17"/>
+                <w:lang w:val="en-HK" w:eastAsia="zh-CN" w:bidi="hi-IN"/>
+              </w:rPr>
+            </w:pPr>
+            <w:r>
+              <w:rPr>
+                <w:rFonts w:ascii="Verdana" w:eastAsia="Times New Roman" w:hAnsi="Verdana" w:cs="Times New Roman"/>
+                <w:color w:val="000000"/>
+                <w:sz w:val="17"/>
+                <w:szCs w:val="17"/>
+                <w:lang w:val="en-HK" w:eastAsia="zh-CN" w:bidi="hi-IN"/>
+              </w:rPr>
+              <w:t>Aaryam Srivastava: 12 Hours</w:t>
+            </w:r>
+          </w:p>
+          <w:p>
+            <w:pPr>
+              <w:spacing w:after="0" w:line="240" w:lineRule="auto"/>
+              <w:rPr>
+                <w:rFonts w:ascii="Verdana" w:eastAsia="Times New Roman" w:hAnsi="Verdana" w:cs="Times New Roman"/>
+                <w:color w:val="000000"/>
+                <w:sz w:val="17"/>
+                <w:szCs w:val="17"/>
+                <w:lang w:val="en-HK" w:eastAsia="zh-CN" w:bidi="hi-IN"/>
+              </w:rPr>
+            </w:pPr>
+          </w:p>
+          <w:p>
+            <w:pPr>
+              <w:spacing w:after="0" w:line="240" w:lineRule="auto"/>
+              <w:rPr>
+                <w:rFonts w:ascii="Verdana" w:eastAsia="Times New Roman" w:hAnsi="Verdana" w:cs="Times New Roman"/>
+                <w:color w:val="000000"/>
+                <w:sz w:val="17"/>
+                <w:szCs w:val="17"/>
+                <w:lang w:val="en-HK" w:eastAsia="zh-CN" w:bidi="hi-IN"/>
+              </w:rPr>
+            </w:pPr>
+            <w:r>
+              <w:rPr>
+                <w:rFonts w:ascii="Verdana" w:eastAsia="Times New Roman" w:hAnsi="Verdana" w:cs="Times New Roman"/>
+                <w:color w:val="000000"/>
+                <w:sz w:val="17"/>
+                <w:szCs w:val="17"/>
+                <w:lang w:val="en-HK" w:eastAsia="zh-CN" w:bidi="hi-IN"/>
+              </w:rPr>
+              <w:t>Lim Ming Hong:</w:t>
+            </w:r>
+            <w:r>
+              <w:rPr>
+                <w:rFonts w:ascii="Verdana" w:eastAsia="Times New Roman" w:hAnsi="Verdana" w:cs="Times New Roman"/>
+                <w:color w:val="000000"/>
+                <w:sz w:val="17"/>
+                <w:szCs w:val="17"/>
+                <w:lang w:val="en-HK" w:eastAsia="zh-CN" w:bidi="hi-IN"/>
+              </w:rPr>
+              <w:t xml:space="preserve"> 12</w:t>
+            </w:r>
+            <w:r>
+              <w:rPr>
+                <w:rFonts w:ascii="Verdana" w:eastAsia="Times New Roman" w:hAnsi="Verdana" w:cs="Times New Roman"/>
+                <w:color w:val="000000"/>
+                <w:sz w:val="17"/>
+                <w:szCs w:val="17"/>
+                <w:lang w:val="en-HK" w:eastAsia="zh-CN" w:bidi="hi-IN"/>
+              </w:rPr>
+              <w:t xml:space="preserve"> Hours</w:t>
+            </w:r>
+          </w:p>
+        </w:tc>
+      </w:tr>
+      <w:tr>
+        <w:trPr>
+          <w:tblCellSpacing w:w="15" w:type="dxa"/>
+        </w:trPr>
+        <w:tc>
+          <w:tcPr>
+            <w:tcW w:w="1799" w:type="dxa"/>
+            <w:tcBorders>
+              <w:top w:val="dashed" w:sz="6" w:space="0" w:color="BBBBBB"/>
+              <w:left w:val="dashed" w:sz="6" w:space="0" w:color="BBBBBB"/>
+              <w:bottom w:val="dashed" w:sz="6" w:space="0" w:color="BBBBBB"/>
+              <w:right w:val="dashed" w:sz="6" w:space="0" w:color="BBBBBB"/>
+            </w:tcBorders>
+            <w:vAlign w:val="center"/>
+          </w:tcPr>
+          <w:p>
+            <w:pPr>
+              <w:spacing w:before="100" w:beforeAutospacing="1" w:after="100" w:afterAutospacing="1" w:line="240" w:lineRule="auto"/>
+              <w:jc w:val="center"/>
+              <w:rPr>
+                <w:rFonts w:ascii="Verdana" w:eastAsia="Times New Roman" w:hAnsi="Verdana" w:cs="Times New Roman"/>
+                <w:color w:val="000000"/>
+                <w:sz w:val="17"/>
+                <w:szCs w:val="17"/>
+                <w:lang w:val="en-HK" w:eastAsia="zh-CN" w:bidi="hi-IN"/>
+              </w:rPr>
+            </w:pPr>
+            <w:r>
+              <w:rPr>
+                <w:rFonts w:ascii="Verdana" w:eastAsia="Times New Roman" w:hAnsi="Verdana" w:cs="Times New Roman"/>
+                <w:color w:val="000000"/>
+                <w:sz w:val="17"/>
+                <w:szCs w:val="17"/>
+                <w:lang w:val="en-HK" w:eastAsia="zh-CN" w:bidi="hi-IN"/>
+              </w:rPr>
+              <w:t>9</w:t>
+            </w:r>
+          </w:p>
+          <w:p>
+            <w:pPr>
+              <w:spacing w:before="100" w:beforeAutospacing="1" w:after="100" w:afterAutospacing="1" w:line="240" w:lineRule="auto"/>
+              <w:jc w:val="center"/>
+              <w:rPr>
+                <w:rFonts w:ascii="Verdana" w:eastAsia="Times New Roman" w:hAnsi="Verdana" w:cs="Times New Roman"/>
+                <w:color w:val="000000"/>
+                <w:sz w:val="17"/>
+                <w:szCs w:val="17"/>
+                <w:lang w:val="en-HK" w:eastAsia="zh-CN" w:bidi="hi-IN"/>
+              </w:rPr>
+            </w:pPr>
+            <w:r>
+              <w:rPr>
+                <w:rFonts w:ascii="Verdana" w:eastAsia="Times New Roman" w:hAnsi="Verdana" w:cs="Times New Roman"/>
+                <w:color w:val="000000"/>
+                <w:sz w:val="17"/>
+                <w:szCs w:val="17"/>
+                <w:lang w:val="en-HK" w:eastAsia="zh-CN" w:bidi="hi-IN"/>
+              </w:rPr>
+              <w:t>(9 July – 15 July)</w:t>
+            </w:r>
+          </w:p>
+        </w:tc>
+        <w:tc>
+          <w:tcPr>
+            <w:tcW w:w="4789" w:type="dxa"/>
+            <w:tcBorders>
+              <w:top w:val="dashed" w:sz="6" w:space="0" w:color="BBBBBB"/>
+              <w:left w:val="dashed" w:sz="6" w:space="0" w:color="BBBBBB"/>
+              <w:bottom w:val="dashed" w:sz="6" w:space="0" w:color="BBBBBB"/>
+              <w:right w:val="dashed" w:sz="6" w:space="0" w:color="BBBBBB"/>
+            </w:tcBorders>
+            <w:vAlign w:val="center"/>
+          </w:tcPr>
+          <w:p>
+            <w:pPr>
+              <w:spacing w:before="100" w:beforeAutospacing="1" w:after="100" w:afterAutospacing="1" w:line="240" w:lineRule="auto"/>
+              <w:rPr>
+                <w:rFonts w:ascii="Verdana" w:eastAsia="Times New Roman" w:hAnsi="Verdana" w:cs="Times New Roman"/>
+                <w:bCs/>
+                <w:color w:val="000000"/>
+                <w:sz w:val="17"/>
+                <w:szCs w:val="17"/>
+                <w:lang w:val="en-HK" w:eastAsia="zh-CN" w:bidi="hi-IN"/>
+              </w:rPr>
+            </w:pPr>
+            <w:r>
+              <w:rPr>
+                <w:rFonts w:ascii="Verdana" w:eastAsia="Times New Roman" w:hAnsi="Verdana" w:cs="Times New Roman"/>
+                <w:b/>
+                <w:bCs/>
+                <w:color w:val="000000"/>
+                <w:sz w:val="17"/>
+                <w:szCs w:val="17"/>
+                <w:lang w:val="en-HK" w:eastAsia="zh-CN" w:bidi="hi-IN"/>
+              </w:rPr>
+              <w:t>Aaryam Srivastava:</w:t>
+            </w:r>
+          </w:p>
+          <w:p>
+            <w:pPr>
+              <w:pStyle w:val="ListParagraph"/>
+              <w:numPr>
+                <w:ilvl w:val="0"/>
+                <w:numId w:val="7"/>
+              </w:numPr>
+              <w:spacing w:before="100" w:beforeAutospacing="1" w:after="100" w:afterAutospacing="1" w:line="240" w:lineRule="auto"/>
+              <w:rPr>
+                <w:rFonts w:ascii="Verdana" w:eastAsia="Times New Roman" w:hAnsi="Verdana" w:cs="Times New Roman"/>
+                <w:bCs/>
+                <w:color w:val="000000"/>
+                <w:sz w:val="17"/>
+                <w:szCs w:val="17"/>
+                <w:lang w:val="en-HK" w:eastAsia="zh-CN" w:bidi="hi-IN"/>
+              </w:rPr>
+            </w:pPr>
+            <w:r>
+              <w:rPr>
+                <w:rFonts w:ascii="Verdana" w:eastAsia="Times New Roman" w:hAnsi="Verdana" w:cs="Times New Roman"/>
+                <w:bCs/>
+                <w:color w:val="000000"/>
+                <w:sz w:val="17"/>
+                <w:szCs w:val="17"/>
+                <w:lang w:val="en-HK" w:eastAsia="zh-CN" w:bidi="hi-IN"/>
+              </w:rPr>
+              <w:t>Changed UI for login, sign up,</w:t>
+            </w:r>
+            <w:r>
+              <w:rPr>
+                <w:rFonts w:ascii="Verdana" w:eastAsia="Times New Roman" w:hAnsi="Verdana" w:cs="Times New Roman"/>
+                <w:bCs/>
+                <w:color w:val="000000"/>
+                <w:sz w:val="17"/>
+                <w:szCs w:val="17"/>
+                <w:lang w:val="en-HK" w:eastAsia="zh-CN" w:bidi="hi-IN"/>
+              </w:rPr>
+              <w:t xml:space="preserve"> forget password and change password activity</w:t>
+            </w:r>
+          </w:p>
+          <w:p>
+            <w:pPr>
+              <w:spacing w:before="100" w:beforeAutospacing="1" w:after="100" w:afterAutospacing="1" w:line="240" w:lineRule="auto"/>
+              <w:rPr>
+                <w:rFonts w:ascii="Verdana" w:eastAsia="Times New Roman" w:hAnsi="Verdana" w:cs="Times New Roman"/>
+                <w:b/>
+                <w:bCs/>
+                <w:color w:val="000000"/>
+                <w:sz w:val="17"/>
+                <w:szCs w:val="17"/>
+                <w:lang w:val="en-HK" w:eastAsia="zh-CN" w:bidi="hi-IN"/>
+              </w:rPr>
+            </w:pPr>
+            <w:r>
+              <w:rPr>
+                <w:rFonts w:ascii="Verdana" w:eastAsia="Times New Roman" w:hAnsi="Verdana" w:cs="Times New Roman"/>
+                <w:b/>
+                <w:bCs/>
+                <w:color w:val="000000"/>
+                <w:sz w:val="17"/>
+                <w:szCs w:val="17"/>
+                <w:lang w:val="en-HK" w:eastAsia="zh-CN" w:bidi="hi-IN"/>
+              </w:rPr>
+              <w:t>Lim Ming Hong:</w:t>
+            </w:r>
+          </w:p>
+          <w:p>
+            <w:pPr>
+              <w:pStyle w:val="ListParagraph"/>
+              <w:numPr>
+                <w:ilvl w:val="0"/>
+                <w:numId w:val="7"/>
+              </w:numPr>
+              <w:spacing w:before="100" w:beforeAutospacing="1" w:after="100" w:afterAutospacing="1" w:line="240" w:lineRule="auto"/>
+              <w:rPr>
+                <w:rFonts w:ascii="Verdana" w:eastAsia="Times New Roman" w:hAnsi="Verdana" w:cs="Times New Roman"/>
+                <w:b/>
+                <w:bCs/>
+                <w:color w:val="000000"/>
+                <w:sz w:val="17"/>
+                <w:szCs w:val="17"/>
+                <w:lang w:val="en-HK" w:eastAsia="zh-CN" w:bidi="hi-IN"/>
+              </w:rPr>
+            </w:pPr>
+            <w:r>
+              <w:rPr>
+                <w:rFonts w:ascii="Verdana" w:eastAsia="Times New Roman" w:hAnsi="Verdana" w:cs="Times New Roman"/>
+                <w:bCs/>
+                <w:color w:val="000000"/>
+                <w:sz w:val="17"/>
+                <w:szCs w:val="17"/>
+                <w:lang w:val="en-HK" w:eastAsia="zh-CN" w:bidi="hi-IN"/>
+              </w:rPr>
+              <w:t>Added a profile system for the users (uploading of a profile picture, write and edit a personal biography, etc.)</w:t>
+            </w:r>
+          </w:p>
+          <w:p>
+            <w:pPr>
+              <w:pStyle w:val="ListParagraph"/>
+              <w:numPr>
+                <w:ilvl w:val="0"/>
+                <w:numId w:val="7"/>
+              </w:numPr>
+              <w:spacing w:before="100" w:beforeAutospacing="1" w:after="100" w:afterAutospacing="1" w:line="240" w:lineRule="auto"/>
+              <w:rPr>
+                <w:rFonts w:ascii="Verdana" w:eastAsia="Times New Roman" w:hAnsi="Verdana" w:cs="Times New Roman"/>
+                <w:b/>
+                <w:bCs/>
+                <w:color w:val="000000"/>
+                <w:sz w:val="17"/>
+                <w:szCs w:val="17"/>
+                <w:lang w:val="en-HK" w:eastAsia="zh-CN" w:bidi="hi-IN"/>
+              </w:rPr>
+            </w:pPr>
+            <w:r>
+              <w:rPr>
+                <w:rFonts w:ascii="Verdana" w:eastAsia="Times New Roman" w:hAnsi="Verdana" w:cs="Times New Roman"/>
+                <w:bCs/>
+                <w:color w:val="000000"/>
+                <w:sz w:val="17"/>
+                <w:szCs w:val="17"/>
+                <w:lang w:val="en-HK" w:eastAsia="zh-CN" w:bidi="hi-IN"/>
+              </w:rPr>
+              <w:t>Added remember me check box</w:t>
+            </w:r>
+          </w:p>
+          <w:p>
+            <w:pPr>
+              <w:pStyle w:val="ListParagraph"/>
+              <w:numPr>
+                <w:ilvl w:val="0"/>
+                <w:numId w:val="7"/>
+              </w:numPr>
+              <w:spacing w:before="100" w:beforeAutospacing="1" w:after="100" w:afterAutospacing="1" w:line="240" w:lineRule="auto"/>
+              <w:rPr>
+                <w:rFonts w:ascii="Verdana" w:eastAsia="Times New Roman" w:hAnsi="Verdana" w:cs="Times New Roman"/>
+                <w:b/>
+                <w:bCs/>
+                <w:color w:val="000000"/>
+                <w:sz w:val="17"/>
+                <w:szCs w:val="17"/>
+                <w:lang w:val="en-HK" w:eastAsia="zh-CN" w:bidi="hi-IN"/>
+              </w:rPr>
+            </w:pPr>
+            <w:r>
+              <w:rPr>
+                <w:rFonts w:ascii="Verdana" w:eastAsia="Times New Roman" w:hAnsi="Verdana" w:cs="Times New Roman"/>
+                <w:bCs/>
+                <w:color w:val="000000"/>
+                <w:sz w:val="17"/>
+                <w:szCs w:val="17"/>
+                <w:lang w:val="en-HK" w:eastAsia="zh-CN" w:bidi="hi-IN"/>
+              </w:rPr>
+              <w:t>Added forget password system (sending of email to the user’s email address if he/she forgets password)</w:t>
+            </w:r>
+          </w:p>
+          <w:p>
+            <w:pPr>
+              <w:pStyle w:val="ListParagraph"/>
+              <w:numPr>
+                <w:ilvl w:val="0"/>
+                <w:numId w:val="7"/>
+              </w:numPr>
+              <w:spacing w:before="100" w:beforeAutospacing="1" w:after="100" w:afterAutospacing="1" w:line="240" w:lineRule="auto"/>
+              <w:rPr>
+                <w:rFonts w:ascii="Verdana" w:eastAsia="Times New Roman" w:hAnsi="Verdana" w:cs="Times New Roman"/>
+                <w:b/>
+                <w:bCs/>
+                <w:color w:val="000000"/>
+                <w:sz w:val="17"/>
+                <w:szCs w:val="17"/>
+                <w:lang w:val="en-HK" w:eastAsia="zh-CN" w:bidi="hi-IN"/>
+              </w:rPr>
+            </w:pPr>
+            <w:r>
+              <w:rPr>
+                <w:rFonts w:ascii="Verdana" w:eastAsia="Times New Roman" w:hAnsi="Verdana" w:cs="Times New Roman"/>
+                <w:bCs/>
+                <w:color w:val="000000"/>
+                <w:sz w:val="17"/>
+                <w:szCs w:val="17"/>
+                <w:lang w:val="en-HK" w:eastAsia="zh-CN" w:bidi="hi-IN"/>
+              </w:rPr>
+              <w:t>Included a feature to change password</w:t>
+            </w:r>
+          </w:p>
+          <w:p>
+            <w:pPr>
+              <w:pStyle w:val="ListParagraph"/>
+              <w:numPr>
+                <w:ilvl w:val="0"/>
+                <w:numId w:val="7"/>
+              </w:numPr>
+              <w:spacing w:before="100" w:beforeAutospacing="1" w:after="100" w:afterAutospacing="1" w:line="240" w:lineRule="auto"/>
+              <w:rPr>
+                <w:rFonts w:ascii="Verdana" w:eastAsia="Times New Roman" w:hAnsi="Verdana" w:cs="Times New Roman"/>
+                <w:b/>
+                <w:bCs/>
+                <w:color w:val="000000"/>
+                <w:sz w:val="17"/>
+                <w:szCs w:val="17"/>
+                <w:lang w:val="en-HK" w:eastAsia="zh-CN" w:bidi="hi-IN"/>
+              </w:rPr>
+            </w:pPr>
+            <w:r>
+              <w:rPr>
+                <w:rFonts w:ascii="Verdana" w:eastAsia="Times New Roman" w:hAnsi="Verdana" w:cs="Times New Roman"/>
+                <w:bCs/>
+                <w:color w:val="000000"/>
+                <w:sz w:val="17"/>
+                <w:szCs w:val="17"/>
+                <w:lang w:val="en-HK" w:eastAsia="zh-CN" w:bidi="hi-IN"/>
+              </w:rPr>
+              <w:t>Added a check to ensure usernames will not be repeated</w:t>
+            </w:r>
+          </w:p>
+          <w:p>
+            <w:pPr>
+              <w:pStyle w:val="ListParagraph"/>
+              <w:numPr>
+                <w:ilvl w:val="0"/>
+                <w:numId w:val="7"/>
+              </w:numPr>
+              <w:spacing w:before="100" w:beforeAutospacing="1" w:after="100" w:afterAutospacing="1" w:line="240" w:lineRule="auto"/>
+              <w:rPr>
+                <w:rFonts w:ascii="Verdana" w:eastAsia="Times New Roman" w:hAnsi="Verdana" w:cs="Times New Roman"/>
+                <w:b/>
+                <w:bCs/>
+                <w:color w:val="000000"/>
+                <w:sz w:val="17"/>
+                <w:szCs w:val="17"/>
+                <w:lang w:val="en-HK" w:eastAsia="zh-CN" w:bidi="hi-IN"/>
+              </w:rPr>
+            </w:pPr>
+          </w:p>
+          <w:p>
+            <w:pPr>
+              <w:pStyle w:val="ListParagraph"/>
+              <w:spacing w:before="100" w:beforeAutospacing="1" w:after="100" w:afterAutospacing="1" w:line="240" w:lineRule="auto"/>
+              <w:rPr>
+                <w:rFonts w:ascii="Verdana" w:eastAsia="Times New Roman" w:hAnsi="Verdana" w:cs="Times New Roman"/>
+                <w:b/>
+                <w:bCs/>
+                <w:color w:val="000000"/>
+                <w:sz w:val="17"/>
+                <w:szCs w:val="17"/>
+                <w:lang w:val="en-HK" w:eastAsia="zh-CN" w:bidi="hi-IN"/>
+              </w:rPr>
+            </w:pPr>
+          </w:p>
+          <w:p>
+            <w:pPr>
+              <w:pStyle w:val="ListParagraph"/>
+              <w:spacing w:before="100" w:beforeAutospacing="1" w:after="100" w:afterAutospacing="1" w:line="240" w:lineRule="auto"/>
+              <w:rPr>
+                <w:rFonts w:ascii="Verdana" w:eastAsia="Times New Roman" w:hAnsi="Verdana" w:cs="Times New Roman"/>
+                <w:b/>
+                <w:bCs/>
+                <w:color w:val="000000"/>
+                <w:sz w:val="17"/>
+                <w:szCs w:val="17"/>
+                <w:lang w:val="en-HK" w:eastAsia="zh-CN" w:bidi="hi-IN"/>
+              </w:rPr>
+            </w:pPr>
+          </w:p>
+        </w:tc>
+        <w:tc>
+          <w:tcPr>
+            <w:tcW w:w="4208" w:type="dxa"/>
+            <w:tcBorders>
+              <w:top w:val="dashed" w:sz="6" w:space="0" w:color="BBBBBB"/>
+              <w:left w:val="dashed" w:sz="6" w:space="0" w:color="BBBBBB"/>
+              <w:bottom w:val="dashed" w:sz="6" w:space="0" w:color="BBBBBB"/>
+              <w:right w:val="dashed" w:sz="6" w:space="0" w:color="BBBBBB"/>
+            </w:tcBorders>
+            <w:vAlign w:val="center"/>
+          </w:tcPr>
+          <w:p>
+            <w:pPr>
+              <w:spacing w:after="0" w:line="240" w:lineRule="auto"/>
+              <w:rPr>
+                <w:rFonts w:ascii="Verdana" w:eastAsia="Times New Roman" w:hAnsi="Verdana" w:cs="Times New Roman"/>
+                <w:color w:val="000000"/>
+                <w:sz w:val="17"/>
+                <w:szCs w:val="17"/>
+                <w:lang w:val="en-HK" w:eastAsia="zh-CN" w:bidi="hi-IN"/>
+              </w:rPr>
+            </w:pPr>
+            <w:r>
+              <w:rPr>
+                <w:rFonts w:ascii="Verdana" w:eastAsia="Times New Roman" w:hAnsi="Verdana" w:cs="Times New Roman"/>
+                <w:color w:val="000000"/>
+                <w:sz w:val="17"/>
+                <w:szCs w:val="17"/>
+                <w:lang w:val="en-HK" w:eastAsia="zh-CN" w:bidi="hi-IN"/>
+              </w:rPr>
+              <w:t>Aaryam Srivastava: 15 Hours</w:t>
+            </w:r>
+          </w:p>
+          <w:p>
+            <w:pPr>
+              <w:spacing w:after="0" w:line="240" w:lineRule="auto"/>
+              <w:rPr>
+                <w:rFonts w:ascii="Verdana" w:eastAsia="Times New Roman" w:hAnsi="Verdana" w:cs="Times New Roman"/>
+                <w:color w:val="000000"/>
+                <w:sz w:val="17"/>
+                <w:szCs w:val="17"/>
+                <w:lang w:val="en-HK" w:eastAsia="zh-CN" w:bidi="hi-IN"/>
+              </w:rPr>
+            </w:pPr>
+          </w:p>
+          <w:p>
+            <w:pPr>
+              <w:spacing w:after="0" w:line="240" w:lineRule="auto"/>
+              <w:rPr>
+                <w:rFonts w:ascii="Verdana" w:eastAsia="Times New Roman" w:hAnsi="Verdana" w:cs="Times New Roman"/>
+                <w:color w:val="000000"/>
+                <w:sz w:val="17"/>
+                <w:szCs w:val="17"/>
+                <w:lang w:val="en-HK" w:eastAsia="zh-CN" w:bidi="hi-IN"/>
+              </w:rPr>
+            </w:pPr>
+            <w:r>
+              <w:rPr>
+                <w:rFonts w:ascii="Verdana" w:eastAsia="Times New Roman" w:hAnsi="Verdana" w:cs="Times New Roman"/>
+                <w:color w:val="000000"/>
+                <w:sz w:val="17"/>
+                <w:szCs w:val="17"/>
+                <w:lang w:val="en-HK" w:eastAsia="zh-CN" w:bidi="hi-IN"/>
+              </w:rPr>
+              <w:t>Lim Ming Hong: 20 Hours</w:t>
+            </w:r>
+          </w:p>
+        </w:tc>
+      </w:tr>
+      <w:tr>
+        <w:trPr>
+          <w:tblCellSpacing w:w="15" w:type="dxa"/>
+        </w:trPr>
+        <w:tc>
+          <w:tcPr>
+            <w:tcW w:w="1799" w:type="dxa"/>
+            <w:tcBorders>
+              <w:top w:val="dashed" w:sz="6" w:space="0" w:color="BBBBBB"/>
+              <w:left w:val="dashed" w:sz="6" w:space="0" w:color="BBBBBB"/>
+              <w:bottom w:val="dashed" w:sz="6" w:space="0" w:color="BBBBBB"/>
+              <w:right w:val="dashed" w:sz="6" w:space="0" w:color="BBBBBB"/>
+            </w:tcBorders>
+            <w:vAlign w:val="center"/>
+          </w:tcPr>
+          <w:p>
+            <w:pPr>
+              <w:spacing w:before="100" w:beforeAutospacing="1" w:after="100" w:afterAutospacing="1" w:line="240" w:lineRule="auto"/>
+              <w:jc w:val="center"/>
+              <w:rPr>
+                <w:rFonts w:ascii="Verdana" w:eastAsia="Times New Roman" w:hAnsi="Verdana" w:cs="Times New Roman"/>
+                <w:color w:val="000000"/>
+                <w:sz w:val="17"/>
+                <w:szCs w:val="17"/>
+                <w:lang w:val="en-HK" w:eastAsia="zh-CN" w:bidi="hi-IN"/>
+              </w:rPr>
+            </w:pPr>
+            <w:r>
+              <w:rPr>
+                <w:rFonts w:ascii="Verdana" w:eastAsia="Times New Roman" w:hAnsi="Verdana" w:cs="Times New Roman"/>
+                <w:color w:val="000000"/>
+                <w:sz w:val="17"/>
+                <w:szCs w:val="17"/>
+                <w:lang w:val="en-HK" w:eastAsia="zh-CN" w:bidi="hi-IN"/>
+              </w:rPr>
+              <w:t>10</w:t>
+            </w:r>
+          </w:p>
+          <w:p>
+            <w:pPr>
+              <w:spacing w:before="100" w:beforeAutospacing="1" w:after="100" w:afterAutospacing="1" w:line="240" w:lineRule="auto"/>
+              <w:jc w:val="center"/>
+              <w:rPr>
+                <w:rFonts w:ascii="Verdana" w:eastAsia="Times New Roman" w:hAnsi="Verdana" w:cs="Times New Roman"/>
+                <w:color w:val="000000"/>
+                <w:sz w:val="17"/>
+                <w:szCs w:val="17"/>
+                <w:lang w:val="en-HK" w:eastAsia="zh-CN" w:bidi="hi-IN"/>
+              </w:rPr>
+            </w:pPr>
+            <w:r>
+              <w:rPr>
+                <w:rFonts w:ascii="Verdana" w:eastAsia="Times New Roman" w:hAnsi="Verdana" w:cs="Times New Roman"/>
+                <w:color w:val="000000"/>
+                <w:sz w:val="17"/>
+                <w:szCs w:val="17"/>
+                <w:lang w:val="en-HK" w:eastAsia="zh-CN" w:bidi="hi-IN"/>
+              </w:rPr>
+              <w:t>(16 July – 22 July)</w:t>
+            </w:r>
+          </w:p>
+        </w:tc>
+        <w:tc>
+          <w:tcPr>
+            <w:tcW w:w="4789" w:type="dxa"/>
+            <w:tcBorders>
+              <w:top w:val="dashed" w:sz="6" w:space="0" w:color="BBBBBB"/>
+              <w:left w:val="dashed" w:sz="6" w:space="0" w:color="BBBBBB"/>
+              <w:bottom w:val="dashed" w:sz="6" w:space="0" w:color="BBBBBB"/>
+              <w:right w:val="dashed" w:sz="6" w:space="0" w:color="BBBBBB"/>
+            </w:tcBorders>
+            <w:vAlign w:val="center"/>
+          </w:tcPr>
+          <w:p>
+            <w:pPr>
+              <w:spacing w:before="100" w:beforeAutospacing="1" w:after="100" w:afterAutospacing="1" w:line="240" w:lineRule="auto"/>
+              <w:rPr>
+                <w:rFonts w:ascii="Verdana" w:eastAsia="Times New Roman" w:hAnsi="Verdana" w:cs="Times New Roman"/>
+                <w:b/>
+                <w:bCs/>
+                <w:color w:val="000000"/>
+                <w:sz w:val="17"/>
+                <w:szCs w:val="17"/>
+                <w:lang w:val="en-HK" w:eastAsia="zh-CN" w:bidi="hi-IN"/>
+              </w:rPr>
+            </w:pPr>
+            <w:r>
+              <w:rPr>
+                <w:rFonts w:ascii="Verdana" w:eastAsia="Times New Roman" w:hAnsi="Verdana" w:cs="Times New Roman"/>
+                <w:b/>
+                <w:bCs/>
+                <w:color w:val="000000"/>
+                <w:sz w:val="17"/>
+                <w:szCs w:val="17"/>
+                <w:lang w:val="en-HK" w:eastAsia="zh-CN" w:bidi="hi-IN"/>
+              </w:rPr>
+              <w:t>Aaryam Srivastava:</w:t>
+            </w:r>
+          </w:p>
+          <w:p>
+            <w:pPr>
+              <w:pStyle w:val="ListParagraph"/>
+              <w:numPr>
+                <w:ilvl w:val="0"/>
+                <w:numId w:val="7"/>
+              </w:numPr>
+              <w:spacing w:before="100" w:beforeAutospacing="1" w:after="100" w:afterAutospacing="1" w:line="240" w:lineRule="auto"/>
+              <w:rPr>
+                <w:rFonts w:ascii="Verdana" w:eastAsia="Times New Roman" w:hAnsi="Verdana" w:cs="Times New Roman"/>
+                <w:b/>
+                <w:bCs/>
+                <w:color w:val="000000"/>
+                <w:sz w:val="17"/>
+                <w:szCs w:val="17"/>
+                <w:lang w:val="en-HK" w:eastAsia="zh-CN" w:bidi="hi-IN"/>
+              </w:rPr>
+            </w:pPr>
+            <w:r>
+              <w:rPr>
+                <w:rFonts w:ascii="Verdana" w:eastAsia="Times New Roman" w:hAnsi="Verdana" w:cs="Times New Roman"/>
+                <w:bCs/>
+                <w:color w:val="000000"/>
+                <w:sz w:val="17"/>
+                <w:szCs w:val="17"/>
+                <w:lang w:val="en-HK" w:eastAsia="zh-CN" w:bidi="hi-IN"/>
+              </w:rPr>
+              <w:t>More Improvements to the UI</w:t>
+            </w:r>
+          </w:p>
+          <w:p>
+            <w:pPr>
+              <w:spacing w:before="100" w:beforeAutospacing="1" w:after="100" w:afterAutospacing="1" w:line="240" w:lineRule="auto"/>
+              <w:rPr>
+                <w:rFonts w:ascii="Verdana" w:eastAsia="Times New Roman" w:hAnsi="Verdana" w:cs="Times New Roman"/>
+                <w:b/>
+                <w:bCs/>
+                <w:color w:val="000000"/>
+                <w:sz w:val="17"/>
+                <w:szCs w:val="17"/>
+                <w:lang w:val="en-HK" w:eastAsia="zh-CN" w:bidi="hi-IN"/>
+              </w:rPr>
+            </w:pPr>
+            <w:r>
+              <w:rPr>
+                <w:rFonts w:ascii="Verdana" w:eastAsia="Times New Roman" w:hAnsi="Verdana" w:cs="Times New Roman"/>
+                <w:b/>
+                <w:bCs/>
+                <w:color w:val="000000"/>
+                <w:sz w:val="17"/>
+                <w:szCs w:val="17"/>
+                <w:lang w:val="en-HK" w:eastAsia="zh-CN" w:bidi="hi-IN"/>
+              </w:rPr>
+              <w:lastRenderedPageBreak/>
+              <w:t>Lim Ming Hong:</w:t>
+            </w:r>
+          </w:p>
+          <w:p>
+            <w:pPr>
+              <w:pStyle w:val="ListParagraph"/>
+              <w:numPr>
+                <w:ilvl w:val="0"/>
+                <w:numId w:val="7"/>
+              </w:numPr>
+              <w:spacing w:before="100" w:beforeAutospacing="1" w:after="100" w:afterAutospacing="1" w:line="240" w:lineRule="auto"/>
+              <w:rPr>
+                <w:rFonts w:ascii="Verdana" w:eastAsia="Times New Roman" w:hAnsi="Verdana" w:cs="Times New Roman"/>
+                <w:bCs/>
+                <w:color w:val="000000"/>
+                <w:sz w:val="17"/>
+                <w:szCs w:val="17"/>
+                <w:lang w:val="en-HK" w:eastAsia="zh-CN" w:bidi="hi-IN"/>
+              </w:rPr>
+            </w:pPr>
+            <w:r>
+              <w:rPr>
+                <w:rFonts w:ascii="Verdana" w:eastAsia="Times New Roman" w:hAnsi="Verdana" w:cs="Times New Roman"/>
+                <w:bCs/>
+                <w:color w:val="000000"/>
+                <w:sz w:val="17"/>
+                <w:szCs w:val="17"/>
+                <w:lang w:val="en-HK" w:eastAsia="zh-CN" w:bidi="hi-IN"/>
+              </w:rPr>
+              <w:t>Improved the interface for the listing of modules</w:t>
+            </w:r>
+          </w:p>
+        </w:tc>
+        <w:tc>
+          <w:tcPr>
+            <w:tcW w:w="4208" w:type="dxa"/>
+            <w:tcBorders>
+              <w:top w:val="dashed" w:sz="6" w:space="0" w:color="BBBBBB"/>
+              <w:left w:val="dashed" w:sz="6" w:space="0" w:color="BBBBBB"/>
+              <w:bottom w:val="dashed" w:sz="6" w:space="0" w:color="BBBBBB"/>
+              <w:right w:val="dashed" w:sz="6" w:space="0" w:color="BBBBBB"/>
+            </w:tcBorders>
+            <w:vAlign w:val="center"/>
+          </w:tcPr>
+          <w:p>
+            <w:pPr>
+              <w:spacing w:after="0" w:line="240" w:lineRule="auto"/>
+              <w:rPr>
+                <w:rFonts w:ascii="Verdana" w:eastAsia="Times New Roman" w:hAnsi="Verdana" w:cs="Times New Roman"/>
+                <w:color w:val="000000"/>
+                <w:sz w:val="17"/>
+                <w:szCs w:val="17"/>
+                <w:lang w:val="en-HK" w:eastAsia="zh-CN" w:bidi="hi-IN"/>
+              </w:rPr>
+            </w:pPr>
+          </w:p>
+          <w:p>
+            <w:pPr>
+              <w:spacing w:after="0" w:line="240" w:lineRule="auto"/>
+              <w:rPr>
+                <w:rFonts w:ascii="Verdana" w:eastAsia="Times New Roman" w:hAnsi="Verdana" w:cs="Times New Roman"/>
+                <w:color w:val="000000"/>
+                <w:sz w:val="17"/>
+                <w:szCs w:val="17"/>
+                <w:lang w:val="en-HK" w:eastAsia="zh-CN" w:bidi="hi-IN"/>
+              </w:rPr>
+            </w:pPr>
+          </w:p>
+          <w:p>
+            <w:pPr>
+              <w:spacing w:after="0" w:line="240" w:lineRule="auto"/>
+              <w:rPr>
+                <w:rFonts w:ascii="Verdana" w:eastAsia="Times New Roman" w:hAnsi="Verdana" w:cs="Times New Roman"/>
+                <w:color w:val="000000"/>
+                <w:sz w:val="17"/>
+                <w:szCs w:val="17"/>
+                <w:lang w:val="en-HK" w:eastAsia="zh-CN" w:bidi="hi-IN"/>
+              </w:rPr>
+            </w:pPr>
+          </w:p>
+          <w:p>
+            <w:pPr>
+              <w:spacing w:after="0" w:line="240" w:lineRule="auto"/>
+              <w:rPr>
+                <w:rFonts w:ascii="Verdana" w:eastAsia="Times New Roman" w:hAnsi="Verdana" w:cs="Times New Roman"/>
+                <w:color w:val="000000"/>
+                <w:sz w:val="17"/>
+                <w:szCs w:val="17"/>
+                <w:lang w:val="en-HK" w:eastAsia="zh-CN" w:bidi="hi-IN"/>
+              </w:rPr>
+            </w:pPr>
+          </w:p>
+          <w:p>
+            <w:pPr>
+              <w:spacing w:after="0" w:line="240" w:lineRule="auto"/>
+              <w:rPr>
+                <w:rFonts w:ascii="Verdana" w:eastAsia="Times New Roman" w:hAnsi="Verdana" w:cs="Times New Roman"/>
+                <w:color w:val="000000"/>
+                <w:sz w:val="17"/>
+                <w:szCs w:val="17"/>
+                <w:lang w:val="en-HK" w:eastAsia="zh-CN" w:bidi="hi-IN"/>
+              </w:rPr>
+            </w:pPr>
+          </w:p>
+          <w:p>
+            <w:pPr>
+              <w:spacing w:after="0" w:line="240" w:lineRule="auto"/>
+              <w:rPr>
+                <w:rFonts w:ascii="Verdana" w:eastAsia="Times New Roman" w:hAnsi="Verdana" w:cs="Times New Roman"/>
+                <w:color w:val="000000"/>
+                <w:sz w:val="17"/>
+                <w:szCs w:val="17"/>
+                <w:lang w:val="en-HK" w:eastAsia="zh-CN" w:bidi="hi-IN"/>
+              </w:rPr>
+            </w:pPr>
+            <w:r>
+              <w:rPr>
+                <w:rFonts w:ascii="Verdana" w:eastAsia="Times New Roman" w:hAnsi="Verdana" w:cs="Times New Roman"/>
+                <w:color w:val="000000"/>
+                <w:sz w:val="17"/>
+                <w:szCs w:val="17"/>
+                <w:lang w:val="en-HK" w:eastAsia="zh-CN" w:bidi="hi-IN"/>
+              </w:rPr>
+              <w:t>Aaryam Srivastava: 1</w:t>
+            </w:r>
+            <w:r>
+              <w:rPr>
+                <w:rFonts w:ascii="Verdana" w:eastAsia="Times New Roman" w:hAnsi="Verdana" w:cs="Times New Roman"/>
+                <w:color w:val="000000"/>
+                <w:sz w:val="17"/>
+                <w:szCs w:val="17"/>
+                <w:lang w:val="en-HK" w:eastAsia="zh-CN" w:bidi="hi-IN"/>
+              </w:rPr>
+              <w:t>2</w:t>
+            </w:r>
+            <w:r>
+              <w:rPr>
+                <w:rFonts w:ascii="Verdana" w:eastAsia="Times New Roman" w:hAnsi="Verdana" w:cs="Times New Roman"/>
+                <w:color w:val="000000"/>
+                <w:sz w:val="17"/>
+                <w:szCs w:val="17"/>
+                <w:lang w:val="en-HK" w:eastAsia="zh-CN" w:bidi="hi-IN"/>
+              </w:rPr>
+              <w:t xml:space="preserve"> Hours</w:t>
+            </w:r>
+          </w:p>
+          <w:p>
+            <w:pPr>
+              <w:spacing w:after="0" w:line="240" w:lineRule="auto"/>
+              <w:rPr>
+                <w:rFonts w:ascii="Verdana" w:eastAsia="Times New Roman" w:hAnsi="Verdana" w:cs="Times New Roman"/>
+                <w:color w:val="000000"/>
+                <w:sz w:val="17"/>
+                <w:szCs w:val="17"/>
+                <w:lang w:val="en-HK" w:eastAsia="zh-CN" w:bidi="hi-IN"/>
+              </w:rPr>
+            </w:pPr>
+          </w:p>
+          <w:p>
+            <w:pPr>
+              <w:spacing w:after="0" w:line="240" w:lineRule="auto"/>
+              <w:rPr>
+                <w:rFonts w:ascii="Verdana" w:eastAsia="Times New Roman" w:hAnsi="Verdana" w:cs="Times New Roman"/>
+                <w:color w:val="000000"/>
+                <w:sz w:val="17"/>
+                <w:szCs w:val="17"/>
+                <w:lang w:val="en-HK" w:eastAsia="zh-CN" w:bidi="hi-IN"/>
+              </w:rPr>
+            </w:pPr>
+            <w:r>
+              <w:rPr>
+                <w:rFonts w:ascii="Verdana" w:eastAsia="Times New Roman" w:hAnsi="Verdana" w:cs="Times New Roman"/>
+                <w:color w:val="000000"/>
+                <w:sz w:val="17"/>
+                <w:szCs w:val="17"/>
+                <w:lang w:val="en-HK" w:eastAsia="zh-CN" w:bidi="hi-IN"/>
+              </w:rPr>
+              <w:t xml:space="preserve">Lim Ming Hong: </w:t>
+            </w:r>
+            <w:r>
+              <w:rPr>
+                <w:rFonts w:ascii="Verdana" w:eastAsia="Times New Roman" w:hAnsi="Verdana" w:cs="Times New Roman"/>
+                <w:color w:val="000000"/>
+                <w:sz w:val="17"/>
+                <w:szCs w:val="17"/>
+                <w:lang w:val="en-HK" w:eastAsia="zh-CN" w:bidi="hi-IN"/>
+              </w:rPr>
+              <w:t>12</w:t>
+            </w:r>
+            <w:r>
+              <w:rPr>
+                <w:rFonts w:ascii="Verdana" w:eastAsia="Times New Roman" w:hAnsi="Verdana" w:cs="Times New Roman"/>
+                <w:color w:val="000000"/>
+                <w:sz w:val="17"/>
+                <w:szCs w:val="17"/>
+                <w:lang w:val="en-HK" w:eastAsia="zh-CN" w:bidi="hi-IN"/>
+              </w:rPr>
+              <w:t xml:space="preserve"> Hours</w:t>
+            </w:r>
+          </w:p>
+        </w:tc>
+      </w:tr>
+      <w:tr>
+        <w:trPr>
+          <w:tblCellSpacing w:w="15" w:type="dxa"/>
+        </w:trPr>
+        <w:tc>
+          <w:tcPr>
+            <w:tcW w:w="1799" w:type="dxa"/>
+            <w:tcBorders>
+              <w:top w:val="dashed" w:sz="6" w:space="0" w:color="BBBBBB"/>
+              <w:left w:val="dashed" w:sz="6" w:space="0" w:color="BBBBBB"/>
+              <w:bottom w:val="dashed" w:sz="6" w:space="0" w:color="BBBBBB"/>
+              <w:right w:val="dashed" w:sz="6" w:space="0" w:color="BBBBBB"/>
+            </w:tcBorders>
+            <w:vAlign w:val="center"/>
+          </w:tcPr>
+          <w:p>
+            <w:pPr>
+              <w:spacing w:before="100" w:beforeAutospacing="1" w:after="100" w:afterAutospacing="1" w:line="240" w:lineRule="auto"/>
+              <w:jc w:val="center"/>
+              <w:rPr>
+                <w:rFonts w:ascii="Verdana" w:eastAsia="Times New Roman" w:hAnsi="Verdana" w:cs="Times New Roman"/>
+                <w:color w:val="000000"/>
+                <w:sz w:val="17"/>
+                <w:szCs w:val="17"/>
+                <w:lang w:val="en-HK" w:eastAsia="zh-CN" w:bidi="hi-IN"/>
+              </w:rPr>
+            </w:pPr>
+            <w:r>
+              <w:rPr>
+                <w:rFonts w:ascii="Verdana" w:eastAsia="Times New Roman" w:hAnsi="Verdana" w:cs="Times New Roman"/>
+                <w:color w:val="000000"/>
+                <w:sz w:val="17"/>
+                <w:szCs w:val="17"/>
+                <w:lang w:val="en-HK" w:eastAsia="zh-CN" w:bidi="hi-IN"/>
+              </w:rPr>
+              <w:t>11</w:t>
+            </w:r>
+          </w:p>
+          <w:p>
+            <w:pPr>
+              <w:spacing w:before="100" w:beforeAutospacing="1" w:after="100" w:afterAutospacing="1" w:line="240" w:lineRule="auto"/>
+              <w:jc w:val="center"/>
+              <w:rPr>
+                <w:rFonts w:ascii="Verdana" w:eastAsia="Times New Roman" w:hAnsi="Verdana" w:cs="Times New Roman"/>
+                <w:color w:val="000000"/>
+                <w:sz w:val="17"/>
+                <w:szCs w:val="17"/>
+                <w:lang w:val="en-HK" w:eastAsia="zh-CN" w:bidi="hi-IN"/>
+              </w:rPr>
+            </w:pPr>
+            <w:r>
+              <w:rPr>
+                <w:rFonts w:ascii="Verdana" w:eastAsia="Times New Roman" w:hAnsi="Verdana" w:cs="Times New Roman"/>
+                <w:color w:val="000000"/>
+                <w:sz w:val="17"/>
+                <w:szCs w:val="17"/>
+                <w:lang w:val="en-HK" w:eastAsia="zh-CN" w:bidi="hi-IN"/>
+              </w:rPr>
+              <w:t>(23 July – 29 July)</w:t>
+            </w:r>
+          </w:p>
+        </w:tc>
+        <w:tc>
+          <w:tcPr>
+            <w:tcW w:w="4789" w:type="dxa"/>
+            <w:tcBorders>
+              <w:top w:val="dashed" w:sz="6" w:space="0" w:color="BBBBBB"/>
+              <w:left w:val="dashed" w:sz="6" w:space="0" w:color="BBBBBB"/>
+              <w:bottom w:val="dashed" w:sz="6" w:space="0" w:color="BBBBBB"/>
+              <w:right w:val="dashed" w:sz="6" w:space="0" w:color="BBBBBB"/>
+            </w:tcBorders>
+            <w:vAlign w:val="center"/>
+          </w:tcPr>
+          <w:p>
+            <w:pPr>
+              <w:spacing w:before="100" w:beforeAutospacing="1" w:after="100" w:afterAutospacing="1" w:line="240" w:lineRule="auto"/>
+              <w:rPr>
+                <w:rFonts w:ascii="Verdana" w:eastAsia="Times New Roman" w:hAnsi="Verdana" w:cs="Times New Roman"/>
+                <w:b/>
+                <w:bCs/>
+                <w:color w:val="000000"/>
+                <w:sz w:val="17"/>
+                <w:szCs w:val="17"/>
+                <w:lang w:val="en-HK" w:eastAsia="zh-CN" w:bidi="hi-IN"/>
+              </w:rPr>
+            </w:pPr>
+            <w:r>
+              <w:rPr>
+                <w:rFonts w:ascii="Verdana" w:eastAsia="Times New Roman" w:hAnsi="Verdana" w:cs="Times New Roman"/>
+                <w:b/>
+                <w:bCs/>
+                <w:color w:val="000000"/>
+                <w:sz w:val="17"/>
+                <w:szCs w:val="17"/>
+                <w:lang w:val="en-HK" w:eastAsia="zh-CN" w:bidi="hi-IN"/>
+              </w:rPr>
+              <w:t>Aaryam Srivastava:</w:t>
+            </w:r>
+          </w:p>
+          <w:p>
+            <w:pPr>
+              <w:pStyle w:val="ListParagraph"/>
+              <w:numPr>
+                <w:ilvl w:val="0"/>
+                <w:numId w:val="7"/>
+              </w:numPr>
+              <w:spacing w:before="100" w:beforeAutospacing="1" w:after="100" w:afterAutospacing="1" w:line="240" w:lineRule="auto"/>
+              <w:rPr>
+                <w:rFonts w:ascii="Verdana" w:eastAsia="Times New Roman" w:hAnsi="Verdana" w:cs="Times New Roman"/>
+                <w:b/>
+                <w:bCs/>
+                <w:color w:val="000000"/>
+                <w:sz w:val="17"/>
+                <w:szCs w:val="17"/>
+                <w:lang w:val="en-HK" w:eastAsia="zh-CN" w:bidi="hi-IN"/>
+              </w:rPr>
+            </w:pPr>
+            <w:r>
+              <w:rPr>
+                <w:rFonts w:ascii="Verdana" w:eastAsia="Times New Roman" w:hAnsi="Verdana" w:cs="Times New Roman"/>
+                <w:bCs/>
+                <w:color w:val="000000"/>
+                <w:sz w:val="17"/>
+                <w:szCs w:val="17"/>
+                <w:lang w:val="en-HK" w:eastAsia="zh-CN" w:bidi="hi-IN"/>
+              </w:rPr>
+              <w:t>Final improvements to the UI</w:t>
+            </w:r>
+          </w:p>
+          <w:p>
+            <w:pPr>
+              <w:pStyle w:val="ListParagraph"/>
+              <w:numPr>
+                <w:ilvl w:val="0"/>
+                <w:numId w:val="7"/>
+              </w:numPr>
+              <w:spacing w:before="100" w:beforeAutospacing="1" w:after="100" w:afterAutospacing="1" w:line="240" w:lineRule="auto"/>
+              <w:rPr>
+                <w:rFonts w:ascii="Verdana" w:eastAsia="Times New Roman" w:hAnsi="Verdana" w:cs="Times New Roman"/>
+                <w:b/>
+                <w:bCs/>
+                <w:color w:val="000000"/>
+                <w:sz w:val="17"/>
+                <w:szCs w:val="17"/>
+                <w:lang w:val="en-HK" w:eastAsia="zh-CN" w:bidi="hi-IN"/>
+              </w:rPr>
+            </w:pPr>
+            <w:r>
+              <w:rPr>
+                <w:rFonts w:ascii="Verdana" w:eastAsia="Times New Roman" w:hAnsi="Verdana" w:cs="Times New Roman"/>
+                <w:bCs/>
+                <w:color w:val="000000"/>
+                <w:sz w:val="17"/>
+                <w:szCs w:val="17"/>
+                <w:lang w:val="en-HK" w:eastAsia="zh-CN" w:bidi="hi-IN"/>
+              </w:rPr>
+              <w:t>Worked on the materials required for milestone 3</w:t>
+            </w:r>
+          </w:p>
+          <w:p>
+            <w:pPr>
+              <w:spacing w:before="100" w:beforeAutospacing="1" w:after="100" w:afterAutospacing="1" w:line="240" w:lineRule="auto"/>
+              <w:rPr>
+                <w:rFonts w:ascii="Verdana" w:eastAsia="Times New Roman" w:hAnsi="Verdana" w:cs="Times New Roman"/>
+                <w:b/>
+                <w:bCs/>
+                <w:color w:val="000000"/>
+                <w:sz w:val="17"/>
+                <w:szCs w:val="17"/>
+                <w:lang w:val="en-HK" w:eastAsia="zh-CN" w:bidi="hi-IN"/>
+              </w:rPr>
+            </w:pPr>
+            <w:r>
+              <w:rPr>
+                <w:rFonts w:ascii="Verdana" w:eastAsia="Times New Roman" w:hAnsi="Verdana" w:cs="Times New Roman"/>
+                <w:b/>
+                <w:bCs/>
+                <w:color w:val="000000"/>
+                <w:sz w:val="17"/>
+                <w:szCs w:val="17"/>
+                <w:lang w:val="en-HK" w:eastAsia="zh-CN" w:bidi="hi-IN"/>
+              </w:rPr>
+              <w:t>Lim Ming Hong:</w:t>
+            </w:r>
+          </w:p>
+          <w:p>
+            <w:pPr>
+              <w:pStyle w:val="ListParagraph"/>
+              <w:numPr>
+                <w:ilvl w:val="0"/>
+                <w:numId w:val="7"/>
+              </w:numPr>
+              <w:spacing w:before="100" w:beforeAutospacing="1" w:after="100" w:afterAutospacing="1" w:line="240" w:lineRule="auto"/>
+              <w:rPr>
+                <w:rFonts w:ascii="Verdana" w:eastAsia="Times New Roman" w:hAnsi="Verdana" w:cs="Times New Roman"/>
+                <w:b/>
+                <w:bCs/>
+                <w:color w:val="000000"/>
+                <w:sz w:val="17"/>
+                <w:szCs w:val="17"/>
+                <w:lang w:val="en-HK" w:eastAsia="zh-CN" w:bidi="hi-IN"/>
+              </w:rPr>
+            </w:pPr>
+            <w:r>
+              <w:rPr>
+                <w:rFonts w:ascii="Verdana" w:eastAsia="Times New Roman" w:hAnsi="Verdana" w:cs="Times New Roman"/>
+                <w:bCs/>
+                <w:color w:val="000000"/>
+                <w:sz w:val="17"/>
+                <w:szCs w:val="17"/>
+                <w:lang w:val="en-HK" w:eastAsia="zh-CN" w:bidi="hi-IN"/>
+              </w:rPr>
+              <w:t>Added the profile pages to other users</w:t>
+            </w:r>
+          </w:p>
+          <w:p>
+            <w:pPr>
+              <w:pStyle w:val="ListParagraph"/>
+              <w:numPr>
+                <w:ilvl w:val="0"/>
+                <w:numId w:val="7"/>
+              </w:numPr>
+              <w:spacing w:before="100" w:beforeAutospacing="1" w:after="100" w:afterAutospacing="1" w:line="240" w:lineRule="auto"/>
+              <w:rPr>
+                <w:rFonts w:ascii="Verdana" w:eastAsia="Times New Roman" w:hAnsi="Verdana" w:cs="Times New Roman"/>
+                <w:b/>
+                <w:bCs/>
+                <w:color w:val="000000"/>
+                <w:sz w:val="17"/>
+                <w:szCs w:val="17"/>
+                <w:lang w:val="en-HK" w:eastAsia="zh-CN" w:bidi="hi-IN"/>
+              </w:rPr>
+            </w:pPr>
+            <w:r>
+              <w:rPr>
+                <w:rFonts w:ascii="Verdana" w:eastAsia="Times New Roman" w:hAnsi="Verdana" w:cs="Times New Roman"/>
+                <w:bCs/>
+                <w:color w:val="000000"/>
+                <w:sz w:val="17"/>
+                <w:szCs w:val="17"/>
+                <w:lang w:val="en-HK" w:eastAsia="zh-CN" w:bidi="hi-IN"/>
+              </w:rPr>
+              <w:t>A search function to search and view other</w:t>
+            </w:r>
+            <w:r>
+              <w:rPr>
+                <w:rFonts w:ascii="Verdana" w:eastAsia="Times New Roman" w:hAnsi="Verdana" w:cs="Times New Roman"/>
+                <w:bCs/>
+                <w:color w:val="000000"/>
+                <w:sz w:val="17"/>
+                <w:szCs w:val="17"/>
+                <w:lang w:val="en-HK" w:eastAsia="zh-CN" w:bidi="hi-IN"/>
+              </w:rPr>
+              <w:t>’s</w:t>
+            </w:r>
+            <w:r>
+              <w:rPr>
+                <w:rFonts w:ascii="Verdana" w:eastAsia="Times New Roman" w:hAnsi="Verdana" w:cs="Times New Roman"/>
+                <w:bCs/>
+                <w:color w:val="000000"/>
+                <w:sz w:val="17"/>
+                <w:szCs w:val="17"/>
+                <w:lang w:val="en-HK" w:eastAsia="zh-CN" w:bidi="hi-IN"/>
+              </w:rPr>
+              <w:t xml:space="preserve"> users profile page</w:t>
+            </w:r>
+          </w:p>
+          <w:p>
+            <w:pPr>
+              <w:pStyle w:val="ListParagraph"/>
+              <w:numPr>
+                <w:ilvl w:val="0"/>
+                <w:numId w:val="7"/>
+              </w:numPr>
+              <w:spacing w:before="100" w:beforeAutospacing="1" w:after="100" w:afterAutospacing="1" w:line="240" w:lineRule="auto"/>
+              <w:rPr>
+                <w:rFonts w:ascii="Verdana" w:eastAsia="Times New Roman" w:hAnsi="Verdana" w:cs="Times New Roman"/>
+                <w:b/>
+                <w:bCs/>
+                <w:color w:val="000000"/>
+                <w:sz w:val="17"/>
+                <w:szCs w:val="17"/>
+                <w:lang w:val="en-HK" w:eastAsia="zh-CN" w:bidi="hi-IN"/>
+              </w:rPr>
+            </w:pPr>
+            <w:r>
+              <w:rPr>
+                <w:rFonts w:ascii="Verdana" w:eastAsia="Times New Roman" w:hAnsi="Verdana" w:cs="Times New Roman"/>
+                <w:bCs/>
+                <w:color w:val="000000"/>
+                <w:sz w:val="17"/>
+                <w:szCs w:val="17"/>
+                <w:lang w:val="en-HK" w:eastAsia="zh-CN" w:bidi="hi-IN"/>
+              </w:rPr>
+              <w:t>Added the star rating feature</w:t>
+            </w:r>
+          </w:p>
+          <w:p>
+            <w:pPr>
+              <w:pStyle w:val="ListParagraph"/>
+              <w:numPr>
+                <w:ilvl w:val="0"/>
+                <w:numId w:val="7"/>
+              </w:numPr>
+              <w:spacing w:before="100" w:beforeAutospacing="1" w:after="100" w:afterAutospacing="1" w:line="240" w:lineRule="auto"/>
+              <w:rPr>
+                <w:rFonts w:ascii="Verdana" w:eastAsia="Times New Roman" w:hAnsi="Verdana" w:cs="Times New Roman"/>
+                <w:b/>
+                <w:bCs/>
+                <w:color w:val="000000"/>
+                <w:sz w:val="17"/>
+                <w:szCs w:val="17"/>
+                <w:lang w:val="en-HK" w:eastAsia="zh-CN" w:bidi="hi-IN"/>
+              </w:rPr>
+            </w:pPr>
+            <w:r>
+              <w:rPr>
+                <w:rFonts w:ascii="Verdana" w:eastAsia="Times New Roman" w:hAnsi="Verdana" w:cs="Times New Roman"/>
+                <w:bCs/>
+                <w:color w:val="000000"/>
+                <w:sz w:val="17"/>
+                <w:szCs w:val="17"/>
+                <w:lang w:val="en-HK" w:eastAsia="zh-CN" w:bidi="hi-IN"/>
+              </w:rPr>
+              <w:t>Added a function to auto delete expired sessions in the database</w:t>
+            </w:r>
+          </w:p>
+        </w:tc>
+        <w:tc>
+          <w:tcPr>
+            <w:tcW w:w="4208" w:type="dxa"/>
+            <w:tcBorders>
+              <w:top w:val="dashed" w:sz="6" w:space="0" w:color="BBBBBB"/>
+              <w:left w:val="dashed" w:sz="6" w:space="0" w:color="BBBBBB"/>
+              <w:bottom w:val="dashed" w:sz="6" w:space="0" w:color="BBBBBB"/>
+              <w:right w:val="dashed" w:sz="6" w:space="0" w:color="BBBBBB"/>
+            </w:tcBorders>
+            <w:vAlign w:val="center"/>
+          </w:tcPr>
+          <w:p>
+            <w:pPr>
+              <w:spacing w:after="0" w:line="240" w:lineRule="auto"/>
+              <w:rPr>
+                <w:rFonts w:ascii="Verdana" w:eastAsia="Times New Roman" w:hAnsi="Verdana" w:cs="Times New Roman"/>
+                <w:color w:val="000000"/>
+                <w:sz w:val="17"/>
+                <w:szCs w:val="17"/>
+                <w:lang w:val="en-HK" w:eastAsia="zh-CN" w:bidi="hi-IN"/>
+              </w:rPr>
+            </w:pPr>
+            <w:r>
+              <w:rPr>
+                <w:rFonts w:ascii="Verdana" w:eastAsia="Times New Roman" w:hAnsi="Verdana" w:cs="Times New Roman"/>
+                <w:color w:val="000000"/>
+                <w:sz w:val="17"/>
+                <w:szCs w:val="17"/>
+                <w:lang w:val="en-HK" w:eastAsia="zh-CN" w:bidi="hi-IN"/>
+              </w:rPr>
+              <w:t xml:space="preserve">Aaryam Srivastava: </w:t>
+            </w:r>
+            <w:r>
+              <w:rPr>
+                <w:rFonts w:ascii="Verdana" w:eastAsia="Times New Roman" w:hAnsi="Verdana" w:cs="Times New Roman"/>
+                <w:color w:val="000000"/>
+                <w:sz w:val="17"/>
+                <w:szCs w:val="17"/>
+                <w:lang w:val="en-HK" w:eastAsia="zh-CN" w:bidi="hi-IN"/>
+              </w:rPr>
+              <w:t>15</w:t>
+            </w:r>
+            <w:r>
+              <w:rPr>
+                <w:rFonts w:ascii="Verdana" w:eastAsia="Times New Roman" w:hAnsi="Verdana" w:cs="Times New Roman"/>
+                <w:color w:val="000000"/>
+                <w:sz w:val="17"/>
+                <w:szCs w:val="17"/>
+                <w:lang w:val="en-HK" w:eastAsia="zh-CN" w:bidi="hi-IN"/>
+              </w:rPr>
+              <w:t xml:space="preserve"> Hours</w:t>
+            </w:r>
+          </w:p>
+          <w:p>
+            <w:pPr>
+              <w:spacing w:after="0" w:line="240" w:lineRule="auto"/>
+              <w:rPr>
+                <w:rFonts w:ascii="Verdana" w:eastAsia="Times New Roman" w:hAnsi="Verdana" w:cs="Times New Roman"/>
+                <w:color w:val="000000"/>
+                <w:sz w:val="17"/>
+                <w:szCs w:val="17"/>
+                <w:lang w:val="en-HK" w:eastAsia="zh-CN" w:bidi="hi-IN"/>
+              </w:rPr>
+            </w:pPr>
+          </w:p>
+          <w:p>
+            <w:pPr>
+              <w:spacing w:after="0" w:line="240" w:lineRule="auto"/>
+              <w:rPr>
+                <w:rFonts w:ascii="Verdana" w:eastAsia="Times New Roman" w:hAnsi="Verdana" w:cs="Times New Roman"/>
+                <w:color w:val="000000"/>
+                <w:sz w:val="17"/>
+                <w:szCs w:val="17"/>
+                <w:lang w:val="en-HK" w:eastAsia="zh-CN" w:bidi="hi-IN"/>
+              </w:rPr>
+            </w:pPr>
+            <w:r>
+              <w:rPr>
+                <w:rFonts w:ascii="Verdana" w:eastAsia="Times New Roman" w:hAnsi="Verdana" w:cs="Times New Roman"/>
+                <w:color w:val="000000"/>
+                <w:sz w:val="17"/>
+                <w:szCs w:val="17"/>
+                <w:lang w:val="en-HK" w:eastAsia="zh-CN" w:bidi="hi-IN"/>
+              </w:rPr>
+              <w:t xml:space="preserve">Lim Ming Hong: </w:t>
+            </w:r>
+            <w:r>
+              <w:rPr>
+                <w:rFonts w:ascii="Verdana" w:eastAsia="Times New Roman" w:hAnsi="Verdana" w:cs="Times New Roman"/>
+                <w:color w:val="000000"/>
+                <w:sz w:val="17"/>
+                <w:szCs w:val="17"/>
+                <w:lang w:val="en-HK" w:eastAsia="zh-CN" w:bidi="hi-IN"/>
+              </w:rPr>
+              <w:t>20</w:t>
+            </w:r>
+            <w:r>
+              <w:rPr>
+                <w:rFonts w:ascii="Verdana" w:eastAsia="Times New Roman" w:hAnsi="Verdana" w:cs="Times New Roman"/>
+                <w:color w:val="000000"/>
+                <w:sz w:val="17"/>
+                <w:szCs w:val="17"/>
+                <w:lang w:val="en-HK" w:eastAsia="zh-CN" w:bidi="hi-IN"/>
+              </w:rPr>
+              <w:t xml:space="preserve"> Hours</w:t>
+            </w:r>
+          </w:p>
+        </w:tc>
+      </w:tr>
     </w:tbl>
     <w:p>
       <w:pPr>
@@ -2172,7 +3781,23 @@
           <w:rFonts w:ascii="Times" w:hAnsi="Times"/>
           <w:lang w:val="en-HK"/>
         </w:rPr>
-        <w:t>Aaryam Srivastava – 68 hours</w:t>
+        <w:t xml:space="preserve">Aaryam Srivastava – </w:t>
+      </w:r>
+      <w:r>
+        <w:rPr>
+          <w:rFonts w:ascii="Times" w:hAnsi="Times"/>
+          <w:lang w:val="en-HK"/>
+        </w:rPr>
+        <w:t>122</w:t>
+      </w:r>
+      <w:bookmarkStart w:id="0" w:name="_GoBack"/>
+      <w:bookmarkEnd w:id="0"/>
+      <w:r>
+        <w:rPr>
+          <w:rFonts w:ascii="Times" w:hAnsi="Times"/>
+          <w:lang w:val="en-HK"/>
+        </w:rPr>
+        <w:t xml:space="preserve"> hours</w:t>
       </w:r>
     </w:p>
     <w:p>
@@ -2188,10 +3813,22 @@
           <w:rFonts w:ascii="Times" w:hAnsi="Times"/>
           <w:lang w:val="en-HK"/>
         </w:rPr>
-        <w:t>Lim Ming Hong – 72 hours</w:t>
+        <w:t xml:space="preserve">Lim Ming Hong – </w:t>
       </w:r>
-      <w:bookmarkStart w:id="0" w:name="_GoBack"/>
-      <w:bookmarkEnd w:id="0"/>
+      <w:r>
+        <w:rPr>
+          <w:rFonts w:ascii="Times" w:hAnsi="Times"/>
+          <w:lang w:val="en-HK"/>
+        </w:rPr>
+        <w:t>136</w:t>
+      </w:r>
+      <w:r>
+        <w:rPr>
+          <w:rFonts w:ascii="Times" w:hAnsi="Times"/>
+          <w:lang w:val="en-HK"/>
+        </w:rPr>
+        <w:t xml:space="preserve"> hours</w:t>
+      </w:r>
     </w:p>
     <w:sectPr>
       <w:pgSz w:w="11906" w:h="16838"/>
@@ -2746,7 +4383,7 @@
   <w:abstractNum w:abstractNumId="5" w15:restartNumberingAfterBreak="0">
     <w:nsid w:val="68D323A8"/>
     <w:multiLevelType w:val="hybridMultilevel"/>
-    <w:tmpl w:val="2F02EA54"/>
+    <w:tmpl w:val="A6CA20DE"/>
     <w:lvl w:ilvl="0" w:tplc="9C5E6B10">
       <w:numFmt w:val="bullet"/>
       <w:lvlText w:val="-"/>

</xml_diff>